<commit_message>
hw4_kill mutants AORB_62, AORB_63, AORB_65
</commit_message>
<xml_diff>
--- a/hw4/writeup.docx
+++ b/hw4/writeup.docx
@@ -634,7 +634,43 @@
           <w:sz w:val="28"/>
           <w:szCs w:val="28"/>
         </w:rPr>
-        <w:t>, killed mutant is AORB_43</w:t>
+        <w:t xml:space="preserve">, </w:t>
+      </w:r>
+    </w:p>
+    <w:p>
+      <w:pPr>
+        <w:pStyle w:val="a5"/>
+        <w:snapToGrid w:val="0"/>
+        <w:ind w:left="720" w:firstLineChars="0" w:firstLine="0"/>
+        <w:rPr>
+          <w:rFonts w:eastAsia="宋体" w:cs="Courier New" w:hint="eastAsia"/>
+          <w:color w:val="000000"/>
+          <w:kern w:val="0"/>
+          <w:sz w:val="28"/>
+          <w:szCs w:val="28"/>
+        </w:rPr>
+      </w:pPr>
+      <w:proofErr w:type="gramStart"/>
+      <w:r>
+        <w:rPr>
+          <w:rFonts w:eastAsia="宋体" w:cs="Courier New" w:hint="eastAsia"/>
+          <w:color w:val="000000"/>
+          <w:kern w:val="0"/>
+          <w:sz w:val="28"/>
+          <w:szCs w:val="28"/>
+        </w:rPr>
+        <w:t>killed</w:t>
+      </w:r>
+      <w:proofErr w:type="gramEnd"/>
+      <w:r>
+        <w:rPr>
+          <w:rFonts w:eastAsia="宋体" w:cs="Courier New" w:hint="eastAsia"/>
+          <w:color w:val="000000"/>
+          <w:kern w:val="0"/>
+          <w:sz w:val="28"/>
+          <w:szCs w:val="28"/>
+        </w:rPr>
+        <w:t xml:space="preserve"> mutant is AORB_43</w:t>
       </w:r>
     </w:p>
     <w:p>
@@ -661,13 +697,57 @@
         <w:snapToGrid w:val="0"/>
         <w:ind w:firstLineChars="0"/>
         <w:rPr>
+          <w:rFonts w:eastAsia="宋体" w:cs="Courier New" w:hint="eastAsia"/>
+          <w:color w:val="000000"/>
+          <w:kern w:val="0"/>
+          <w:sz w:val="28"/>
+          <w:szCs w:val="28"/>
+        </w:rPr>
+      </w:pPr>
+      <w:r>
+        <w:rPr>
           <w:rFonts w:eastAsia="宋体" w:cs="Courier New"/>
           <w:color w:val="000000"/>
           <w:kern w:val="0"/>
           <w:sz w:val="28"/>
           <w:szCs w:val="28"/>
         </w:rPr>
-      </w:pPr>
+        <w:t>testTwoSegmentsDepartureLessThan3DaysFromNowIsFreqFlierV1()</w:t>
+      </w:r>
+      <w:r>
+        <w:rPr>
+          <w:rFonts w:eastAsia="宋体" w:cs="Courier New" w:hint="eastAsia"/>
+          <w:color w:val="000000"/>
+          <w:kern w:val="0"/>
+          <w:sz w:val="28"/>
+          <w:szCs w:val="28"/>
+        </w:rPr>
+        <w:t xml:space="preserve">, </w:t>
+      </w:r>
+    </w:p>
+    <w:p>
+      <w:pPr>
+        <w:pStyle w:val="a5"/>
+        <w:snapToGrid w:val="0"/>
+        <w:ind w:left="720" w:firstLineChars="0" w:firstLine="0"/>
+        <w:rPr>
+          <w:rFonts w:eastAsia="宋体" w:cs="Courier New"/>
+          <w:color w:val="000000"/>
+          <w:kern w:val="0"/>
+          <w:sz w:val="28"/>
+          <w:szCs w:val="28"/>
+        </w:rPr>
+      </w:pPr>
+      <w:r>
+        <w:rPr>
+          <w:rFonts w:eastAsia="宋体" w:cs="Courier New" w:hint="eastAsia"/>
+          <w:color w:val="000000"/>
+          <w:kern w:val="0"/>
+          <w:sz w:val="28"/>
+          <w:szCs w:val="28"/>
+        </w:rPr>
+        <w:t>kill mutants are AORB_62, AORB_63, AORB_65</w:t>
+      </w:r>
     </w:p>
     <w:sectPr>
       <w:pgSz w:w="11906" w:h="16838"/>

</xml_diff>

<commit_message>
hw4_kill mutants COR_1 COR_2 COR_4 COR_6
</commit_message>
<xml_diff>
--- a/hw4/writeup.docx
+++ b/hw4/writeup.docx
@@ -731,23 +731,495 @@
         <w:snapToGrid w:val="0"/>
         <w:ind w:left="720" w:firstLineChars="0" w:firstLine="0"/>
         <w:rPr>
+          <w:rFonts w:eastAsia="宋体" w:cs="Courier New" w:hint="eastAsia"/>
+          <w:color w:val="000000"/>
+          <w:kern w:val="0"/>
+          <w:sz w:val="28"/>
+          <w:szCs w:val="28"/>
+        </w:rPr>
+      </w:pPr>
+      <w:proofErr w:type="gramStart"/>
+      <w:r>
+        <w:rPr>
+          <w:rFonts w:eastAsia="宋体" w:cs="Courier New" w:hint="eastAsia"/>
+          <w:color w:val="000000"/>
+          <w:kern w:val="0"/>
+          <w:sz w:val="28"/>
+          <w:szCs w:val="28"/>
+        </w:rPr>
+        <w:t>kill</w:t>
+      </w:r>
+      <w:r>
+        <w:rPr>
+          <w:rFonts w:eastAsia="宋体" w:cs="Courier New" w:hint="eastAsia"/>
+          <w:color w:val="000000"/>
+          <w:kern w:val="0"/>
+          <w:sz w:val="28"/>
+          <w:szCs w:val="28"/>
+        </w:rPr>
+        <w:t>ed</w:t>
+      </w:r>
+      <w:proofErr w:type="gramEnd"/>
+      <w:r>
+        <w:rPr>
+          <w:rFonts w:eastAsia="宋体" w:cs="Courier New" w:hint="eastAsia"/>
+          <w:color w:val="000000"/>
+          <w:kern w:val="0"/>
+          <w:sz w:val="28"/>
+          <w:szCs w:val="28"/>
+        </w:rPr>
+        <w:t xml:space="preserve"> mutants are AORB_62, AORB_63, AORB_65</w:t>
+      </w:r>
+    </w:p>
+    <w:p>
+      <w:pPr>
+        <w:pStyle w:val="a5"/>
+        <w:snapToGrid w:val="0"/>
+        <w:ind w:left="720" w:firstLineChars="0" w:firstLine="0"/>
+        <w:rPr>
+          <w:rFonts w:eastAsia="宋体" w:cs="Courier New" w:hint="eastAsia"/>
+          <w:color w:val="000000"/>
+          <w:kern w:val="0"/>
+          <w:sz w:val="28"/>
+          <w:szCs w:val="28"/>
+        </w:rPr>
+      </w:pPr>
+    </w:p>
+    <w:p>
+      <w:pPr>
+        <w:pStyle w:val="a5"/>
+        <w:numPr>
+          <w:ilvl w:val="0"/>
+          <w:numId w:val="2"/>
+        </w:numPr>
+        <w:snapToGrid w:val="0"/>
+        <w:ind w:firstLineChars="0"/>
+        <w:rPr>
+          <w:rFonts w:eastAsia="宋体" w:cs="Courier New" w:hint="eastAsia"/>
+          <w:color w:val="000000"/>
+          <w:kern w:val="0"/>
+          <w:sz w:val="28"/>
+          <w:szCs w:val="28"/>
+        </w:rPr>
+      </w:pPr>
+      <w:r>
+        <w:rPr>
           <w:rFonts w:eastAsia="宋体" w:cs="Courier New"/>
           <w:color w:val="000000"/>
           <w:kern w:val="0"/>
           <w:sz w:val="28"/>
           <w:szCs w:val="28"/>
         </w:rPr>
-      </w:pPr>
-      <w:r>
-        <w:rPr>
-          <w:rFonts w:eastAsia="宋体" w:cs="Courier New" w:hint="eastAsia"/>
-          <w:color w:val="000000"/>
-          <w:kern w:val="0"/>
-          <w:sz w:val="28"/>
-          <w:szCs w:val="28"/>
-        </w:rPr>
-        <w:t>kill mutants are AORB_62, AORB_63, AORB_65</w:t>
-      </w:r>
+        <w:t>testInvalidPrice1V1()</w:t>
+      </w:r>
+      <w:r>
+        <w:rPr>
+          <w:rFonts w:eastAsia="宋体" w:cs="Courier New" w:hint="eastAsia"/>
+          <w:color w:val="000000"/>
+          <w:kern w:val="0"/>
+          <w:sz w:val="28"/>
+          <w:szCs w:val="28"/>
+        </w:rPr>
+        <w:t>,</w:t>
+      </w:r>
+    </w:p>
+    <w:p>
+      <w:pPr>
+        <w:pStyle w:val="a5"/>
+        <w:snapToGrid w:val="0"/>
+        <w:ind w:left="720" w:firstLineChars="0" w:firstLine="0"/>
+        <w:rPr>
+          <w:rFonts w:eastAsia="宋体" w:cs="Courier New" w:hint="eastAsia"/>
+          <w:color w:val="000000"/>
+          <w:kern w:val="0"/>
+          <w:sz w:val="28"/>
+          <w:szCs w:val="28"/>
+        </w:rPr>
+      </w:pPr>
+      <w:proofErr w:type="gramStart"/>
+      <w:r>
+        <w:rPr>
+          <w:rFonts w:eastAsia="宋体" w:cs="Courier New" w:hint="eastAsia"/>
+          <w:color w:val="000000"/>
+          <w:kern w:val="0"/>
+          <w:sz w:val="28"/>
+          <w:szCs w:val="28"/>
+        </w:rPr>
+        <w:t>killed</w:t>
+      </w:r>
+      <w:proofErr w:type="gramEnd"/>
+      <w:r>
+        <w:rPr>
+          <w:rFonts w:eastAsia="宋体" w:cs="Courier New" w:hint="eastAsia"/>
+          <w:color w:val="000000"/>
+          <w:kern w:val="0"/>
+          <w:sz w:val="28"/>
+          <w:szCs w:val="28"/>
+        </w:rPr>
+        <w:t xml:space="preserve"> mutant is </w:t>
+      </w:r>
+      <w:r>
+        <w:rPr>
+          <w:rFonts w:eastAsia="宋体" w:cs="Courier New"/>
+          <w:color w:val="000000"/>
+          <w:kern w:val="0"/>
+          <w:sz w:val="28"/>
+          <w:szCs w:val="28"/>
+        </w:rPr>
+        <w:t>COR_1</w:t>
+      </w:r>
+    </w:p>
+    <w:p>
+      <w:pPr>
+        <w:pStyle w:val="a5"/>
+        <w:snapToGrid w:val="0"/>
+        <w:ind w:left="720" w:firstLineChars="0" w:firstLine="0"/>
+        <w:rPr>
+          <w:rFonts w:eastAsia="宋体" w:cs="Courier New" w:hint="eastAsia"/>
+          <w:color w:val="000000"/>
+          <w:kern w:val="0"/>
+          <w:sz w:val="28"/>
+          <w:szCs w:val="28"/>
+        </w:rPr>
+      </w:pPr>
+    </w:p>
+    <w:p>
+      <w:pPr>
+        <w:pStyle w:val="a5"/>
+        <w:numPr>
+          <w:ilvl w:val="0"/>
+          <w:numId w:val="2"/>
+        </w:numPr>
+        <w:snapToGrid w:val="0"/>
+        <w:ind w:firstLineChars="0"/>
+        <w:rPr>
+          <w:rFonts w:eastAsia="宋体" w:cs="Courier New" w:hint="eastAsia"/>
+          <w:color w:val="000000"/>
+          <w:kern w:val="0"/>
+          <w:sz w:val="28"/>
+          <w:szCs w:val="28"/>
+        </w:rPr>
+      </w:pPr>
+      <w:r>
+        <w:rPr>
+          <w:rFonts w:eastAsia="宋体" w:cs="Courier New"/>
+          <w:color w:val="000000"/>
+          <w:kern w:val="0"/>
+          <w:sz w:val="28"/>
+          <w:szCs w:val="28"/>
+        </w:rPr>
+        <w:t>testInvalidPrice1Price2()</w:t>
+      </w:r>
+    </w:p>
+    <w:p>
+      <w:pPr>
+        <w:pStyle w:val="a5"/>
+        <w:snapToGrid w:val="0"/>
+        <w:ind w:left="720" w:firstLineChars="0" w:firstLine="0"/>
+        <w:rPr>
+          <w:rFonts w:eastAsia="宋体" w:cs="Courier New" w:hint="eastAsia"/>
+          <w:color w:val="000000"/>
+          <w:kern w:val="0"/>
+          <w:sz w:val="28"/>
+          <w:szCs w:val="28"/>
+        </w:rPr>
+      </w:pPr>
+      <w:proofErr w:type="gramStart"/>
+      <w:r>
+        <w:rPr>
+          <w:rFonts w:eastAsia="宋体" w:cs="Courier New" w:hint="eastAsia"/>
+          <w:color w:val="000000"/>
+          <w:kern w:val="0"/>
+          <w:sz w:val="28"/>
+          <w:szCs w:val="28"/>
+        </w:rPr>
+        <w:t>killed</w:t>
+      </w:r>
+      <w:proofErr w:type="gramEnd"/>
+      <w:r>
+        <w:rPr>
+          <w:rFonts w:eastAsia="宋体" w:cs="Courier New" w:hint="eastAsia"/>
+          <w:color w:val="000000"/>
+          <w:kern w:val="0"/>
+          <w:sz w:val="28"/>
+          <w:szCs w:val="28"/>
+        </w:rPr>
+        <w:t xml:space="preserve"> mutant is </w:t>
+      </w:r>
+      <w:r>
+        <w:rPr>
+          <w:rFonts w:eastAsia="宋体" w:cs="Courier New"/>
+          <w:color w:val="000000"/>
+          <w:kern w:val="0"/>
+          <w:sz w:val="28"/>
+          <w:szCs w:val="28"/>
+        </w:rPr>
+        <w:t>COR_2</w:t>
+      </w:r>
+    </w:p>
+    <w:p>
+      <w:pPr>
+        <w:pStyle w:val="a5"/>
+        <w:snapToGrid w:val="0"/>
+        <w:ind w:left="720" w:firstLineChars="0" w:firstLine="0"/>
+        <w:rPr>
+          <w:rFonts w:eastAsia="宋体" w:cs="Courier New" w:hint="eastAsia"/>
+          <w:color w:val="000000"/>
+          <w:kern w:val="0"/>
+          <w:sz w:val="28"/>
+          <w:szCs w:val="28"/>
+        </w:rPr>
+      </w:pPr>
+    </w:p>
+    <w:p>
+      <w:pPr>
+        <w:pStyle w:val="a5"/>
+        <w:numPr>
+          <w:ilvl w:val="0"/>
+          <w:numId w:val="2"/>
+        </w:numPr>
+        <w:snapToGrid w:val="0"/>
+        <w:ind w:firstLineChars="0"/>
+        <w:rPr>
+          <w:rFonts w:eastAsia="宋体" w:cs="Courier New" w:hint="eastAsia"/>
+          <w:color w:val="000000"/>
+          <w:kern w:val="0"/>
+          <w:sz w:val="28"/>
+          <w:szCs w:val="28"/>
+        </w:rPr>
+      </w:pPr>
+      <w:r>
+        <w:rPr>
+          <w:rFonts w:eastAsia="宋体" w:cs="Courier New"/>
+          <w:color w:val="000000"/>
+          <w:kern w:val="0"/>
+          <w:sz w:val="28"/>
+          <w:szCs w:val="28"/>
+        </w:rPr>
+        <w:t>testInvalidPrice1AndDepartureTime()</w:t>
+      </w:r>
+    </w:p>
+    <w:p>
+      <w:pPr>
+        <w:pStyle w:val="a5"/>
+        <w:snapToGrid w:val="0"/>
+        <w:ind w:left="720" w:firstLineChars="0" w:firstLine="0"/>
+        <w:rPr>
+          <w:rFonts w:eastAsia="宋体" w:cs="Courier New" w:hint="eastAsia"/>
+          <w:color w:val="000000"/>
+          <w:kern w:val="0"/>
+          <w:sz w:val="28"/>
+          <w:szCs w:val="28"/>
+        </w:rPr>
+      </w:pPr>
+      <w:proofErr w:type="gramStart"/>
+      <w:r>
+        <w:rPr>
+          <w:rFonts w:eastAsia="宋体" w:cs="Courier New" w:hint="eastAsia"/>
+          <w:color w:val="000000"/>
+          <w:kern w:val="0"/>
+          <w:sz w:val="28"/>
+          <w:szCs w:val="28"/>
+        </w:rPr>
+        <w:t>killed</w:t>
+      </w:r>
+      <w:proofErr w:type="gramEnd"/>
+      <w:r>
+        <w:rPr>
+          <w:rFonts w:eastAsia="宋体" w:cs="Courier New" w:hint="eastAsia"/>
+          <w:color w:val="000000"/>
+          <w:kern w:val="0"/>
+          <w:sz w:val="28"/>
+          <w:szCs w:val="28"/>
+        </w:rPr>
+        <w:t xml:space="preserve"> mutant is </w:t>
+      </w:r>
+      <w:r>
+        <w:rPr>
+          <w:rFonts w:eastAsia="宋体" w:cs="Courier New"/>
+          <w:color w:val="000000"/>
+          <w:kern w:val="0"/>
+          <w:sz w:val="28"/>
+          <w:szCs w:val="28"/>
+        </w:rPr>
+        <w:t>COR_</w:t>
+      </w:r>
+      <w:r>
+        <w:rPr>
+          <w:rFonts w:eastAsia="宋体" w:cs="Courier New" w:hint="eastAsia"/>
+          <w:color w:val="000000"/>
+          <w:kern w:val="0"/>
+          <w:sz w:val="28"/>
+          <w:szCs w:val="28"/>
+        </w:rPr>
+        <w:t>4</w:t>
+      </w:r>
+    </w:p>
+    <w:p>
+      <w:pPr>
+        <w:pStyle w:val="a5"/>
+        <w:snapToGrid w:val="0"/>
+        <w:ind w:left="720" w:firstLineChars="0" w:firstLine="0"/>
+        <w:rPr>
+          <w:rFonts w:eastAsia="宋体" w:cs="Courier New" w:hint="eastAsia"/>
+          <w:color w:val="000000"/>
+          <w:kern w:val="0"/>
+          <w:sz w:val="28"/>
+          <w:szCs w:val="28"/>
+        </w:rPr>
+      </w:pPr>
+    </w:p>
+    <w:p>
+      <w:pPr>
+        <w:pStyle w:val="a5"/>
+        <w:numPr>
+          <w:ilvl w:val="0"/>
+          <w:numId w:val="2"/>
+        </w:numPr>
+        <w:snapToGrid w:val="0"/>
+        <w:ind w:firstLineChars="0"/>
+        <w:rPr>
+          <w:rFonts w:eastAsia="宋体" w:cs="Courier New" w:hint="eastAsia"/>
+          <w:color w:val="000000"/>
+          <w:kern w:val="0"/>
+          <w:sz w:val="28"/>
+          <w:szCs w:val="28"/>
+        </w:rPr>
+      </w:pPr>
+      <w:r>
+        <w:rPr>
+          <w:rFonts w:eastAsia="宋体" w:cs="Courier New"/>
+          <w:color w:val="000000"/>
+          <w:kern w:val="0"/>
+          <w:sz w:val="28"/>
+          <w:szCs w:val="28"/>
+        </w:rPr>
+        <w:t>testInvalidPrice1AndDuration()</w:t>
+      </w:r>
+    </w:p>
+    <w:p>
+      <w:pPr>
+        <w:pStyle w:val="a5"/>
+        <w:snapToGrid w:val="0"/>
+        <w:ind w:left="720" w:firstLineChars="0" w:firstLine="0"/>
+        <w:rPr>
+          <w:rFonts w:eastAsia="宋体" w:cs="Courier New" w:hint="eastAsia"/>
+          <w:color w:val="000000"/>
+          <w:kern w:val="0"/>
+          <w:sz w:val="28"/>
+          <w:szCs w:val="28"/>
+        </w:rPr>
+      </w:pPr>
+      <w:proofErr w:type="gramStart"/>
+      <w:r>
+        <w:rPr>
+          <w:rFonts w:eastAsia="宋体" w:cs="Courier New" w:hint="eastAsia"/>
+          <w:color w:val="000000"/>
+          <w:kern w:val="0"/>
+          <w:sz w:val="28"/>
+          <w:szCs w:val="28"/>
+        </w:rPr>
+        <w:t>killed</w:t>
+      </w:r>
+      <w:proofErr w:type="gramEnd"/>
+      <w:r>
+        <w:rPr>
+          <w:rFonts w:eastAsia="宋体" w:cs="Courier New" w:hint="eastAsia"/>
+          <w:color w:val="000000"/>
+          <w:kern w:val="0"/>
+          <w:sz w:val="28"/>
+          <w:szCs w:val="28"/>
+        </w:rPr>
+        <w:t xml:space="preserve"> mutant is COR_6</w:t>
+      </w:r>
+    </w:p>
+    <w:p>
+      <w:pPr>
+        <w:pStyle w:val="a5"/>
+        <w:snapToGrid w:val="0"/>
+        <w:ind w:left="720" w:firstLineChars="0" w:firstLine="0"/>
+        <w:rPr>
+          <w:rFonts w:eastAsia="宋体" w:cs="Courier New" w:hint="eastAsia"/>
+          <w:color w:val="000000"/>
+          <w:kern w:val="0"/>
+          <w:sz w:val="28"/>
+          <w:szCs w:val="28"/>
+        </w:rPr>
+      </w:pPr>
+    </w:p>
+    <w:p>
+      <w:pPr>
+        <w:pStyle w:val="a5"/>
+        <w:numPr>
+          <w:ilvl w:val="0"/>
+          <w:numId w:val="2"/>
+        </w:numPr>
+        <w:snapToGrid w:val="0"/>
+        <w:ind w:firstLineChars="0"/>
+        <w:rPr>
+          <w:rFonts w:eastAsia="宋体" w:cs="Courier New" w:hint="eastAsia"/>
+          <w:color w:val="000000"/>
+          <w:kern w:val="0"/>
+          <w:sz w:val="28"/>
+          <w:szCs w:val="28"/>
+        </w:rPr>
+      </w:pPr>
+    </w:p>
+    <w:p>
+      <w:pPr>
+        <w:pStyle w:val="a5"/>
+        <w:snapToGrid w:val="0"/>
+        <w:ind w:left="720" w:firstLineChars="0" w:firstLine="0"/>
+        <w:rPr>
+          <w:rFonts w:eastAsia="宋体" w:cs="Courier New" w:hint="eastAsia"/>
+          <w:color w:val="000000"/>
+          <w:kern w:val="0"/>
+          <w:sz w:val="28"/>
+          <w:szCs w:val="28"/>
+        </w:rPr>
+      </w:pPr>
+    </w:p>
+    <w:p>
+      <w:pPr>
+        <w:pStyle w:val="a5"/>
+        <w:snapToGrid w:val="0"/>
+        <w:ind w:left="720" w:firstLineChars="0" w:firstLine="0"/>
+        <w:rPr>
+          <w:rFonts w:eastAsia="宋体" w:cs="Courier New" w:hint="eastAsia"/>
+          <w:color w:val="000000"/>
+          <w:kern w:val="0"/>
+          <w:sz w:val="28"/>
+          <w:szCs w:val="28"/>
+        </w:rPr>
+      </w:pPr>
+    </w:p>
+    <w:p>
+      <w:pPr>
+        <w:pStyle w:val="a5"/>
+        <w:snapToGrid w:val="0"/>
+        <w:ind w:left="720" w:firstLineChars="0" w:firstLine="0"/>
+        <w:rPr>
+          <w:rFonts w:eastAsia="宋体" w:cs="Courier New" w:hint="eastAsia"/>
+          <w:color w:val="000000"/>
+          <w:kern w:val="0"/>
+          <w:sz w:val="28"/>
+          <w:szCs w:val="28"/>
+        </w:rPr>
+      </w:pPr>
+    </w:p>
+    <w:p>
+      <w:pPr>
+        <w:pStyle w:val="a5"/>
+        <w:snapToGrid w:val="0"/>
+        <w:ind w:left="720" w:firstLineChars="0" w:firstLine="0"/>
+        <w:rPr>
+          <w:rFonts w:eastAsia="宋体" w:cs="Courier New"/>
+          <w:color w:val="000000"/>
+          <w:kern w:val="0"/>
+          <w:sz w:val="28"/>
+          <w:szCs w:val="28"/>
+        </w:rPr>
+      </w:pPr>
     </w:p>
     <w:sectPr>
       <w:pgSz w:w="11906" w:h="16838"/>

</xml_diff>

<commit_message>
finish writeup of part1 step1
</commit_message>
<xml_diff>
--- a/hw4/writeup.docx
+++ b/hw4/writeup.docx
@@ -2183,7 +2183,7 @@
         <w:snapToGrid w:val="0"/>
         <w:ind w:left="720" w:firstLineChars="0" w:firstLine="0"/>
         <w:rPr>
-          <w:rFonts w:eastAsia="宋体" w:cs="Courier New" w:hint="eastAsia"/>
+          <w:rFonts w:eastAsia="宋体" w:cs="Courier New"/>
           <w:color w:val="000000"/>
           <w:kern w:val="0"/>
           <w:sz w:val="28"/>
@@ -2557,7 +2557,7 @@
         </w:numPr>
         <w:ind w:firstLineChars="0"/>
         <w:rPr>
-          <w:rFonts w:eastAsia="宋体" w:cs="Courier New" w:hint="eastAsia"/>
+          <w:rFonts w:eastAsia="宋体" w:cs="Courier New"/>
           <w:color w:val="000000"/>
           <w:kern w:val="0"/>
           <w:sz w:val="28"/>
@@ -3173,7 +3173,7 @@
         <w:snapToGrid w:val="0"/>
         <w:ind w:left="720" w:firstLineChars="0" w:firstLine="0"/>
         <w:rPr>
-          <w:rFonts w:eastAsia="宋体" w:cs="Courier New" w:hint="eastAsia"/>
+          <w:rFonts w:eastAsia="宋体" w:cs="Courier New"/>
           <w:color w:val="000000"/>
           <w:kern w:val="0"/>
           <w:sz w:val="28"/>
@@ -3226,14 +3226,306 @@
     <w:p>
       <w:pPr>
         <w:pStyle w:val="a5"/>
-        <w:ind w:left="720" w:firstLineChars="0" w:firstLine="0"/>
-        <w:rPr>
-          <w:rFonts w:eastAsia="宋体" w:cs="Courier New"/>
-          <w:color w:val="000000"/>
-          <w:kern w:val="0"/>
-          <w:sz w:val="28"/>
-          <w:szCs w:val="28"/>
-        </w:rPr>
+        <w:numPr>
+          <w:ilvl w:val="0"/>
+          <w:numId w:val="1"/>
+        </w:numPr>
+        <w:ind w:firstLineChars="0"/>
+        <w:rPr>
+          <w:rFonts w:eastAsia="宋体" w:cs="Courier New"/>
+          <w:color w:val="000000"/>
+          <w:kern w:val="0"/>
+          <w:sz w:val="28"/>
+          <w:szCs w:val="28"/>
+        </w:rPr>
+      </w:pPr>
+      <w:r>
+        <w:rPr>
+          <w:rFonts w:eastAsia="宋体" w:cs="Courier New"/>
+          <w:color w:val="000000"/>
+          <w:kern w:val="0"/>
+          <w:sz w:val="28"/>
+          <w:szCs w:val="28"/>
+        </w:rPr>
+        <w:lastRenderedPageBreak/>
+        <w:t>F</w:t>
+      </w:r>
+      <w:r>
+        <w:rPr>
+          <w:rFonts w:eastAsia="宋体" w:cs="Courier New" w:hint="eastAsia"/>
+          <w:color w:val="000000"/>
+          <w:kern w:val="0"/>
+          <w:sz w:val="28"/>
+          <w:szCs w:val="28"/>
+        </w:rPr>
+        <w:t>inal score:</w:t>
+      </w:r>
+    </w:p>
+    <w:tbl>
+      <w:tblPr>
+        <w:tblW w:w="0" w:type="auto"/>
+        <w:tblCellSpacing w:w="15" w:type="dxa"/>
+        <w:tblInd w:w="705" w:type="dxa"/>
+        <w:tblCellMar>
+          <w:top w:w="15" w:type="dxa"/>
+          <w:left w:w="15" w:type="dxa"/>
+          <w:bottom w:w="15" w:type="dxa"/>
+          <w:right w:w="15" w:type="dxa"/>
+        </w:tblCellMar>
+        <w:tblLook w:val="04A0"/>
+      </w:tblPr>
+      <w:tblGrid>
+        <w:gridCol w:w="1666"/>
+        <w:gridCol w:w="673"/>
+      </w:tblGrid>
+      <w:tr>
+        <w:trPr>
+          <w:tblCellSpacing w:w="15" w:type="dxa"/>
+        </w:trPr>
+        <w:tc>
+          <w:tcPr>
+            <w:tcW w:w="0" w:type="auto"/>
+            <w:vAlign w:val="center"/>
+            <w:hideMark/>
+          </w:tcPr>
+          <w:p>
+            <w:pPr>
+              <w:widowControl/>
+              <w:jc w:val="left"/>
+              <w:rPr>
+                <w:rFonts w:eastAsia="宋体" w:cs="宋体"/>
+                <w:kern w:val="0"/>
+                <w:sz w:val="24"/>
+                <w:szCs w:val="24"/>
+              </w:rPr>
+            </w:pPr>
+            <w:r>
+              <w:rPr>
+                <w:rFonts w:eastAsia="宋体" w:cs="宋体"/>
+                <w:kern w:val="0"/>
+                <w:sz w:val="24"/>
+                <w:szCs w:val="24"/>
+              </w:rPr>
+              <w:t xml:space="preserve">Live Mutants # </w:t>
+            </w:r>
+          </w:p>
+        </w:tc>
+        <w:tc>
+          <w:tcPr>
+            <w:tcW w:w="0" w:type="auto"/>
+            <w:vAlign w:val="center"/>
+            <w:hideMark/>
+          </w:tcPr>
+          <w:p>
+            <w:pPr>
+              <w:widowControl/>
+              <w:jc w:val="left"/>
+              <w:rPr>
+                <w:rFonts w:eastAsia="宋体" w:cs="宋体"/>
+                <w:kern w:val="0"/>
+                <w:sz w:val="24"/>
+                <w:szCs w:val="24"/>
+              </w:rPr>
+            </w:pPr>
+            <w:r>
+              <w:rPr>
+                <w:rFonts w:eastAsia="宋体" w:cs="宋体"/>
+                <w:kern w:val="0"/>
+                <w:sz w:val="24"/>
+                <w:szCs w:val="24"/>
+              </w:rPr>
+              <w:t>3</w:t>
+            </w:r>
+          </w:p>
+        </w:tc>
+      </w:tr>
+      <w:tr>
+        <w:trPr>
+          <w:tblCellSpacing w:w="15" w:type="dxa"/>
+        </w:trPr>
+        <w:tc>
+          <w:tcPr>
+            <w:tcW w:w="0" w:type="auto"/>
+            <w:vAlign w:val="center"/>
+            <w:hideMark/>
+          </w:tcPr>
+          <w:p>
+            <w:pPr>
+              <w:widowControl/>
+              <w:jc w:val="left"/>
+              <w:rPr>
+                <w:rFonts w:eastAsia="宋体" w:cs="宋体"/>
+                <w:kern w:val="0"/>
+                <w:sz w:val="24"/>
+                <w:szCs w:val="24"/>
+              </w:rPr>
+            </w:pPr>
+            <w:r>
+              <w:rPr>
+                <w:rFonts w:eastAsia="宋体" w:cs="宋体"/>
+                <w:kern w:val="0"/>
+                <w:sz w:val="24"/>
+                <w:szCs w:val="24"/>
+              </w:rPr>
+              <w:t xml:space="preserve">Killed Mutants # </w:t>
+            </w:r>
+          </w:p>
+        </w:tc>
+        <w:tc>
+          <w:tcPr>
+            <w:tcW w:w="0" w:type="auto"/>
+            <w:vAlign w:val="center"/>
+            <w:hideMark/>
+          </w:tcPr>
+          <w:p>
+            <w:pPr>
+              <w:widowControl/>
+              <w:jc w:val="left"/>
+              <w:rPr>
+                <w:rFonts w:eastAsia="宋体" w:cs="宋体"/>
+                <w:kern w:val="0"/>
+                <w:sz w:val="24"/>
+                <w:szCs w:val="24"/>
+              </w:rPr>
+            </w:pPr>
+            <w:r>
+              <w:rPr>
+                <w:rFonts w:eastAsia="宋体" w:cs="宋体"/>
+                <w:kern w:val="0"/>
+                <w:sz w:val="24"/>
+                <w:szCs w:val="24"/>
+              </w:rPr>
+              <w:t>161</w:t>
+            </w:r>
+          </w:p>
+        </w:tc>
+      </w:tr>
+      <w:tr>
+        <w:trPr>
+          <w:tblCellSpacing w:w="15" w:type="dxa"/>
+        </w:trPr>
+        <w:tc>
+          <w:tcPr>
+            <w:tcW w:w="0" w:type="auto"/>
+            <w:vAlign w:val="center"/>
+            <w:hideMark/>
+          </w:tcPr>
+          <w:p>
+            <w:pPr>
+              <w:widowControl/>
+              <w:jc w:val="left"/>
+              <w:rPr>
+                <w:rFonts w:eastAsia="宋体" w:cs="宋体"/>
+                <w:kern w:val="0"/>
+                <w:sz w:val="24"/>
+                <w:szCs w:val="24"/>
+              </w:rPr>
+            </w:pPr>
+            <w:r>
+              <w:rPr>
+                <w:rFonts w:eastAsia="宋体" w:cs="宋体"/>
+                <w:kern w:val="0"/>
+                <w:sz w:val="24"/>
+                <w:szCs w:val="24"/>
+              </w:rPr>
+              <w:t xml:space="preserve">Total Mutants # </w:t>
+            </w:r>
+          </w:p>
+        </w:tc>
+        <w:tc>
+          <w:tcPr>
+            <w:tcW w:w="0" w:type="auto"/>
+            <w:vAlign w:val="center"/>
+            <w:hideMark/>
+          </w:tcPr>
+          <w:p>
+            <w:pPr>
+              <w:widowControl/>
+              <w:jc w:val="left"/>
+              <w:rPr>
+                <w:rFonts w:eastAsia="宋体" w:cs="宋体"/>
+                <w:kern w:val="0"/>
+                <w:sz w:val="24"/>
+                <w:szCs w:val="24"/>
+              </w:rPr>
+            </w:pPr>
+            <w:r>
+              <w:rPr>
+                <w:rFonts w:eastAsia="宋体" w:cs="宋体"/>
+                <w:kern w:val="0"/>
+                <w:sz w:val="24"/>
+                <w:szCs w:val="24"/>
+              </w:rPr>
+              <w:t>164</w:t>
+            </w:r>
+          </w:p>
+        </w:tc>
+      </w:tr>
+      <w:tr>
+        <w:trPr>
+          <w:tblCellSpacing w:w="15" w:type="dxa"/>
+        </w:trPr>
+        <w:tc>
+          <w:tcPr>
+            <w:tcW w:w="0" w:type="auto"/>
+            <w:vAlign w:val="center"/>
+            <w:hideMark/>
+          </w:tcPr>
+          <w:p>
+            <w:pPr>
+              <w:widowControl/>
+              <w:jc w:val="left"/>
+              <w:rPr>
+                <w:rFonts w:eastAsia="宋体" w:cs="宋体"/>
+                <w:kern w:val="0"/>
+                <w:sz w:val="24"/>
+                <w:szCs w:val="24"/>
+              </w:rPr>
+            </w:pPr>
+            <w:r>
+              <w:rPr>
+                <w:rFonts w:eastAsia="宋体" w:cs="宋体"/>
+                <w:kern w:val="0"/>
+                <w:sz w:val="24"/>
+                <w:szCs w:val="24"/>
+              </w:rPr>
+              <w:t xml:space="preserve">Mutant Score </w:t>
+            </w:r>
+          </w:p>
+        </w:tc>
+        <w:tc>
+          <w:tcPr>
+            <w:tcW w:w="0" w:type="auto"/>
+            <w:vAlign w:val="center"/>
+            <w:hideMark/>
+          </w:tcPr>
+          <w:p>
+            <w:pPr>
+              <w:widowControl/>
+              <w:jc w:val="left"/>
+              <w:rPr>
+                <w:rFonts w:eastAsia="宋体" w:cs="宋体"/>
+                <w:kern w:val="0"/>
+                <w:sz w:val="24"/>
+                <w:szCs w:val="24"/>
+              </w:rPr>
+            </w:pPr>
+            <w:r>
+              <w:rPr>
+                <w:rFonts w:eastAsia="宋体" w:cs="宋体"/>
+                <w:kern w:val="0"/>
+                <w:sz w:val="24"/>
+                <w:szCs w:val="24"/>
+              </w:rPr>
+              <w:t>98.0%</w:t>
+            </w:r>
+          </w:p>
+        </w:tc>
+      </w:tr>
+    </w:tbl>
+    <w:p>
+      <w:pPr>
+        <w:ind w:firstLineChars="200" w:firstLine="420"/>
       </w:pPr>
     </w:p>
     <w:sectPr>

</xml_diff>

<commit_message>
hw4_ HashMap for step2
</commit_message>
<xml_diff>
--- a/hw4/writeup.docx
+++ b/hw4/writeup.docx
@@ -6774,7 +6774,7 @@
     <w:p>
       <w:pPr>
         <w:rPr>
-          <w:rFonts w:ascii="Times New Roman" w:hAnsi="Times New Roman" w:cs="Times New Roman" w:hint="eastAsia"/>
+          <w:rFonts w:ascii="Times New Roman" w:hAnsi="Times New Roman" w:cs="Times New Roman"/>
           <w:b/>
           <w:bCs/>
           <w:color w:val="000000"/>
@@ -6814,7 +6814,7 @@
         </w:numPr>
         <w:ind w:firstLineChars="0"/>
         <w:rPr>
-          <w:rFonts w:eastAsia="宋体" w:cs="Courier New" w:hint="eastAsia"/>
+          <w:rFonts w:eastAsia="宋体" w:cs="Courier New"/>
           <w:sz w:val="28"/>
           <w:szCs w:val="28"/>
         </w:rPr>
@@ -6911,7 +6911,7 @@
         <w:snapToGrid w:val="0"/>
         <w:ind w:left="720" w:firstLineChars="0" w:firstLine="0"/>
         <w:rPr>
-          <w:rFonts w:eastAsia="宋体" w:cs="Courier New" w:hint="eastAsia"/>
+          <w:rFonts w:eastAsia="宋体" w:cs="Courier New"/>
           <w:color w:val="000000"/>
           <w:kern w:val="0"/>
           <w:sz w:val="28"/>
@@ -7030,7 +7030,7 @@
         <w:snapToGrid w:val="0"/>
         <w:ind w:left="720" w:firstLineChars="0" w:firstLine="0"/>
         <w:rPr>
-          <w:rFonts w:eastAsia="宋体" w:cs="Courier New" w:hint="eastAsia"/>
+          <w:rFonts w:eastAsia="宋体" w:cs="Courier New"/>
           <w:color w:val="000000"/>
           <w:kern w:val="0"/>
           <w:sz w:val="28"/>
@@ -8226,7 +8226,7 @@
         <w:ind w:leftChars="400" w:left="840"/>
         <w:jc w:val="left"/>
         <w:rPr>
-          <w:rFonts w:ascii="Courier New" w:eastAsia="宋体" w:hAnsi="Courier New" w:cs="Courier New" w:hint="eastAsia"/>
+          <w:rFonts w:ascii="Courier New" w:eastAsia="宋体" w:hAnsi="Courier New" w:cs="Courier New"/>
           <w:b/>
           <w:bCs/>
           <w:color w:val="000080"/>
@@ -8319,7 +8319,7 @@
         <w:snapToGrid w:val="0"/>
         <w:ind w:left="720" w:firstLineChars="0" w:firstLine="0"/>
         <w:rPr>
-          <w:rFonts w:eastAsia="宋体" w:cs="Courier New" w:hint="eastAsia"/>
+          <w:rFonts w:eastAsia="宋体" w:cs="Courier New"/>
           <w:color w:val="000000"/>
           <w:kern w:val="0"/>
           <w:sz w:val="28"/>
@@ -8389,9 +8389,6 @@
         <w:tabs>
           <w:tab w:val="left" w:pos="675"/>
         </w:tabs>
-        <w:rPr>
-          <w:rFonts w:hint="eastAsia"/>
-        </w:rPr>
       </w:pPr>
       <w:r>
         <w:tab/>
@@ -8685,9 +8682,6 @@
         <w:tabs>
           <w:tab w:val="left" w:pos="720"/>
         </w:tabs>
-        <w:rPr>
-          <w:rFonts w:hint="eastAsia"/>
-        </w:rPr>
       </w:pPr>
       <w:r>
         <w:tab/>
@@ -9018,7 +9012,7 @@
         <w:shd w:val="clear" w:color="auto" w:fill="FFFFFF"/>
         <w:jc w:val="left"/>
         <w:rPr>
-          <w:rFonts w:ascii="Courier New" w:eastAsia="宋体" w:hAnsi="Courier New" w:cs="Courier New" w:hint="eastAsia"/>
+          <w:rFonts w:ascii="Courier New" w:eastAsia="宋体" w:hAnsi="Courier New" w:cs="Courier New"/>
           <w:color w:val="000000"/>
           <w:kern w:val="0"/>
           <w:sz w:val="20"/>
@@ -9171,7 +9165,7 @@
         <w:shd w:val="clear" w:color="auto" w:fill="FFFFFF"/>
         <w:jc w:val="left"/>
         <w:rPr>
-          <w:rFonts w:ascii="Courier New" w:eastAsia="宋体" w:hAnsi="Courier New" w:cs="Courier New" w:hint="eastAsia"/>
+          <w:rFonts w:ascii="Courier New" w:eastAsia="宋体" w:hAnsi="Courier New" w:cs="Courier New"/>
           <w:color w:val="000000"/>
           <w:kern w:val="0"/>
           <w:sz w:val="20"/>
@@ -9402,7 +9396,7 @@
         <w:shd w:val="clear" w:color="auto" w:fill="FFFFFF"/>
         <w:jc w:val="left"/>
         <w:rPr>
-          <w:rFonts w:ascii="Courier New" w:eastAsia="宋体" w:hAnsi="Courier New" w:cs="Courier New" w:hint="eastAsia"/>
+          <w:rFonts w:ascii="Courier New" w:eastAsia="宋体" w:hAnsi="Courier New" w:cs="Courier New"/>
           <w:color w:val="000000"/>
           <w:kern w:val="0"/>
           <w:sz w:val="20"/>
@@ -9564,12 +9558,21 @@
         <w:shd w:val="clear" w:color="auto" w:fill="FFFFFF"/>
         <w:jc w:val="left"/>
         <w:rPr>
+          <w:rFonts w:ascii="Courier New" w:eastAsia="宋体" w:hAnsi="Courier New" w:cs="Courier New"/>
+          <w:color w:val="000000"/>
+          <w:kern w:val="0"/>
+          <w:sz w:val="20"/>
+        </w:rPr>
+      </w:pPr>
+      <w:r>
+        <w:rPr>
           <w:rFonts w:ascii="Courier New" w:eastAsia="宋体" w:hAnsi="Courier New" w:cs="Courier New" w:hint="eastAsia"/>
           <w:color w:val="000000"/>
           <w:kern w:val="0"/>
           <w:sz w:val="20"/>
         </w:rPr>
-      </w:pPr>
+        <w:tab/>
+      </w:r>
       <w:r>
         <w:rPr>
           <w:rFonts w:ascii="Courier New" w:eastAsia="宋体" w:hAnsi="Courier New" w:cs="Courier New" w:hint="eastAsia"/>
@@ -9599,6 +9602,15 @@
       </w:r>
       <w:r>
         <w:rPr>
+          <w:rFonts w:ascii="Courier New" w:eastAsia="宋体" w:hAnsi="Courier New" w:cs="Courier New"/>
+          <w:color w:val="000000"/>
+          <w:kern w:val="0"/>
+          <w:sz w:val="20"/>
+        </w:rPr>
+        <w:t>…</w:t>
+      </w:r>
+      <w:r>
+        <w:rPr>
           <w:rFonts w:ascii="Courier New" w:eastAsia="宋体" w:hAnsi="Courier New" w:cs="Courier New" w:hint="eastAsia"/>
           <w:color w:val="000000"/>
           <w:kern w:val="0"/>
@@ -9606,31 +9618,15 @@
         </w:rPr>
         <w:tab/>
       </w:r>
-      <w:r>
-        <w:rPr>
-          <w:rFonts w:ascii="Courier New" w:eastAsia="宋体" w:hAnsi="Courier New" w:cs="Courier New"/>
-          <w:color w:val="000000"/>
-          <w:kern w:val="0"/>
-          <w:sz w:val="20"/>
-        </w:rPr>
-        <w:t>…</w:t>
-      </w:r>
-      <w:r>
-        <w:rPr>
-          <w:rFonts w:ascii="Courier New" w:eastAsia="宋体" w:hAnsi="Courier New" w:cs="Courier New" w:hint="eastAsia"/>
-          <w:color w:val="000000"/>
-          <w:kern w:val="0"/>
-          <w:sz w:val="20"/>
-        </w:rPr>
-        <w:tab/>
-      </w:r>
-    </w:p>
-    <w:p>
-      <w:pPr>
-        <w:tabs>
-          <w:tab w:val="left" w:pos="1395"/>
-        </w:tabs>
-      </w:pPr>
+    </w:p>
+    <w:p>
+      <w:pPr>
+        <w:widowControl/>
+        <w:jc w:val="left"/>
+      </w:pPr>
+      <w:r>
+        <w:br w:type="page"/>
+      </w:r>
     </w:p>
     <w:p>
       <w:pPr>
@@ -9640,6 +9636,7 @@
         </w:tabs>
       </w:pPr>
       <w:r>
+        <w:lastRenderedPageBreak/>
         <w:tab/>
       </w:r>
       <w:r>
@@ -9677,6 +9674,43 @@
       </w:r>
       <w:r>
         <w:tab/>
+      </w:r>
+    </w:p>
+    <w:p/>
+    <w:p>
+      <w:pPr>
+        <w:pStyle w:val="a5"/>
+        <w:ind w:left="720" w:firstLineChars="0" w:firstLine="0"/>
+      </w:pPr>
+      <w:r>
+        <w:rPr>
+          <w:rFonts w:eastAsia="宋体" w:cs="Courier New"/>
+          <w:color w:val="000000"/>
+          <w:kern w:val="0"/>
+          <w:sz w:val="28"/>
+          <w:szCs w:val="28"/>
+        </w:rPr>
+        <w:t>J</w:t>
+      </w:r>
+      <w:r>
+        <w:rPr>
+          <w:rFonts w:eastAsia="宋体" w:cs="Courier New" w:hint="eastAsia"/>
+          <w:color w:val="000000"/>
+          <w:kern w:val="0"/>
+          <w:sz w:val="28"/>
+          <w:szCs w:val="28"/>
+        </w:rPr>
+        <w:t>PF output</w:t>
+      </w:r>
+      <w:r>
+        <w:rPr>
+          <w:rFonts w:eastAsia="宋体" w:cs="Courier New" w:hint="eastAsia"/>
+          <w:color w:val="000000"/>
+          <w:kern w:val="0"/>
+          <w:sz w:val="28"/>
+          <w:szCs w:val="28"/>
+        </w:rPr>
+        <w:t>:</w:t>
       </w:r>
     </w:p>
     <w:sectPr>

</xml_diff>

<commit_message>
hw4_report add details to part2 step1
</commit_message>
<xml_diff>
--- a/hw4/writeup.docx
+++ b/hw4/writeup.docx
@@ -6911,95 +6911,32 @@
         <w:snapToGrid w:val="0"/>
         <w:ind w:left="720" w:firstLineChars="0" w:firstLine="0"/>
         <w:rPr>
-          <w:rFonts w:eastAsia="宋体" w:cs="Courier New"/>
-          <w:color w:val="000000"/>
-          <w:kern w:val="0"/>
-          <w:sz w:val="28"/>
-          <w:szCs w:val="28"/>
-        </w:rPr>
-      </w:pPr>
-      <w:r>
-        <w:rPr>
-          <w:rFonts w:eastAsia="宋体" w:cs="Courier New"/>
-          <w:color w:val="000000"/>
-          <w:kern w:val="0"/>
-          <w:sz w:val="28"/>
-          <w:szCs w:val="28"/>
-        </w:rPr>
-        <w:t>F</w:t>
-      </w:r>
-      <w:r>
-        <w:rPr>
-          <w:rFonts w:eastAsia="宋体" w:cs="Courier New" w:hint="eastAsia"/>
-          <w:color w:val="000000"/>
-          <w:kern w:val="0"/>
-          <w:sz w:val="28"/>
-          <w:szCs w:val="28"/>
-        </w:rPr>
-        <w:t>rom the</w:t>
-      </w:r>
-      <w:r>
-        <w:rPr>
-          <w:rFonts w:eastAsia="宋体" w:cs="Courier New" w:hint="eastAsia"/>
-          <w:color w:val="000000"/>
-          <w:kern w:val="0"/>
-          <w:sz w:val="28"/>
-          <w:szCs w:val="28"/>
-        </w:rPr>
-        <w:t xml:space="preserve"> output, we can see that </w:t>
-      </w:r>
-      <w:r>
-        <w:rPr>
-          <w:rFonts w:eastAsia="宋体" w:cs="Courier New" w:hint="eastAsia"/>
-          <w:color w:val="000000"/>
-          <w:kern w:val="0"/>
-          <w:sz w:val="28"/>
-          <w:szCs w:val="28"/>
-        </w:rPr>
-        <w:t xml:space="preserve">some values of </w:t>
-      </w:r>
-      <w:proofErr w:type="spellStart"/>
-      <w:r>
-        <w:rPr>
-          <w:rFonts w:eastAsia="宋体" w:cs="Courier New" w:hint="eastAsia"/>
-          <w:i/>
-          <w:color w:val="000000"/>
-          <w:kern w:val="0"/>
-          <w:sz w:val="28"/>
-          <w:szCs w:val="28"/>
-        </w:rPr>
-        <w:t>abcd</w:t>
-      </w:r>
-      <w:proofErr w:type="spellEnd"/>
-      <w:r>
-        <w:rPr>
-          <w:rFonts w:eastAsia="宋体" w:cs="Courier New" w:hint="eastAsia"/>
-          <w:color w:val="000000"/>
-          <w:kern w:val="0"/>
-          <w:sz w:val="28"/>
-          <w:szCs w:val="28"/>
-        </w:rPr>
-        <w:t xml:space="preserve"> that causes violation of assertion </w:t>
-      </w:r>
-      <w:r>
-        <w:rPr>
-          <w:rFonts w:eastAsia="宋体" w:cs="Courier New" w:hint="eastAsia"/>
-          <w:color w:val="000000"/>
-          <w:kern w:val="0"/>
-          <w:sz w:val="28"/>
-          <w:szCs w:val="28"/>
-        </w:rPr>
-        <w:t>can be</w:t>
-      </w:r>
-      <w:r>
-        <w:rPr>
-          <w:rFonts w:eastAsia="宋体" w:cs="Courier New" w:hint="eastAsia"/>
-          <w:color w:val="000000"/>
-          <w:kern w:val="0"/>
-          <w:sz w:val="28"/>
-          <w:szCs w:val="28"/>
-        </w:rPr>
-        <w:t xml:space="preserve"> that </w:t>
+          <w:rFonts w:eastAsia="宋体" w:cs="Courier New" w:hint="eastAsia"/>
+          <w:color w:val="000000"/>
+          <w:kern w:val="0"/>
+          <w:sz w:val="28"/>
+          <w:szCs w:val="28"/>
+        </w:rPr>
+      </w:pPr>
+      <w:r>
+        <w:rPr>
+          <w:rFonts w:eastAsia="宋体" w:cs="Courier New"/>
+          <w:color w:val="000000"/>
+          <w:kern w:val="0"/>
+          <w:sz w:val="28"/>
+          <w:szCs w:val="28"/>
+        </w:rPr>
+        <w:t>P</w:t>
+      </w:r>
+      <w:r>
+        <w:rPr>
+          <w:rFonts w:eastAsia="宋体" w:cs="Courier New" w:hint="eastAsia"/>
+          <w:color w:val="000000"/>
+          <w:kern w:val="0"/>
+          <w:sz w:val="28"/>
+          <w:szCs w:val="28"/>
+        </w:rPr>
+        <w:t xml:space="preserve">roperty violated is that the result of </w:t>
       </w:r>
       <w:proofErr w:type="gramStart"/>
       <w:r>
@@ -7010,7 +6947,7 @@
           <w:sz w:val="28"/>
           <w:szCs w:val="28"/>
         </w:rPr>
-        <w:t>a(</w:t>
+        <w:t>min(</w:t>
       </w:r>
       <w:proofErr w:type="gramEnd"/>
       <w:r>
@@ -7021,7 +6958,27 @@
           <w:sz w:val="28"/>
           <w:szCs w:val="28"/>
         </w:rPr>
-        <w:t>-100), b(-99), c(-99), d(-99).</w:t>
+        <w:t>) is not the minimum</w:t>
+      </w:r>
+      <w:r>
+        <w:rPr>
+          <w:rFonts w:eastAsia="宋体" w:cs="Courier New" w:hint="eastAsia"/>
+          <w:color w:val="000000"/>
+          <w:kern w:val="0"/>
+          <w:sz w:val="28"/>
+          <w:szCs w:val="28"/>
+        </w:rPr>
+        <w:t xml:space="preserve"> value of inputs</w:t>
+      </w:r>
+      <w:r>
+        <w:rPr>
+          <w:rFonts w:eastAsia="宋体" w:cs="Courier New" w:hint="eastAsia"/>
+          <w:color w:val="000000"/>
+          <w:kern w:val="0"/>
+          <w:sz w:val="28"/>
+          <w:szCs w:val="28"/>
+        </w:rPr>
+        <w:t>.</w:t>
       </w:r>
     </w:p>
     <w:p>
@@ -7030,214 +6987,227 @@
         <w:snapToGrid w:val="0"/>
         <w:ind w:left="720" w:firstLineChars="0" w:firstLine="0"/>
         <w:rPr>
-          <w:rFonts w:eastAsia="宋体" w:cs="Courier New"/>
-          <w:color w:val="000000"/>
-          <w:kern w:val="0"/>
-          <w:sz w:val="28"/>
-          <w:szCs w:val="28"/>
-        </w:rPr>
-      </w:pPr>
-      <w:r>
-        <w:rPr>
-          <w:rFonts w:eastAsia="宋体" w:cs="Courier New"/>
-          <w:color w:val="000000"/>
-          <w:kern w:val="0"/>
-          <w:sz w:val="28"/>
-          <w:szCs w:val="28"/>
-        </w:rPr>
-        <w:t>F</w:t>
-      </w:r>
-      <w:r>
-        <w:rPr>
-          <w:rFonts w:eastAsia="宋体" w:cs="Courier New" w:hint="eastAsia"/>
-          <w:color w:val="000000"/>
-          <w:kern w:val="0"/>
-          <w:sz w:val="28"/>
-          <w:szCs w:val="28"/>
-        </w:rPr>
-        <w:t xml:space="preserve">irst three lines from bottom upwards specify the path condition: we first have </w:t>
-      </w:r>
-      <w:r>
-        <w:rPr>
-          <w:rFonts w:eastAsia="宋体" w:cs="Courier New" w:hint="eastAsia"/>
-          <w:i/>
-          <w:color w:val="000000"/>
-          <w:kern w:val="0"/>
-          <w:sz w:val="28"/>
-          <w:szCs w:val="28"/>
-        </w:rPr>
-        <w:t>a &lt; b</w:t>
-      </w:r>
-      <w:r>
-        <w:rPr>
-          <w:rFonts w:eastAsia="宋体" w:cs="Courier New" w:hint="eastAsia"/>
-          <w:color w:val="000000"/>
-          <w:kern w:val="0"/>
-          <w:sz w:val="28"/>
-          <w:szCs w:val="28"/>
-        </w:rPr>
-        <w:t xml:space="preserve">, </w:t>
-      </w:r>
-      <w:r>
-        <w:rPr>
-          <w:rFonts w:eastAsia="宋体" w:cs="Courier New" w:hint="eastAsia"/>
-          <w:color w:val="000000"/>
-          <w:kern w:val="0"/>
-          <w:sz w:val="28"/>
-          <w:szCs w:val="28"/>
-        </w:rPr>
-        <w:t xml:space="preserve">then </w:t>
-      </w:r>
-      <w:r>
-        <w:rPr>
-          <w:rFonts w:eastAsia="宋体" w:cs="Courier New" w:hint="eastAsia"/>
-          <w:i/>
-          <w:color w:val="000000"/>
-          <w:kern w:val="0"/>
-          <w:sz w:val="28"/>
-          <w:szCs w:val="28"/>
-        </w:rPr>
-        <w:t>a &lt; c</w:t>
-      </w:r>
-      <w:r>
-        <w:rPr>
-          <w:rFonts w:eastAsia="宋体" w:cs="Courier New" w:hint="eastAsia"/>
-          <w:color w:val="000000"/>
-          <w:kern w:val="0"/>
-          <w:sz w:val="28"/>
-          <w:szCs w:val="28"/>
-        </w:rPr>
-        <w:t xml:space="preserve">, </w:t>
-      </w:r>
+          <w:rFonts w:eastAsia="宋体" w:cs="Courier New" w:hint="eastAsia"/>
+          <w:color w:val="000000"/>
+          <w:kern w:val="0"/>
+          <w:sz w:val="28"/>
+          <w:szCs w:val="28"/>
+        </w:rPr>
+      </w:pPr>
+      <w:r>
+        <w:rPr>
+          <w:rFonts w:eastAsia="宋体" w:cs="Courier New" w:hint="eastAsia"/>
+          <w:color w:val="000000"/>
+          <w:kern w:val="0"/>
+          <w:sz w:val="28"/>
+          <w:szCs w:val="28"/>
+        </w:rPr>
+        <w:t>Violated assertion:</w:t>
+      </w:r>
+    </w:p>
+    <w:p>
+      <w:pPr>
+        <w:shd w:val="clear" w:color="auto" w:fill="FFFFFF"/>
+        <w:ind w:left="840" w:firstLine="420"/>
+        <w:rPr>
+          <w:rFonts w:ascii="宋体" w:eastAsia="宋体" w:hAnsi="宋体" w:cs="宋体" w:hint="eastAsia"/>
+          <w:kern w:val="0"/>
+          <w:sz w:val="24"/>
+          <w:szCs w:val="24"/>
+        </w:rPr>
+      </w:pPr>
       <w:proofErr w:type="gramStart"/>
       <w:r>
         <w:rPr>
-          <w:rFonts w:eastAsia="宋体" w:cs="Courier New" w:hint="eastAsia"/>
-          <w:color w:val="000000"/>
-          <w:kern w:val="0"/>
-          <w:sz w:val="28"/>
-          <w:szCs w:val="28"/>
-        </w:rPr>
-        <w:t>then !</w:t>
+          <w:rFonts w:ascii="Courier New" w:eastAsia="宋体" w:hAnsi="Courier New" w:cs="Courier New"/>
+          <w:b/>
+          <w:bCs/>
+          <w:color w:val="0000FF"/>
+          <w:kern w:val="0"/>
+          <w:sz w:val="20"/>
+        </w:rPr>
+        <w:t>assert</w:t>
       </w:r>
       <w:proofErr w:type="gramEnd"/>
       <w:r>
         <w:rPr>
-          <w:rFonts w:eastAsia="宋体" w:cs="Courier New" w:hint="eastAsia"/>
-          <w:color w:val="000000"/>
-          <w:kern w:val="0"/>
-          <w:sz w:val="28"/>
-          <w:szCs w:val="28"/>
-        </w:rPr>
-        <w:t xml:space="preserve">(d&lt;c). Then we have the violation </w:t>
-      </w:r>
-      <w:r>
-        <w:rPr>
-          <w:rFonts w:eastAsia="宋体" w:cs="Courier New" w:hint="eastAsia"/>
-          <w:color w:val="000000"/>
-          <w:kern w:val="0"/>
-          <w:sz w:val="28"/>
-          <w:szCs w:val="28"/>
-        </w:rPr>
-        <w:t xml:space="preserve">that </w:t>
-      </w:r>
-      <w:proofErr w:type="gramStart"/>
-      <w:r>
-        <w:rPr>
-          <w:rFonts w:eastAsia="宋体" w:cs="Courier New" w:hint="eastAsia"/>
-          <w:i/>
-          <w:color w:val="000000"/>
-          <w:kern w:val="0"/>
-          <w:sz w:val="28"/>
-          <w:szCs w:val="28"/>
-        </w:rPr>
-        <w:t>d</w:t>
-      </w:r>
-      <w:r>
-        <w:rPr>
-          <w:rFonts w:eastAsia="宋体" w:cs="Courier New" w:hint="eastAsia"/>
-          <w:i/>
-          <w:color w:val="000000"/>
-          <w:kern w:val="0"/>
-          <w:sz w:val="28"/>
-          <w:szCs w:val="28"/>
+          <w:rFonts w:ascii="Courier New" w:eastAsia="宋体" w:hAnsi="Courier New" w:cs="Courier New"/>
+          <w:color w:val="000000"/>
+          <w:kern w:val="0"/>
+          <w:sz w:val="20"/>
+        </w:rPr>
+        <w:t xml:space="preserve"> </w:t>
+      </w:r>
+      <w:r>
+        <w:rPr>
+          <w:rFonts w:ascii="Courier New" w:eastAsia="宋体" w:hAnsi="Courier New" w:cs="Courier New"/>
+          <w:b/>
+          <w:bCs/>
+          <w:color w:val="000080"/>
+          <w:kern w:val="0"/>
+          <w:sz w:val="20"/>
         </w:rPr>
         <w:t>(</w:t>
       </w:r>
-      <w:proofErr w:type="gramEnd"/>
-      <w:r>
-        <w:rPr>
-          <w:rFonts w:eastAsia="宋体" w:cs="Courier New" w:hint="eastAsia"/>
-          <w:i/>
-          <w:color w:val="000000"/>
-          <w:kern w:val="0"/>
-          <w:sz w:val="28"/>
-          <w:szCs w:val="28"/>
-        </w:rPr>
-        <w:t>-99)</w:t>
-      </w:r>
-      <w:r>
-        <w:rPr>
-          <w:rFonts w:eastAsia="宋体" w:cs="Courier New" w:hint="eastAsia"/>
-          <w:color w:val="000000"/>
-          <w:kern w:val="0"/>
-          <w:sz w:val="28"/>
-          <w:szCs w:val="28"/>
-        </w:rPr>
-        <w:t xml:space="preserve"> is not less or equal to </w:t>
-      </w:r>
-      <w:r>
-        <w:rPr>
-          <w:rFonts w:eastAsia="宋体" w:cs="Courier New" w:hint="eastAsia"/>
-          <w:i/>
-          <w:color w:val="000000"/>
-          <w:kern w:val="0"/>
-          <w:sz w:val="28"/>
-          <w:szCs w:val="28"/>
-        </w:rPr>
-        <w:t>a</w:t>
-      </w:r>
-      <w:r>
-        <w:rPr>
-          <w:rFonts w:eastAsia="宋体" w:cs="Courier New" w:hint="eastAsia"/>
-          <w:i/>
-          <w:color w:val="000000"/>
-          <w:kern w:val="0"/>
-          <w:sz w:val="28"/>
-          <w:szCs w:val="28"/>
-        </w:rPr>
-        <w:t>(-100)</w:t>
-      </w:r>
-      <w:r>
-        <w:rPr>
-          <w:rFonts w:eastAsia="宋体" w:cs="Courier New" w:hint="eastAsia"/>
-          <w:color w:val="000000"/>
-          <w:kern w:val="0"/>
-          <w:sz w:val="28"/>
-          <w:szCs w:val="28"/>
-        </w:rPr>
-        <w:t xml:space="preserve"> as expected on this path.</w:t>
-      </w:r>
-      <w:r>
-        <w:rPr>
-          <w:rFonts w:eastAsia="宋体" w:cs="Courier New" w:hint="eastAsia"/>
-          <w:i/>
-          <w:color w:val="000000"/>
-          <w:kern w:val="0"/>
-          <w:sz w:val="28"/>
-          <w:szCs w:val="28"/>
-        </w:rPr>
-        <w:t xml:space="preserve"> </w:t>
-      </w:r>
-      <w:r>
-        <w:rPr>
-          <w:rFonts w:eastAsia="宋体" w:cs="Courier New" w:hint="eastAsia"/>
-          <w:color w:val="000000"/>
-          <w:kern w:val="0"/>
-          <w:sz w:val="28"/>
-          <w:szCs w:val="28"/>
-        </w:rPr>
-        <w:t xml:space="preserve"> </w:t>
+      <w:r>
+        <w:rPr>
+          <w:rFonts w:ascii="Courier New" w:eastAsia="宋体" w:hAnsi="Courier New" w:cs="Courier New"/>
+          <w:color w:val="000000"/>
+          <w:kern w:val="0"/>
+          <w:sz w:val="20"/>
+        </w:rPr>
+        <w:t xml:space="preserve">r </w:t>
+      </w:r>
+      <w:r>
+        <w:rPr>
+          <w:rFonts w:ascii="Courier New" w:eastAsia="宋体" w:hAnsi="Courier New" w:cs="Courier New"/>
+          <w:b/>
+          <w:bCs/>
+          <w:color w:val="000080"/>
+          <w:kern w:val="0"/>
+          <w:sz w:val="20"/>
+        </w:rPr>
+        <w:t>&lt;=</w:t>
+      </w:r>
+      <w:r>
+        <w:rPr>
+          <w:rFonts w:ascii="Courier New" w:eastAsia="宋体" w:hAnsi="Courier New" w:cs="Courier New"/>
+          <w:color w:val="000000"/>
+          <w:kern w:val="0"/>
+          <w:sz w:val="20"/>
+        </w:rPr>
+        <w:t xml:space="preserve"> a </w:t>
+      </w:r>
+      <w:r>
+        <w:rPr>
+          <w:rFonts w:ascii="Courier New" w:eastAsia="宋体" w:hAnsi="Courier New" w:cs="Courier New"/>
+          <w:b/>
+          <w:bCs/>
+          <w:color w:val="000080"/>
+          <w:kern w:val="0"/>
+          <w:sz w:val="20"/>
+        </w:rPr>
+        <w:t>&amp;&amp;</w:t>
+      </w:r>
+      <w:r>
+        <w:rPr>
+          <w:rFonts w:ascii="Courier New" w:eastAsia="宋体" w:hAnsi="Courier New" w:cs="Courier New"/>
+          <w:color w:val="000000"/>
+          <w:kern w:val="0"/>
+          <w:sz w:val="20"/>
+        </w:rPr>
+        <w:t xml:space="preserve"> r </w:t>
+      </w:r>
+      <w:r>
+        <w:rPr>
+          <w:rFonts w:ascii="Courier New" w:eastAsia="宋体" w:hAnsi="Courier New" w:cs="Courier New"/>
+          <w:b/>
+          <w:bCs/>
+          <w:color w:val="000080"/>
+          <w:kern w:val="0"/>
+          <w:sz w:val="20"/>
+        </w:rPr>
+        <w:t>&lt;=</w:t>
+      </w:r>
+      <w:r>
+        <w:rPr>
+          <w:rFonts w:ascii="Courier New" w:eastAsia="宋体" w:hAnsi="Courier New" w:cs="Courier New"/>
+          <w:color w:val="000000"/>
+          <w:kern w:val="0"/>
+          <w:sz w:val="20"/>
+        </w:rPr>
+        <w:t xml:space="preserve"> b </w:t>
+      </w:r>
+      <w:r>
+        <w:rPr>
+          <w:rFonts w:ascii="Courier New" w:eastAsia="宋体" w:hAnsi="Courier New" w:cs="Courier New"/>
+          <w:b/>
+          <w:bCs/>
+          <w:color w:val="000080"/>
+          <w:kern w:val="0"/>
+          <w:sz w:val="20"/>
+        </w:rPr>
+        <w:t>&amp;&amp;</w:t>
+      </w:r>
+      <w:r>
+        <w:rPr>
+          <w:rFonts w:ascii="Courier New" w:eastAsia="宋体" w:hAnsi="Courier New" w:cs="Courier New"/>
+          <w:color w:val="000000"/>
+          <w:kern w:val="0"/>
+          <w:sz w:val="20"/>
+        </w:rPr>
+        <w:t xml:space="preserve"> r </w:t>
+      </w:r>
+      <w:r>
+        <w:rPr>
+          <w:rFonts w:ascii="Courier New" w:eastAsia="宋体" w:hAnsi="Courier New" w:cs="Courier New"/>
+          <w:b/>
+          <w:bCs/>
+          <w:color w:val="000080"/>
+          <w:kern w:val="0"/>
+          <w:sz w:val="20"/>
+        </w:rPr>
+        <w:t>&lt;=</w:t>
+      </w:r>
+      <w:r>
+        <w:rPr>
+          <w:rFonts w:ascii="Courier New" w:eastAsia="宋体" w:hAnsi="Courier New" w:cs="Courier New"/>
+          <w:color w:val="000000"/>
+          <w:kern w:val="0"/>
+          <w:sz w:val="20"/>
+        </w:rPr>
+        <w:t xml:space="preserve"> c </w:t>
+      </w:r>
+      <w:r>
+        <w:rPr>
+          <w:rFonts w:ascii="Courier New" w:eastAsia="宋体" w:hAnsi="Courier New" w:cs="Courier New"/>
+          <w:b/>
+          <w:bCs/>
+          <w:color w:val="000080"/>
+          <w:kern w:val="0"/>
+          <w:sz w:val="20"/>
+        </w:rPr>
+        <w:t>&amp;&amp;</w:t>
+      </w:r>
+      <w:r>
+        <w:rPr>
+          <w:rFonts w:ascii="Courier New" w:eastAsia="宋体" w:hAnsi="Courier New" w:cs="Courier New"/>
+          <w:color w:val="000000"/>
+          <w:kern w:val="0"/>
+          <w:sz w:val="20"/>
+        </w:rPr>
+        <w:t xml:space="preserve"> r </w:t>
+      </w:r>
+      <w:r>
+        <w:rPr>
+          <w:rFonts w:ascii="Courier New" w:eastAsia="宋体" w:hAnsi="Courier New" w:cs="Courier New"/>
+          <w:b/>
+          <w:bCs/>
+          <w:color w:val="000080"/>
+          <w:kern w:val="0"/>
+          <w:sz w:val="20"/>
+        </w:rPr>
+        <w:t>&lt;=</w:t>
+      </w:r>
+      <w:r>
+        <w:rPr>
+          <w:rFonts w:ascii="Courier New" w:eastAsia="宋体" w:hAnsi="Courier New" w:cs="Courier New"/>
+          <w:color w:val="000000"/>
+          <w:kern w:val="0"/>
+          <w:sz w:val="20"/>
+        </w:rPr>
+        <w:t xml:space="preserve"> d</w:t>
+      </w:r>
+      <w:r>
+        <w:rPr>
+          <w:rFonts w:ascii="Courier New" w:eastAsia="宋体" w:hAnsi="Courier New" w:cs="Courier New"/>
+          <w:b/>
+          <w:bCs/>
+          <w:color w:val="000080"/>
+          <w:kern w:val="0"/>
+          <w:sz w:val="20"/>
+        </w:rPr>
+        <w:t>);</w:t>
       </w:r>
     </w:p>
     <w:p>
@@ -7245,27 +7215,403 @@
         <w:pStyle w:val="a5"/>
         <w:snapToGrid w:val="0"/>
         <w:ind w:left="720" w:firstLineChars="0" w:firstLine="0"/>
-      </w:pPr>
-      <w:r>
-        <w:rPr>
-          <w:rFonts w:eastAsia="宋体" w:cs="Courier New" w:hint="eastAsia"/>
-          <w:color w:val="000000"/>
-          <w:kern w:val="0"/>
-          <w:sz w:val="28"/>
-          <w:szCs w:val="28"/>
-        </w:rPr>
-        <w:t xml:space="preserve">So as we follow the path described above, we can find that bug. </w:t>
-      </w:r>
-      <w:r>
-        <w:rPr>
-          <w:rFonts w:eastAsia="宋体" w:cs="Courier New" w:hint="eastAsia"/>
+        <w:rPr>
+          <w:rFonts w:eastAsia="宋体" w:cs="Courier New"/>
+          <w:color w:val="000000"/>
+          <w:kern w:val="0"/>
+          <w:sz w:val="28"/>
+          <w:szCs w:val="28"/>
+        </w:rPr>
+      </w:pPr>
+      <w:r>
+        <w:rPr>
+          <w:rFonts w:eastAsia="宋体" w:cs="Courier New"/>
+          <w:color w:val="000000"/>
+          <w:kern w:val="0"/>
+          <w:sz w:val="28"/>
+          <w:szCs w:val="28"/>
+        </w:rPr>
+        <w:t>F</w:t>
+      </w:r>
+      <w:r>
+        <w:rPr>
+          <w:rFonts w:eastAsia="宋体" w:cs="Courier New" w:hint="eastAsia"/>
+          <w:color w:val="000000"/>
+          <w:kern w:val="0"/>
+          <w:sz w:val="28"/>
+          <w:szCs w:val="28"/>
+        </w:rPr>
+        <w:t>rom the</w:t>
+      </w:r>
+      <w:r>
+        <w:rPr>
+          <w:rFonts w:eastAsia="宋体" w:cs="Courier New" w:hint="eastAsia"/>
+          <w:color w:val="000000"/>
+          <w:kern w:val="0"/>
+          <w:sz w:val="28"/>
+          <w:szCs w:val="28"/>
+        </w:rPr>
+        <w:t xml:space="preserve"> output, we can see that </w:t>
+      </w:r>
+      <w:r>
+        <w:rPr>
+          <w:rFonts w:eastAsia="宋体" w:cs="Courier New" w:hint="eastAsia"/>
+          <w:color w:val="000000"/>
+          <w:kern w:val="0"/>
+          <w:sz w:val="28"/>
+          <w:szCs w:val="28"/>
+        </w:rPr>
+        <w:t xml:space="preserve">some values of </w:t>
+      </w:r>
+      <w:proofErr w:type="spellStart"/>
+      <w:r>
+        <w:rPr>
+          <w:rFonts w:eastAsia="宋体" w:cs="Courier New" w:hint="eastAsia"/>
+          <w:i/>
+          <w:color w:val="000000"/>
+          <w:kern w:val="0"/>
+          <w:sz w:val="28"/>
+          <w:szCs w:val="28"/>
+        </w:rPr>
+        <w:t>abcd</w:t>
+      </w:r>
+      <w:proofErr w:type="spellEnd"/>
+      <w:r>
+        <w:rPr>
+          <w:rFonts w:eastAsia="宋体" w:cs="Courier New" w:hint="eastAsia"/>
+          <w:color w:val="000000"/>
+          <w:kern w:val="0"/>
+          <w:sz w:val="28"/>
+          <w:szCs w:val="28"/>
+        </w:rPr>
+        <w:t xml:space="preserve"> that causes violation of assertion </w:t>
+      </w:r>
+      <w:r>
+        <w:rPr>
+          <w:rFonts w:eastAsia="宋体" w:cs="Courier New" w:hint="eastAsia"/>
+          <w:color w:val="000000"/>
+          <w:kern w:val="0"/>
+          <w:sz w:val="28"/>
+          <w:szCs w:val="28"/>
+        </w:rPr>
+        <w:t>can be</w:t>
+      </w:r>
+      <w:r>
+        <w:rPr>
+          <w:rFonts w:eastAsia="宋体" w:cs="Courier New" w:hint="eastAsia"/>
+          <w:color w:val="000000"/>
+          <w:kern w:val="0"/>
+          <w:sz w:val="28"/>
+          <w:szCs w:val="28"/>
+        </w:rPr>
+        <w:t xml:space="preserve"> that </w:t>
+      </w:r>
+      <w:proofErr w:type="gramStart"/>
+      <w:r>
+        <w:rPr>
+          <w:rFonts w:eastAsia="宋体" w:cs="Courier New" w:hint="eastAsia"/>
+          <w:color w:val="000000"/>
+          <w:kern w:val="0"/>
+          <w:sz w:val="28"/>
+          <w:szCs w:val="28"/>
+        </w:rPr>
+        <w:t>a(</w:t>
+      </w:r>
+      <w:proofErr w:type="gramEnd"/>
+      <w:r>
+        <w:rPr>
+          <w:rFonts w:eastAsia="宋体" w:cs="Courier New" w:hint="eastAsia"/>
+          <w:color w:val="000000"/>
+          <w:kern w:val="0"/>
+          <w:sz w:val="28"/>
+          <w:szCs w:val="28"/>
+        </w:rPr>
+        <w:t>-100), b(-99), c(-99), d(-99).</w:t>
+      </w:r>
+    </w:p>
+    <w:p>
+      <w:pPr>
+        <w:pStyle w:val="a5"/>
+        <w:snapToGrid w:val="0"/>
+        <w:ind w:left="720" w:firstLineChars="0" w:firstLine="0"/>
+        <w:rPr>
+          <w:rFonts w:eastAsia="宋体" w:cs="Courier New" w:hint="eastAsia"/>
+          <w:color w:val="000000"/>
+          <w:kern w:val="0"/>
+          <w:sz w:val="28"/>
+          <w:szCs w:val="28"/>
+        </w:rPr>
+      </w:pPr>
+      <w:r>
+        <w:rPr>
+          <w:rFonts w:eastAsia="宋体" w:cs="Courier New"/>
+          <w:color w:val="000000"/>
+          <w:kern w:val="0"/>
+          <w:sz w:val="28"/>
+          <w:szCs w:val="28"/>
+        </w:rPr>
+        <w:t>F</w:t>
+      </w:r>
+      <w:r>
+        <w:rPr>
+          <w:rFonts w:eastAsia="宋体" w:cs="Courier New" w:hint="eastAsia"/>
+          <w:color w:val="000000"/>
+          <w:kern w:val="0"/>
+          <w:sz w:val="28"/>
+          <w:szCs w:val="28"/>
+        </w:rPr>
+        <w:t xml:space="preserve">irst three lines from bottom upwards specify the path condition: </w:t>
+      </w:r>
+    </w:p>
+    <w:p>
+      <w:pPr>
+        <w:snapToGrid w:val="0"/>
+        <w:jc w:val="center"/>
+        <w:rPr>
+          <w:rFonts w:eastAsia="宋体" w:cs="Courier New" w:hint="eastAsia"/>
+          <w:color w:val="000000"/>
+          <w:kern w:val="0"/>
+          <w:sz w:val="28"/>
+          <w:szCs w:val="28"/>
+        </w:rPr>
+      </w:pPr>
+      <w:proofErr w:type="spellStart"/>
+      <w:r>
+        <w:rPr>
+          <w:rFonts w:eastAsia="宋体" w:cs="Courier New" w:hint="eastAsia"/>
+          <w:i/>
           <w:color w:val="000000"/>
           <w:kern w:val="0"/>
           <w:sz w:val="28"/>
           <w:szCs w:val="28"/>
         </w:rPr>
         <w:lastRenderedPageBreak/>
-        <w:t xml:space="preserve">The bug is that when </w:t>
+        <w:t>a</w:t>
+      </w:r>
+      <w:proofErr w:type="spellEnd"/>
+      <w:r>
+        <w:rPr>
+          <w:rFonts w:eastAsia="宋体" w:cs="Courier New" w:hint="eastAsia"/>
+          <w:i/>
+          <w:color w:val="000000"/>
+          <w:kern w:val="0"/>
+          <w:sz w:val="28"/>
+          <w:szCs w:val="28"/>
+        </w:rPr>
+        <w:t xml:space="preserve"> &lt; b &amp;&amp; a &lt; c &amp;&amp; d&gt;=c</w:t>
+      </w:r>
+    </w:p>
+    <w:p>
+      <w:pPr>
+        <w:pStyle w:val="a5"/>
+        <w:snapToGrid w:val="0"/>
+        <w:ind w:left="720" w:firstLineChars="0" w:firstLine="0"/>
+        <w:rPr>
+          <w:rFonts w:eastAsia="宋体" w:cs="Courier New"/>
+          <w:color w:val="000000"/>
+          <w:kern w:val="0"/>
+          <w:sz w:val="28"/>
+          <w:szCs w:val="28"/>
+        </w:rPr>
+      </w:pPr>
+      <w:proofErr w:type="gramStart"/>
+      <w:r>
+        <w:rPr>
+          <w:rFonts w:eastAsia="宋体" w:cs="Courier New" w:hint="eastAsia"/>
+          <w:color w:val="000000"/>
+          <w:kern w:val="0"/>
+          <w:sz w:val="28"/>
+          <w:szCs w:val="28"/>
+        </w:rPr>
+        <w:t>we</w:t>
+      </w:r>
+      <w:proofErr w:type="gramEnd"/>
+      <w:r>
+        <w:rPr>
+          <w:rFonts w:eastAsia="宋体" w:cs="Courier New" w:hint="eastAsia"/>
+          <w:color w:val="000000"/>
+          <w:kern w:val="0"/>
+          <w:sz w:val="28"/>
+          <w:szCs w:val="28"/>
+        </w:rPr>
+        <w:t xml:space="preserve"> first have </w:t>
+      </w:r>
+      <w:r>
+        <w:rPr>
+          <w:rFonts w:eastAsia="宋体" w:cs="Courier New" w:hint="eastAsia"/>
+          <w:i/>
+          <w:color w:val="000000"/>
+          <w:kern w:val="0"/>
+          <w:sz w:val="28"/>
+          <w:szCs w:val="28"/>
+        </w:rPr>
+        <w:t>a &lt; b</w:t>
+      </w:r>
+      <w:r>
+        <w:rPr>
+          <w:rFonts w:eastAsia="宋体" w:cs="Courier New" w:hint="eastAsia"/>
+          <w:color w:val="000000"/>
+          <w:kern w:val="0"/>
+          <w:sz w:val="28"/>
+          <w:szCs w:val="28"/>
+        </w:rPr>
+        <w:t xml:space="preserve">, </w:t>
+      </w:r>
+      <w:r>
+        <w:rPr>
+          <w:rFonts w:eastAsia="宋体" w:cs="Courier New" w:hint="eastAsia"/>
+          <w:color w:val="000000"/>
+          <w:kern w:val="0"/>
+          <w:sz w:val="28"/>
+          <w:szCs w:val="28"/>
+        </w:rPr>
+        <w:t xml:space="preserve">then </w:t>
+      </w:r>
+      <w:r>
+        <w:rPr>
+          <w:rFonts w:eastAsia="宋体" w:cs="Courier New" w:hint="eastAsia"/>
+          <w:i/>
+          <w:color w:val="000000"/>
+          <w:kern w:val="0"/>
+          <w:sz w:val="28"/>
+          <w:szCs w:val="28"/>
+        </w:rPr>
+        <w:t>a &lt; c</w:t>
+      </w:r>
+      <w:r>
+        <w:rPr>
+          <w:rFonts w:eastAsia="宋体" w:cs="Courier New" w:hint="eastAsia"/>
+          <w:color w:val="000000"/>
+          <w:kern w:val="0"/>
+          <w:sz w:val="28"/>
+          <w:szCs w:val="28"/>
+        </w:rPr>
+        <w:t xml:space="preserve">, then !(d&lt;c). Then we have the violation </w:t>
+      </w:r>
+      <w:r>
+        <w:rPr>
+          <w:rFonts w:eastAsia="宋体" w:cs="Courier New" w:hint="eastAsia"/>
+          <w:color w:val="000000"/>
+          <w:kern w:val="0"/>
+          <w:sz w:val="28"/>
+          <w:szCs w:val="28"/>
+        </w:rPr>
+        <w:t xml:space="preserve">that </w:t>
+      </w:r>
+      <w:proofErr w:type="gramStart"/>
+      <w:r>
+        <w:rPr>
+          <w:rFonts w:eastAsia="宋体" w:cs="Courier New" w:hint="eastAsia"/>
+          <w:i/>
+          <w:color w:val="000000"/>
+          <w:kern w:val="0"/>
+          <w:sz w:val="28"/>
+          <w:szCs w:val="28"/>
+        </w:rPr>
+        <w:t>d</w:t>
+      </w:r>
+      <w:r>
+        <w:rPr>
+          <w:rFonts w:eastAsia="宋体" w:cs="Courier New" w:hint="eastAsia"/>
+          <w:i/>
+          <w:color w:val="000000"/>
+          <w:kern w:val="0"/>
+          <w:sz w:val="28"/>
+          <w:szCs w:val="28"/>
+        </w:rPr>
+        <w:t>(</w:t>
+      </w:r>
+      <w:proofErr w:type="gramEnd"/>
+      <w:r>
+        <w:rPr>
+          <w:rFonts w:eastAsia="宋体" w:cs="Courier New" w:hint="eastAsia"/>
+          <w:i/>
+          <w:color w:val="000000"/>
+          <w:kern w:val="0"/>
+          <w:sz w:val="28"/>
+          <w:szCs w:val="28"/>
+        </w:rPr>
+        <w:t>-99)</w:t>
+      </w:r>
+      <w:r>
+        <w:rPr>
+          <w:rFonts w:eastAsia="宋体" w:cs="Courier New" w:hint="eastAsia"/>
+          <w:color w:val="000000"/>
+          <w:kern w:val="0"/>
+          <w:sz w:val="28"/>
+          <w:szCs w:val="28"/>
+        </w:rPr>
+        <w:t xml:space="preserve"> is not less or equal to </w:t>
+      </w:r>
+      <w:r>
+        <w:rPr>
+          <w:rFonts w:eastAsia="宋体" w:cs="Courier New" w:hint="eastAsia"/>
+          <w:i/>
+          <w:color w:val="000000"/>
+          <w:kern w:val="0"/>
+          <w:sz w:val="28"/>
+          <w:szCs w:val="28"/>
+        </w:rPr>
+        <w:t>a</w:t>
+      </w:r>
+      <w:r>
+        <w:rPr>
+          <w:rFonts w:eastAsia="宋体" w:cs="Courier New" w:hint="eastAsia"/>
+          <w:i/>
+          <w:color w:val="000000"/>
+          <w:kern w:val="0"/>
+          <w:sz w:val="28"/>
+          <w:szCs w:val="28"/>
+        </w:rPr>
+        <w:t>(-100)</w:t>
+      </w:r>
+      <w:r>
+        <w:rPr>
+          <w:rFonts w:eastAsia="宋体" w:cs="Courier New" w:hint="eastAsia"/>
+          <w:color w:val="000000"/>
+          <w:kern w:val="0"/>
+          <w:sz w:val="28"/>
+          <w:szCs w:val="28"/>
+        </w:rPr>
+        <w:t xml:space="preserve"> as expected on this path.</w:t>
+      </w:r>
+      <w:r>
+        <w:rPr>
+          <w:rFonts w:eastAsia="宋体" w:cs="Courier New" w:hint="eastAsia"/>
+          <w:i/>
+          <w:color w:val="000000"/>
+          <w:kern w:val="0"/>
+          <w:sz w:val="28"/>
+          <w:szCs w:val="28"/>
+        </w:rPr>
+        <w:t xml:space="preserve"> </w:t>
+      </w:r>
+      <w:r>
+        <w:rPr>
+          <w:rFonts w:eastAsia="宋体" w:cs="Courier New" w:hint="eastAsia"/>
+          <w:color w:val="000000"/>
+          <w:kern w:val="0"/>
+          <w:sz w:val="28"/>
+          <w:szCs w:val="28"/>
+        </w:rPr>
+        <w:t xml:space="preserve"> </w:t>
+      </w:r>
+    </w:p>
+    <w:p>
+      <w:pPr>
+        <w:pStyle w:val="a5"/>
+        <w:snapToGrid w:val="0"/>
+        <w:ind w:left="720" w:firstLineChars="0" w:firstLine="0"/>
+      </w:pPr>
+      <w:r>
+        <w:rPr>
+          <w:rFonts w:eastAsia="宋体" w:cs="Courier New" w:hint="eastAsia"/>
+          <w:color w:val="000000"/>
+          <w:kern w:val="0"/>
+          <w:sz w:val="28"/>
+          <w:szCs w:val="28"/>
+        </w:rPr>
+        <w:t xml:space="preserve">So as we follow the path described above, we can find that bug. The bug is that when </w:t>
       </w:r>
       <w:r>
         <w:rPr>
@@ -8393,12 +8739,324 @@
       <w:r>
         <w:tab/>
       </w:r>
+      <w:r>
+        <w:rPr>
+          <w:rFonts w:hint="eastAsia"/>
+        </w:rPr>
+        <w:t xml:space="preserve"> </w:t>
+      </w:r>
     </w:p>
     <w:p>
       <w:pPr>
         <w:pStyle w:val="a5"/>
         <w:snapToGrid w:val="0"/>
         <w:ind w:left="720" w:firstLineChars="0" w:firstLine="0"/>
+        <w:rPr>
+          <w:rFonts w:eastAsia="宋体" w:cs="Courier New" w:hint="eastAsia"/>
+          <w:color w:val="000000"/>
+          <w:kern w:val="0"/>
+          <w:sz w:val="28"/>
+          <w:szCs w:val="28"/>
+        </w:rPr>
+      </w:pPr>
+      <w:r>
+        <w:rPr>
+          <w:rFonts w:eastAsia="宋体" w:cs="Courier New"/>
+          <w:color w:val="000000"/>
+          <w:kern w:val="0"/>
+          <w:sz w:val="28"/>
+          <w:szCs w:val="28"/>
+        </w:rPr>
+        <w:t>P</w:t>
+      </w:r>
+      <w:r>
+        <w:rPr>
+          <w:rFonts w:eastAsia="宋体" w:cs="Courier New" w:hint="eastAsia"/>
+          <w:color w:val="000000"/>
+          <w:kern w:val="0"/>
+          <w:sz w:val="28"/>
+          <w:szCs w:val="28"/>
+        </w:rPr>
+        <w:t xml:space="preserve">roperty violated is that the result of </w:t>
+      </w:r>
+      <w:proofErr w:type="gramStart"/>
+      <w:r>
+        <w:rPr>
+          <w:rFonts w:eastAsia="宋体" w:cs="Courier New" w:hint="eastAsia"/>
+          <w:color w:val="000000"/>
+          <w:kern w:val="0"/>
+          <w:sz w:val="28"/>
+          <w:szCs w:val="28"/>
+        </w:rPr>
+        <w:t>min(</w:t>
+      </w:r>
+      <w:proofErr w:type="gramEnd"/>
+      <w:r>
+        <w:rPr>
+          <w:rFonts w:eastAsia="宋体" w:cs="Courier New" w:hint="eastAsia"/>
+          <w:color w:val="000000"/>
+          <w:kern w:val="0"/>
+          <w:sz w:val="28"/>
+          <w:szCs w:val="28"/>
+        </w:rPr>
+        <w:t>) is not the minimum value of inputs.</w:t>
+      </w:r>
+    </w:p>
+    <w:p>
+      <w:pPr>
+        <w:pStyle w:val="a5"/>
+        <w:snapToGrid w:val="0"/>
+        <w:ind w:left="720" w:firstLineChars="0" w:firstLine="0"/>
+        <w:rPr>
+          <w:rFonts w:eastAsia="宋体" w:cs="Courier New" w:hint="eastAsia"/>
+          <w:color w:val="000000"/>
+          <w:kern w:val="0"/>
+          <w:sz w:val="28"/>
+          <w:szCs w:val="28"/>
+        </w:rPr>
+      </w:pPr>
+      <w:r>
+        <w:rPr>
+          <w:rFonts w:eastAsia="宋体" w:cs="Courier New" w:hint="eastAsia"/>
+          <w:color w:val="000000"/>
+          <w:kern w:val="0"/>
+          <w:sz w:val="28"/>
+          <w:szCs w:val="28"/>
+        </w:rPr>
+        <w:t>Violated assertion:</w:t>
+      </w:r>
+    </w:p>
+    <w:p>
+      <w:pPr>
+        <w:shd w:val="clear" w:color="auto" w:fill="FFFFFF"/>
+        <w:ind w:left="840" w:firstLine="420"/>
+        <w:rPr>
+          <w:rFonts w:ascii="宋体" w:eastAsia="宋体" w:hAnsi="宋体" w:cs="宋体" w:hint="eastAsia"/>
+          <w:kern w:val="0"/>
+          <w:sz w:val="24"/>
+          <w:szCs w:val="24"/>
+        </w:rPr>
+      </w:pPr>
+      <w:proofErr w:type="gramStart"/>
+      <w:r>
+        <w:rPr>
+          <w:rFonts w:ascii="Courier New" w:eastAsia="宋体" w:hAnsi="Courier New" w:cs="Courier New"/>
+          <w:b/>
+          <w:bCs/>
+          <w:color w:val="0000FF"/>
+          <w:kern w:val="0"/>
+          <w:sz w:val="20"/>
+        </w:rPr>
+        <w:t>assert</w:t>
+      </w:r>
+      <w:proofErr w:type="gramEnd"/>
+      <w:r>
+        <w:rPr>
+          <w:rFonts w:ascii="Courier New" w:eastAsia="宋体" w:hAnsi="Courier New" w:cs="Courier New"/>
+          <w:color w:val="000000"/>
+          <w:kern w:val="0"/>
+          <w:sz w:val="20"/>
+        </w:rPr>
+        <w:t xml:space="preserve"> </w:t>
+      </w:r>
+      <w:r>
+        <w:rPr>
+          <w:rFonts w:ascii="Courier New" w:eastAsia="宋体" w:hAnsi="Courier New" w:cs="Courier New"/>
+          <w:b/>
+          <w:bCs/>
+          <w:color w:val="000080"/>
+          <w:kern w:val="0"/>
+          <w:sz w:val="20"/>
+        </w:rPr>
+        <w:t>(</w:t>
+      </w:r>
+      <w:r>
+        <w:rPr>
+          <w:rFonts w:ascii="Courier New" w:eastAsia="宋体" w:hAnsi="Courier New" w:cs="Courier New"/>
+          <w:color w:val="000000"/>
+          <w:kern w:val="0"/>
+          <w:sz w:val="20"/>
+        </w:rPr>
+        <w:t xml:space="preserve">r </w:t>
+      </w:r>
+      <w:r>
+        <w:rPr>
+          <w:rFonts w:ascii="Courier New" w:eastAsia="宋体" w:hAnsi="Courier New" w:cs="Courier New"/>
+          <w:b/>
+          <w:bCs/>
+          <w:color w:val="000080"/>
+          <w:kern w:val="0"/>
+          <w:sz w:val="20"/>
+        </w:rPr>
+        <w:t>&lt;=</w:t>
+      </w:r>
+      <w:r>
+        <w:rPr>
+          <w:rFonts w:ascii="Courier New" w:eastAsia="宋体" w:hAnsi="Courier New" w:cs="Courier New"/>
+          <w:color w:val="000000"/>
+          <w:kern w:val="0"/>
+          <w:sz w:val="20"/>
+        </w:rPr>
+        <w:t xml:space="preserve"> a </w:t>
+      </w:r>
+      <w:r>
+        <w:rPr>
+          <w:rFonts w:ascii="Courier New" w:eastAsia="宋体" w:hAnsi="Courier New" w:cs="Courier New"/>
+          <w:b/>
+          <w:bCs/>
+          <w:color w:val="000080"/>
+          <w:kern w:val="0"/>
+          <w:sz w:val="20"/>
+        </w:rPr>
+        <w:t>&amp;&amp;</w:t>
+      </w:r>
+      <w:r>
+        <w:rPr>
+          <w:rFonts w:ascii="Courier New" w:eastAsia="宋体" w:hAnsi="Courier New" w:cs="Courier New"/>
+          <w:color w:val="000000"/>
+          <w:kern w:val="0"/>
+          <w:sz w:val="20"/>
+        </w:rPr>
+        <w:t xml:space="preserve"> r </w:t>
+      </w:r>
+      <w:r>
+        <w:rPr>
+          <w:rFonts w:ascii="Courier New" w:eastAsia="宋体" w:hAnsi="Courier New" w:cs="Courier New"/>
+          <w:b/>
+          <w:bCs/>
+          <w:color w:val="000080"/>
+          <w:kern w:val="0"/>
+          <w:sz w:val="20"/>
+        </w:rPr>
+        <w:t>&lt;=</w:t>
+      </w:r>
+      <w:r>
+        <w:rPr>
+          <w:rFonts w:ascii="Courier New" w:eastAsia="宋体" w:hAnsi="Courier New" w:cs="Courier New"/>
+          <w:color w:val="000000"/>
+          <w:kern w:val="0"/>
+          <w:sz w:val="20"/>
+        </w:rPr>
+        <w:t xml:space="preserve"> b </w:t>
+      </w:r>
+      <w:r>
+        <w:rPr>
+          <w:rFonts w:ascii="Courier New" w:eastAsia="宋体" w:hAnsi="Courier New" w:cs="Courier New"/>
+          <w:b/>
+          <w:bCs/>
+          <w:color w:val="000080"/>
+          <w:kern w:val="0"/>
+          <w:sz w:val="20"/>
+        </w:rPr>
+        <w:t>&amp;&amp;</w:t>
+      </w:r>
+      <w:r>
+        <w:rPr>
+          <w:rFonts w:ascii="Courier New" w:eastAsia="宋体" w:hAnsi="Courier New" w:cs="Courier New"/>
+          <w:color w:val="000000"/>
+          <w:kern w:val="0"/>
+          <w:sz w:val="20"/>
+        </w:rPr>
+        <w:t xml:space="preserve"> r </w:t>
+      </w:r>
+      <w:r>
+        <w:rPr>
+          <w:rFonts w:ascii="Courier New" w:eastAsia="宋体" w:hAnsi="Courier New" w:cs="Courier New"/>
+          <w:b/>
+          <w:bCs/>
+          <w:color w:val="000080"/>
+          <w:kern w:val="0"/>
+          <w:sz w:val="20"/>
+        </w:rPr>
+        <w:t>&lt;=</w:t>
+      </w:r>
+      <w:r>
+        <w:rPr>
+          <w:rFonts w:ascii="Courier New" w:eastAsia="宋体" w:hAnsi="Courier New" w:cs="Courier New"/>
+          <w:color w:val="000000"/>
+          <w:kern w:val="0"/>
+          <w:sz w:val="20"/>
+        </w:rPr>
+        <w:t xml:space="preserve"> c </w:t>
+      </w:r>
+      <w:r>
+        <w:rPr>
+          <w:rFonts w:ascii="Courier New" w:eastAsia="宋体" w:hAnsi="Courier New" w:cs="Courier New"/>
+          <w:b/>
+          <w:bCs/>
+          <w:color w:val="000080"/>
+          <w:kern w:val="0"/>
+          <w:sz w:val="20"/>
+        </w:rPr>
+        <w:t>&amp;&amp;</w:t>
+      </w:r>
+      <w:r>
+        <w:rPr>
+          <w:rFonts w:ascii="Courier New" w:eastAsia="宋体" w:hAnsi="Courier New" w:cs="Courier New"/>
+          <w:color w:val="000000"/>
+          <w:kern w:val="0"/>
+          <w:sz w:val="20"/>
+        </w:rPr>
+        <w:t xml:space="preserve"> r </w:t>
+      </w:r>
+      <w:r>
+        <w:rPr>
+          <w:rFonts w:ascii="Courier New" w:eastAsia="宋体" w:hAnsi="Courier New" w:cs="Courier New"/>
+          <w:b/>
+          <w:bCs/>
+          <w:color w:val="000080"/>
+          <w:kern w:val="0"/>
+          <w:sz w:val="20"/>
+        </w:rPr>
+        <w:t>&lt;=</w:t>
+      </w:r>
+      <w:r>
+        <w:rPr>
+          <w:rFonts w:ascii="Courier New" w:eastAsia="宋体" w:hAnsi="Courier New" w:cs="Courier New"/>
+          <w:color w:val="000000"/>
+          <w:kern w:val="0"/>
+          <w:sz w:val="20"/>
+        </w:rPr>
+        <w:t xml:space="preserve"> d</w:t>
+      </w:r>
+      <w:r>
+        <w:rPr>
+          <w:rFonts w:ascii="Courier New" w:eastAsia="宋体" w:hAnsi="Courier New" w:cs="Courier New"/>
+          <w:b/>
+          <w:bCs/>
+          <w:color w:val="000080"/>
+          <w:kern w:val="0"/>
+          <w:sz w:val="20"/>
+        </w:rPr>
+        <w:t>);</w:t>
+      </w:r>
+    </w:p>
+    <w:p>
+      <w:pPr>
+        <w:pStyle w:val="a5"/>
+        <w:snapToGrid w:val="0"/>
+        <w:ind w:left="720" w:firstLineChars="0" w:firstLine="0"/>
+        <w:rPr>
+          <w:rFonts w:eastAsia="宋体" w:cs="Courier New" w:hint="eastAsia"/>
+          <w:color w:val="000000"/>
+          <w:kern w:val="0"/>
+          <w:sz w:val="28"/>
+          <w:szCs w:val="28"/>
+        </w:rPr>
+      </w:pPr>
+    </w:p>
+    <w:p>
+      <w:pPr>
+        <w:pStyle w:val="a5"/>
+        <w:snapToGrid w:val="0"/>
+        <w:ind w:left="720" w:firstLineChars="0" w:firstLine="0"/>
+        <w:rPr>
+          <w:rFonts w:eastAsia="宋体" w:cs="Courier New" w:hint="eastAsia"/>
+          <w:color w:val="000000"/>
+          <w:kern w:val="0"/>
+          <w:sz w:val="28"/>
+          <w:szCs w:val="28"/>
+        </w:rPr>
       </w:pPr>
       <w:r>
         <w:rPr>
@@ -8492,8 +9150,49 @@
           <w:sz w:val="28"/>
           <w:szCs w:val="28"/>
         </w:rPr>
-        <w:t xml:space="preserve">, </w:t>
-      </w:r>
+        <w:t>:</w:t>
+      </w:r>
+      <w:r>
+        <w:rPr>
+          <w:rFonts w:eastAsia="宋体" w:cs="Courier New" w:hint="eastAsia"/>
+          <w:color w:val="000000"/>
+          <w:kern w:val="0"/>
+          <w:sz w:val="28"/>
+          <w:szCs w:val="28"/>
+        </w:rPr>
+        <w:t xml:space="preserve"> </w:t>
+      </w:r>
+    </w:p>
+    <w:p>
+      <w:pPr>
+        <w:snapToGrid w:val="0"/>
+        <w:jc w:val="center"/>
+        <w:rPr>
+          <w:rFonts w:eastAsia="宋体" w:cs="Courier New" w:hint="eastAsia"/>
+          <w:color w:val="000000"/>
+          <w:kern w:val="0"/>
+          <w:sz w:val="28"/>
+          <w:szCs w:val="28"/>
+        </w:rPr>
+      </w:pPr>
+      <w:r>
+        <w:rPr>
+          <w:rFonts w:eastAsia="宋体" w:cs="Courier New" w:hint="eastAsia"/>
+          <w:i/>
+          <w:color w:val="000000"/>
+          <w:kern w:val="0"/>
+          <w:sz w:val="28"/>
+          <w:szCs w:val="28"/>
+        </w:rPr>
+        <w:t>a &gt;= b &amp;&amp; b &lt; c &amp;&amp; c &lt; d</w:t>
+      </w:r>
+    </w:p>
+    <w:p>
+      <w:pPr>
+        <w:pStyle w:val="a5"/>
+        <w:snapToGrid w:val="0"/>
+        <w:ind w:left="720" w:firstLineChars="0" w:firstLine="0"/>
+      </w:pPr>
       <w:proofErr w:type="gramStart"/>
       <w:r>
         <w:rPr>
@@ -9247,6 +9946,7 @@
           <w:sz w:val="28"/>
           <w:szCs w:val="28"/>
         </w:rPr>
+        <w:lastRenderedPageBreak/>
         <w:t>to</w:t>
       </w:r>
       <w:proofErr w:type="gramEnd"/>
@@ -9624,9 +10324,6 @@
         <w:widowControl/>
         <w:jc w:val="left"/>
       </w:pPr>
-      <w:r>
-        <w:br w:type="page"/>
-      </w:r>
     </w:p>
     <w:p>
       <w:pPr>
@@ -9636,7 +10333,6 @@
         </w:tabs>
       </w:pPr>
       <w:r>
-        <w:lastRenderedPageBreak/>
         <w:tab/>
       </w:r>
       <w:r>

</xml_diff>

<commit_message>
hw4_fix small mistake in report part2 step2
</commit_message>
<xml_diff>
--- a/hw4/writeup.docx
+++ b/hw4/writeup.docx
@@ -7398,7 +7398,29 @@
           <w:sz w:val="28"/>
           <w:szCs w:val="28"/>
         </w:rPr>
-        <w:t xml:space="preserve"> &lt; b &amp;&amp; a &lt; c &amp;&amp; d&gt;=c</w:t>
+        <w:t xml:space="preserve"> &lt; b &amp;&amp; a &lt; c &amp;&amp; d</w:t>
+      </w:r>
+      <w:r>
+        <w:rPr>
+          <w:rFonts w:eastAsia="宋体" w:cs="Courier New"/>
+          <w:i/>
+          <w:color w:val="000000"/>
+          <w:kern w:val="0"/>
+          <w:sz w:val="28"/>
+          <w:szCs w:val="28"/>
+        </w:rPr>
+        <w:t>&lt;</w:t>
+      </w:r>
+      <w:r>
+        <w:rPr>
+          <w:rFonts w:eastAsia="宋体" w:cs="Courier New" w:hint="eastAsia"/>
+          <w:i/>
+          <w:color w:val="000000"/>
+          <w:kern w:val="0"/>
+          <w:sz w:val="28"/>
+          <w:szCs w:val="28"/>
+        </w:rPr>
+        <w:t>=c</w:t>
       </w:r>
     </w:p>
     <w:p>
@@ -7486,7 +7508,27 @@
           <w:sz w:val="28"/>
           <w:szCs w:val="28"/>
         </w:rPr>
-        <w:t xml:space="preserve">, then !(d&lt;c). Then we have the violation </w:t>
+        <w:t>, then !(d</w:t>
+      </w:r>
+      <w:r>
+        <w:rPr>
+          <w:rFonts w:eastAsia="宋体" w:cs="Courier New"/>
+          <w:color w:val="000000"/>
+          <w:kern w:val="0"/>
+          <w:sz w:val="28"/>
+          <w:szCs w:val="28"/>
+        </w:rPr>
+        <w:t>&gt;</w:t>
+      </w:r>
+      <w:r>
+        <w:rPr>
+          <w:rFonts w:eastAsia="宋体" w:cs="Courier New" w:hint="eastAsia"/>
+          <w:color w:val="000000"/>
+          <w:kern w:val="0"/>
+          <w:sz w:val="28"/>
+          <w:szCs w:val="28"/>
+        </w:rPr>
+        <w:t xml:space="preserve">c). Then we have the violation </w:t>
       </w:r>
       <w:r>
         <w:rPr>
@@ -10381,7 +10423,7 @@
         <w:pStyle w:val="a5"/>
         <w:ind w:left="720" w:firstLineChars="0" w:firstLine="0"/>
         <w:rPr>
-          <w:rFonts w:eastAsia="宋体" w:cs="Courier New" w:hint="eastAsia"/>
+          <w:rFonts w:eastAsia="宋体" w:cs="Courier New"/>
           <w:color w:val="000000"/>
           <w:kern w:val="0"/>
           <w:sz w:val="28"/>
@@ -11097,7 +11139,7 @@
         <w:pStyle w:val="a5"/>
         <w:ind w:left="720" w:firstLineChars="0" w:firstLine="0"/>
         <w:rPr>
-          <w:rFonts w:ascii="Consolas" w:hAnsi="Consolas" w:cs="Consolas" w:hint="eastAsia"/>
+          <w:rFonts w:ascii="Consolas" w:hAnsi="Consolas" w:cs="Consolas"/>
           <w:color w:val="000000"/>
           <w:kern w:val="0"/>
           <w:sz w:val="20"/>
@@ -11140,7 +11182,7 @@
         <w:pStyle w:val="a5"/>
         <w:ind w:left="720" w:firstLineChars="0" w:firstLine="0"/>
         <w:rPr>
-          <w:rFonts w:ascii="Consolas" w:hAnsi="Consolas" w:cs="Consolas" w:hint="eastAsia"/>
+          <w:rFonts w:ascii="Consolas" w:hAnsi="Consolas" w:cs="Consolas"/>
           <w:color w:val="000000"/>
           <w:kern w:val="0"/>
           <w:sz w:val="20"/>
@@ -12845,7 +12887,7 @@
         <w:adjustRightInd w:val="0"/>
         <w:jc w:val="left"/>
         <w:rPr>
-          <w:rFonts w:ascii="Consolas" w:hAnsi="Consolas" w:cs="Consolas" w:hint="eastAsia"/>
+          <w:rFonts w:ascii="Consolas" w:hAnsi="Consolas" w:cs="Consolas"/>
           <w:color w:val="000000"/>
           <w:kern w:val="0"/>
           <w:sz w:val="20"/>
@@ -12900,7 +12942,7 @@
         <w:adjustRightInd w:val="0"/>
         <w:jc w:val="left"/>
         <w:rPr>
-          <w:rFonts w:ascii="Consolas" w:hAnsi="Consolas" w:cs="Consolas" w:hint="eastAsia"/>
+          <w:rFonts w:ascii="Consolas" w:hAnsi="Consolas" w:cs="Consolas"/>
           <w:color w:val="000000"/>
           <w:kern w:val="0"/>
           <w:sz w:val="20"/>
@@ -12913,7 +12955,7 @@
         <w:pStyle w:val="a5"/>
         <w:ind w:left="720" w:firstLineChars="0" w:firstLine="0"/>
         <w:rPr>
-          <w:rFonts w:eastAsia="宋体" w:cs="Courier New" w:hint="eastAsia"/>
+          <w:rFonts w:eastAsia="宋体" w:cs="Courier New"/>
           <w:color w:val="000000"/>
           <w:kern w:val="0"/>
           <w:sz w:val="28"/>
@@ -12949,6 +12991,7 @@
       <w:r>
         <w:rPr>
           <w:rFonts w:eastAsia="宋体" w:cs="Courier New" w:hint="eastAsia"/>
+          <w:noProof/>
           <w:color w:val="000000"/>
           <w:kern w:val="0"/>
           <w:sz w:val="28"/>
@@ -13018,7 +13061,7 @@
         <w:snapToGrid w:val="0"/>
         <w:ind w:left="720" w:firstLineChars="0" w:firstLine="0"/>
         <w:rPr>
-          <w:rFonts w:eastAsia="宋体" w:cs="Courier New" w:hint="eastAsia"/>
+          <w:rFonts w:eastAsia="宋体" w:cs="Courier New"/>
           <w:color w:val="000000"/>
           <w:kern w:val="0"/>
           <w:sz w:val="28"/>
@@ -13581,7 +13624,7 @@
         <w:snapToGrid w:val="0"/>
         <w:ind w:left="720" w:firstLineChars="0" w:firstLine="0"/>
         <w:rPr>
-          <w:rFonts w:eastAsia="宋体" w:cs="Courier New" w:hint="eastAsia"/>
+          <w:rFonts w:eastAsia="宋体" w:cs="Courier New"/>
           <w:color w:val="000000"/>
           <w:kern w:val="0"/>
           <w:sz w:val="28"/>
@@ -13719,829 +13762,22 @@
         <w:snapToGrid w:val="0"/>
         <w:ind w:left="720" w:firstLineChars="0" w:firstLine="0"/>
         <w:rPr>
-          <w:rFonts w:eastAsia="宋体" w:cs="Courier New" w:hint="eastAsia"/>
-          <w:color w:val="000000"/>
-          <w:kern w:val="0"/>
-          <w:sz w:val="28"/>
-          <w:szCs w:val="28"/>
-        </w:rPr>
-      </w:pPr>
-      <w:r>
-        <w:rPr>
-          <w:rFonts w:eastAsia="宋体" w:cs="Courier New" w:hint="eastAsia"/>
-          <w:color w:val="000000"/>
-          <w:kern w:val="0"/>
-          <w:sz w:val="28"/>
-          <w:szCs w:val="28"/>
-        </w:rPr>
-        <w:t>The bug is that in code:</w:t>
-      </w:r>
-    </w:p>
-    <w:p>
-      <w:pPr>
-        <w:widowControl/>
-        <w:shd w:val="clear" w:color="auto" w:fill="FFFFFF"/>
-        <w:ind w:left="420" w:firstLine="420"/>
-        <w:jc w:val="left"/>
-        <w:rPr>
-          <w:rFonts w:ascii="Courier New" w:eastAsia="宋体" w:hAnsi="Courier New" w:cs="Courier New"/>
-          <w:color w:val="000000"/>
-          <w:kern w:val="0"/>
-          <w:sz w:val="20"/>
-        </w:rPr>
-      </w:pPr>
-      <w:proofErr w:type="gramStart"/>
-      <w:r>
-        <w:rPr>
-          <w:rFonts w:ascii="Courier New" w:eastAsia="宋体" w:hAnsi="Courier New" w:cs="Courier New"/>
-          <w:b/>
-          <w:bCs/>
-          <w:color w:val="0000FF"/>
-          <w:kern w:val="0"/>
-          <w:sz w:val="20"/>
-        </w:rPr>
-        <w:t>for</w:t>
-      </w:r>
-      <w:proofErr w:type="gramEnd"/>
-      <w:r>
-        <w:rPr>
-          <w:rFonts w:ascii="Courier New" w:eastAsia="宋体" w:hAnsi="Courier New" w:cs="Courier New"/>
-          <w:color w:val="000000"/>
-          <w:kern w:val="0"/>
-          <w:sz w:val="20"/>
-        </w:rPr>
-        <w:t xml:space="preserve"> </w:t>
-      </w:r>
-      <w:r>
-        <w:rPr>
-          <w:rFonts w:ascii="Courier New" w:eastAsia="宋体" w:hAnsi="Courier New" w:cs="Courier New"/>
-          <w:b/>
-          <w:bCs/>
-          <w:color w:val="000080"/>
-          <w:kern w:val="0"/>
-          <w:sz w:val="20"/>
-        </w:rPr>
-        <w:t>(</w:t>
-      </w:r>
-      <w:proofErr w:type="spellStart"/>
-      <w:r>
-        <w:rPr>
-          <w:rFonts w:ascii="Courier New" w:eastAsia="宋体" w:hAnsi="Courier New" w:cs="Courier New"/>
-          <w:color w:val="8000FF"/>
-          <w:kern w:val="0"/>
-          <w:sz w:val="20"/>
-        </w:rPr>
-        <w:t>int</w:t>
-      </w:r>
-      <w:proofErr w:type="spellEnd"/>
-      <w:r>
-        <w:rPr>
-          <w:rFonts w:ascii="Courier New" w:eastAsia="宋体" w:hAnsi="Courier New" w:cs="Courier New"/>
-          <w:color w:val="000000"/>
-          <w:kern w:val="0"/>
-          <w:sz w:val="20"/>
-        </w:rPr>
-        <w:t xml:space="preserve"> </w:t>
-      </w:r>
-      <w:proofErr w:type="spellStart"/>
-      <w:r>
-        <w:rPr>
-          <w:rFonts w:ascii="Courier New" w:eastAsia="宋体" w:hAnsi="Courier New" w:cs="Courier New"/>
-          <w:color w:val="000000"/>
-          <w:kern w:val="0"/>
-          <w:sz w:val="20"/>
-        </w:rPr>
-        <w:t>i</w:t>
-      </w:r>
-      <w:proofErr w:type="spellEnd"/>
-      <w:r>
-        <w:rPr>
-          <w:rFonts w:ascii="Courier New" w:eastAsia="宋体" w:hAnsi="Courier New" w:cs="Courier New"/>
-          <w:color w:val="000000"/>
-          <w:kern w:val="0"/>
-          <w:sz w:val="20"/>
-        </w:rPr>
-        <w:t xml:space="preserve"> </w:t>
-      </w:r>
-      <w:r>
-        <w:rPr>
-          <w:rFonts w:ascii="Courier New" w:eastAsia="宋体" w:hAnsi="Courier New" w:cs="Courier New"/>
-          <w:b/>
-          <w:bCs/>
-          <w:color w:val="000080"/>
-          <w:kern w:val="0"/>
-          <w:sz w:val="20"/>
-        </w:rPr>
-        <w:t>=</w:t>
-      </w:r>
-      <w:r>
-        <w:rPr>
-          <w:rFonts w:ascii="Courier New" w:eastAsia="宋体" w:hAnsi="Courier New" w:cs="Courier New"/>
-          <w:color w:val="000000"/>
-          <w:kern w:val="0"/>
-          <w:sz w:val="20"/>
-        </w:rPr>
-        <w:t xml:space="preserve"> </w:t>
-      </w:r>
-      <w:r>
-        <w:rPr>
-          <w:rFonts w:ascii="Courier New" w:eastAsia="宋体" w:hAnsi="Courier New" w:cs="Courier New"/>
-          <w:color w:val="FF8000"/>
-          <w:kern w:val="0"/>
-          <w:sz w:val="20"/>
-        </w:rPr>
-        <w:t>0</w:t>
-      </w:r>
-      <w:r>
-        <w:rPr>
-          <w:rFonts w:ascii="Courier New" w:eastAsia="宋体" w:hAnsi="Courier New" w:cs="Courier New"/>
-          <w:b/>
-          <w:bCs/>
-          <w:color w:val="000080"/>
-          <w:kern w:val="0"/>
-          <w:sz w:val="20"/>
-        </w:rPr>
-        <w:t>;</w:t>
-      </w:r>
-      <w:r>
-        <w:rPr>
-          <w:rFonts w:ascii="Courier New" w:eastAsia="宋体" w:hAnsi="Courier New" w:cs="Courier New"/>
-          <w:color w:val="000000"/>
-          <w:kern w:val="0"/>
-          <w:sz w:val="20"/>
-        </w:rPr>
-        <w:t xml:space="preserve"> </w:t>
-      </w:r>
-      <w:proofErr w:type="spellStart"/>
-      <w:r>
-        <w:rPr>
-          <w:rFonts w:ascii="Courier New" w:eastAsia="宋体" w:hAnsi="Courier New" w:cs="Courier New"/>
-          <w:color w:val="000000"/>
-          <w:kern w:val="0"/>
-          <w:sz w:val="20"/>
-        </w:rPr>
-        <w:t>i</w:t>
-      </w:r>
-      <w:proofErr w:type="spellEnd"/>
-      <w:r>
-        <w:rPr>
-          <w:rFonts w:ascii="Courier New" w:eastAsia="宋体" w:hAnsi="Courier New" w:cs="Courier New"/>
-          <w:color w:val="000000"/>
-          <w:kern w:val="0"/>
-          <w:sz w:val="20"/>
-        </w:rPr>
-        <w:t xml:space="preserve"> </w:t>
-      </w:r>
-      <w:r>
-        <w:rPr>
-          <w:rFonts w:ascii="Courier New" w:eastAsia="宋体" w:hAnsi="Courier New" w:cs="Courier New"/>
-          <w:b/>
-          <w:bCs/>
-          <w:color w:val="000080"/>
-          <w:kern w:val="0"/>
-          <w:sz w:val="20"/>
-        </w:rPr>
-        <w:t>&lt;</w:t>
-      </w:r>
-      <w:r>
-        <w:rPr>
-          <w:rFonts w:ascii="Courier New" w:eastAsia="宋体" w:hAnsi="Courier New" w:cs="Courier New"/>
-          <w:color w:val="000000"/>
-          <w:kern w:val="0"/>
-          <w:sz w:val="20"/>
-        </w:rPr>
-        <w:t xml:space="preserve"> </w:t>
-      </w:r>
-      <w:proofErr w:type="spellStart"/>
-      <w:r>
-        <w:rPr>
-          <w:rFonts w:ascii="Courier New" w:eastAsia="宋体" w:hAnsi="Courier New" w:cs="Courier New"/>
-          <w:color w:val="000000"/>
-          <w:kern w:val="0"/>
-          <w:sz w:val="20"/>
-        </w:rPr>
-        <w:t>R</w:t>
-      </w:r>
-      <w:r>
-        <w:rPr>
-          <w:rFonts w:ascii="Courier New" w:eastAsia="宋体" w:hAnsi="Courier New" w:cs="Courier New"/>
-          <w:b/>
-          <w:bCs/>
-          <w:color w:val="000080"/>
-          <w:kern w:val="0"/>
-          <w:sz w:val="20"/>
-        </w:rPr>
-        <w:t>.</w:t>
-      </w:r>
-      <w:r>
-        <w:rPr>
-          <w:rFonts w:ascii="Courier New" w:eastAsia="宋体" w:hAnsi="Courier New" w:cs="Courier New"/>
-          <w:color w:val="000000"/>
-          <w:kern w:val="0"/>
-          <w:sz w:val="20"/>
-        </w:rPr>
-        <w:t>length</w:t>
-      </w:r>
-      <w:proofErr w:type="spellEnd"/>
-      <w:r>
-        <w:rPr>
-          <w:rFonts w:ascii="Courier New" w:eastAsia="宋体" w:hAnsi="Courier New" w:cs="Courier New"/>
-          <w:b/>
-          <w:bCs/>
-          <w:color w:val="000080"/>
-          <w:kern w:val="0"/>
-          <w:sz w:val="20"/>
-        </w:rPr>
-        <w:t>;</w:t>
-      </w:r>
-      <w:r>
-        <w:rPr>
-          <w:rFonts w:ascii="Courier New" w:eastAsia="宋体" w:hAnsi="Courier New" w:cs="Courier New"/>
-          <w:color w:val="000000"/>
-          <w:kern w:val="0"/>
-          <w:sz w:val="20"/>
-        </w:rPr>
-        <w:t xml:space="preserve"> </w:t>
-      </w:r>
-      <w:proofErr w:type="spellStart"/>
-      <w:r>
-        <w:rPr>
-          <w:rFonts w:ascii="Courier New" w:eastAsia="宋体" w:hAnsi="Courier New" w:cs="Courier New"/>
-          <w:color w:val="000000"/>
-          <w:kern w:val="0"/>
-          <w:sz w:val="20"/>
-        </w:rPr>
-        <w:t>i</w:t>
-      </w:r>
-      <w:proofErr w:type="spellEnd"/>
-      <w:r>
-        <w:rPr>
-          <w:rFonts w:ascii="Courier New" w:eastAsia="宋体" w:hAnsi="Courier New" w:cs="Courier New"/>
-          <w:b/>
-          <w:bCs/>
-          <w:color w:val="000080"/>
-          <w:kern w:val="0"/>
-          <w:sz w:val="20"/>
-        </w:rPr>
-        <w:t>++)</w:t>
-      </w:r>
-      <w:r>
-        <w:rPr>
-          <w:rFonts w:ascii="Courier New" w:eastAsia="宋体" w:hAnsi="Courier New" w:cs="Courier New"/>
-          <w:color w:val="000000"/>
-          <w:kern w:val="0"/>
-          <w:sz w:val="20"/>
-        </w:rPr>
-        <w:t xml:space="preserve"> </w:t>
-      </w:r>
-      <w:r>
-        <w:rPr>
-          <w:rFonts w:ascii="Courier New" w:eastAsia="宋体" w:hAnsi="Courier New" w:cs="Courier New"/>
-          <w:b/>
-          <w:bCs/>
-          <w:color w:val="000080"/>
-          <w:kern w:val="0"/>
-          <w:sz w:val="20"/>
-        </w:rPr>
-        <w:t>{</w:t>
-      </w:r>
-    </w:p>
-    <w:p>
-      <w:pPr>
-        <w:widowControl/>
-        <w:shd w:val="clear" w:color="auto" w:fill="FFFFFF"/>
-        <w:jc w:val="left"/>
-        <w:rPr>
-          <w:rFonts w:ascii="Courier New" w:eastAsia="宋体" w:hAnsi="Courier New" w:cs="Courier New"/>
-          <w:color w:val="000000"/>
-          <w:kern w:val="0"/>
-          <w:sz w:val="20"/>
-        </w:rPr>
-      </w:pPr>
-      <w:r>
-        <w:rPr>
-          <w:rFonts w:ascii="Courier New" w:eastAsia="宋体" w:hAnsi="Courier New" w:cs="Courier New"/>
-          <w:color w:val="000000"/>
-          <w:kern w:val="0"/>
-          <w:sz w:val="20"/>
-        </w:rPr>
-        <w:t xml:space="preserve">        </w:t>
-      </w:r>
-      <w:r>
-        <w:rPr>
-          <w:rFonts w:ascii="Courier New" w:eastAsia="宋体" w:hAnsi="Courier New" w:cs="Courier New" w:hint="eastAsia"/>
-          <w:color w:val="000000"/>
-          <w:kern w:val="0"/>
-          <w:sz w:val="20"/>
-        </w:rPr>
-        <w:tab/>
-      </w:r>
-      <w:r>
-        <w:rPr>
-          <w:rFonts w:ascii="Courier New" w:eastAsia="宋体" w:hAnsi="Courier New" w:cs="Courier New" w:hint="eastAsia"/>
-          <w:color w:val="000000"/>
-          <w:kern w:val="0"/>
-          <w:sz w:val="20"/>
-        </w:rPr>
-        <w:tab/>
-      </w:r>
-      <w:proofErr w:type="gramStart"/>
-      <w:r>
-        <w:rPr>
-          <w:rFonts w:ascii="Courier New" w:eastAsia="宋体" w:hAnsi="Courier New" w:cs="Courier New"/>
-          <w:b/>
-          <w:bCs/>
-          <w:color w:val="0000FF"/>
-          <w:kern w:val="0"/>
-          <w:sz w:val="20"/>
-        </w:rPr>
-        <w:t>for</w:t>
-      </w:r>
-      <w:proofErr w:type="gramEnd"/>
-      <w:r>
-        <w:rPr>
-          <w:rFonts w:ascii="Courier New" w:eastAsia="宋体" w:hAnsi="Courier New" w:cs="Courier New"/>
-          <w:color w:val="000000"/>
-          <w:kern w:val="0"/>
-          <w:sz w:val="20"/>
-        </w:rPr>
-        <w:t xml:space="preserve"> </w:t>
-      </w:r>
-      <w:r>
-        <w:rPr>
-          <w:rFonts w:ascii="Courier New" w:eastAsia="宋体" w:hAnsi="Courier New" w:cs="Courier New"/>
-          <w:b/>
-          <w:bCs/>
-          <w:color w:val="000080"/>
-          <w:kern w:val="0"/>
-          <w:sz w:val="20"/>
-        </w:rPr>
-        <w:t>(</w:t>
-      </w:r>
-      <w:proofErr w:type="spellStart"/>
-      <w:r>
-        <w:rPr>
-          <w:rFonts w:ascii="Courier New" w:eastAsia="宋体" w:hAnsi="Courier New" w:cs="Courier New"/>
-          <w:color w:val="8000FF"/>
-          <w:kern w:val="0"/>
-          <w:sz w:val="20"/>
-        </w:rPr>
-        <w:t>int</w:t>
-      </w:r>
-      <w:proofErr w:type="spellEnd"/>
-      <w:r>
-        <w:rPr>
-          <w:rFonts w:ascii="Courier New" w:eastAsia="宋体" w:hAnsi="Courier New" w:cs="Courier New"/>
-          <w:color w:val="000000"/>
-          <w:kern w:val="0"/>
-          <w:sz w:val="20"/>
-        </w:rPr>
-        <w:t xml:space="preserve"> j </w:t>
-      </w:r>
-      <w:r>
-        <w:rPr>
-          <w:rFonts w:ascii="Courier New" w:eastAsia="宋体" w:hAnsi="Courier New" w:cs="Courier New"/>
-          <w:b/>
-          <w:bCs/>
-          <w:color w:val="000080"/>
-          <w:kern w:val="0"/>
-          <w:sz w:val="20"/>
-        </w:rPr>
-        <w:t>=</w:t>
-      </w:r>
-      <w:r>
-        <w:rPr>
-          <w:rFonts w:ascii="Courier New" w:eastAsia="宋体" w:hAnsi="Courier New" w:cs="Courier New"/>
-          <w:color w:val="000000"/>
-          <w:kern w:val="0"/>
-          <w:sz w:val="20"/>
-        </w:rPr>
-        <w:t xml:space="preserve"> </w:t>
-      </w:r>
-      <w:proofErr w:type="spellStart"/>
-      <w:r>
-        <w:rPr>
-          <w:rFonts w:ascii="Courier New" w:eastAsia="宋体" w:hAnsi="Courier New" w:cs="Courier New"/>
-          <w:color w:val="000000"/>
-          <w:kern w:val="0"/>
-          <w:sz w:val="20"/>
-        </w:rPr>
-        <w:t>i</w:t>
-      </w:r>
-      <w:proofErr w:type="spellEnd"/>
-      <w:r>
-        <w:rPr>
-          <w:rFonts w:ascii="Courier New" w:eastAsia="宋体" w:hAnsi="Courier New" w:cs="Courier New"/>
-          <w:b/>
-          <w:bCs/>
-          <w:color w:val="000080"/>
-          <w:kern w:val="0"/>
-          <w:sz w:val="20"/>
-        </w:rPr>
-        <w:t>;</w:t>
-      </w:r>
-      <w:r>
-        <w:rPr>
-          <w:rFonts w:ascii="Courier New" w:eastAsia="宋体" w:hAnsi="Courier New" w:cs="Courier New"/>
-          <w:color w:val="000000"/>
-          <w:kern w:val="0"/>
-          <w:sz w:val="20"/>
-        </w:rPr>
-        <w:t xml:space="preserve"> j </w:t>
-      </w:r>
-      <w:r>
-        <w:rPr>
-          <w:rFonts w:ascii="Courier New" w:eastAsia="宋体" w:hAnsi="Courier New" w:cs="Courier New"/>
-          <w:b/>
-          <w:bCs/>
-          <w:color w:val="000080"/>
-          <w:kern w:val="0"/>
-          <w:sz w:val="20"/>
-        </w:rPr>
-        <w:t>&lt;</w:t>
-      </w:r>
-      <w:r>
-        <w:rPr>
-          <w:rFonts w:ascii="Courier New" w:eastAsia="宋体" w:hAnsi="Courier New" w:cs="Courier New"/>
-          <w:color w:val="000000"/>
-          <w:kern w:val="0"/>
-          <w:sz w:val="20"/>
-        </w:rPr>
-        <w:t xml:space="preserve"> R</w:t>
-      </w:r>
-      <w:r>
-        <w:rPr>
-          <w:rFonts w:ascii="Courier New" w:eastAsia="宋体" w:hAnsi="Courier New" w:cs="Courier New"/>
-          <w:b/>
-          <w:bCs/>
-          <w:color w:val="000080"/>
-          <w:kern w:val="0"/>
-          <w:sz w:val="20"/>
-        </w:rPr>
-        <w:t>.</w:t>
-      </w:r>
-      <w:r>
-        <w:rPr>
-          <w:rFonts w:ascii="Courier New" w:eastAsia="宋体" w:hAnsi="Courier New" w:cs="Courier New"/>
-          <w:color w:val="000000"/>
-          <w:kern w:val="0"/>
-          <w:sz w:val="20"/>
-        </w:rPr>
-        <w:t>length</w:t>
-      </w:r>
-      <w:r>
-        <w:rPr>
-          <w:rFonts w:ascii="Courier New" w:eastAsia="宋体" w:hAnsi="Courier New" w:cs="Courier New"/>
-          <w:b/>
-          <w:bCs/>
-          <w:color w:val="000080"/>
-          <w:kern w:val="0"/>
-          <w:sz w:val="20"/>
-        </w:rPr>
-        <w:t>-</w:t>
-      </w:r>
-      <w:r>
-        <w:rPr>
-          <w:rFonts w:ascii="Courier New" w:eastAsia="宋体" w:hAnsi="Courier New" w:cs="Courier New"/>
-          <w:color w:val="FF8000"/>
-          <w:kern w:val="0"/>
-          <w:sz w:val="20"/>
-        </w:rPr>
-        <w:t>1</w:t>
-      </w:r>
-      <w:r>
-        <w:rPr>
-          <w:rFonts w:ascii="Courier New" w:eastAsia="宋体" w:hAnsi="Courier New" w:cs="Courier New"/>
-          <w:b/>
-          <w:bCs/>
-          <w:color w:val="000080"/>
-          <w:kern w:val="0"/>
-          <w:sz w:val="20"/>
-        </w:rPr>
-        <w:t>;</w:t>
-      </w:r>
-      <w:r>
-        <w:rPr>
-          <w:rFonts w:ascii="Courier New" w:eastAsia="宋体" w:hAnsi="Courier New" w:cs="Courier New"/>
-          <w:color w:val="000000"/>
-          <w:kern w:val="0"/>
-          <w:sz w:val="20"/>
-        </w:rPr>
-        <w:t xml:space="preserve"> j</w:t>
-      </w:r>
-      <w:r>
-        <w:rPr>
-          <w:rFonts w:ascii="Courier New" w:eastAsia="宋体" w:hAnsi="Courier New" w:cs="Courier New"/>
-          <w:b/>
-          <w:bCs/>
-          <w:color w:val="000080"/>
-          <w:kern w:val="0"/>
-          <w:sz w:val="20"/>
-        </w:rPr>
-        <w:t>++)</w:t>
-      </w:r>
-      <w:r>
-        <w:rPr>
-          <w:rFonts w:ascii="Courier New" w:eastAsia="宋体" w:hAnsi="Courier New" w:cs="Courier New"/>
-          <w:color w:val="000000"/>
-          <w:kern w:val="0"/>
-          <w:sz w:val="20"/>
-        </w:rPr>
-        <w:t xml:space="preserve"> </w:t>
-      </w:r>
-      <w:r>
-        <w:rPr>
-          <w:rFonts w:ascii="Courier New" w:eastAsia="宋体" w:hAnsi="Courier New" w:cs="Courier New"/>
-          <w:b/>
-          <w:bCs/>
-          <w:color w:val="000080"/>
-          <w:kern w:val="0"/>
-          <w:sz w:val="20"/>
-        </w:rPr>
-        <w:t>{</w:t>
-      </w:r>
-    </w:p>
-    <w:p>
-      <w:pPr>
-        <w:widowControl/>
-        <w:shd w:val="clear" w:color="auto" w:fill="FFFFFF"/>
-        <w:jc w:val="left"/>
-        <w:rPr>
-          <w:rFonts w:ascii="宋体" w:eastAsia="宋体" w:hAnsi="宋体" w:cs="宋体"/>
-          <w:kern w:val="0"/>
-          <w:sz w:val="24"/>
-          <w:szCs w:val="24"/>
-        </w:rPr>
-      </w:pPr>
-      <w:r>
-        <w:rPr>
-          <w:rFonts w:ascii="Courier New" w:eastAsia="宋体" w:hAnsi="Courier New" w:cs="Courier New"/>
-          <w:color w:val="000000"/>
-          <w:kern w:val="0"/>
-          <w:sz w:val="20"/>
-        </w:rPr>
-        <w:t xml:space="preserve">        </w:t>
-      </w:r>
-      <w:r>
-        <w:rPr>
-          <w:rFonts w:ascii="Courier New" w:eastAsia="宋体" w:hAnsi="Courier New" w:cs="Courier New" w:hint="eastAsia"/>
-          <w:color w:val="000000"/>
-          <w:kern w:val="0"/>
-          <w:sz w:val="20"/>
-        </w:rPr>
-        <w:tab/>
-      </w:r>
-      <w:r>
-        <w:rPr>
-          <w:rFonts w:ascii="Courier New" w:eastAsia="宋体" w:hAnsi="Courier New" w:cs="Courier New" w:hint="eastAsia"/>
-          <w:color w:val="000000"/>
-          <w:kern w:val="0"/>
-          <w:sz w:val="20"/>
-        </w:rPr>
-        <w:tab/>
-      </w:r>
-      <w:r>
-        <w:rPr>
-          <w:rFonts w:ascii="Courier New" w:eastAsia="宋体" w:hAnsi="Courier New" w:cs="Courier New" w:hint="eastAsia"/>
-          <w:color w:val="000000"/>
-          <w:kern w:val="0"/>
-          <w:sz w:val="20"/>
-        </w:rPr>
-        <w:tab/>
-      </w:r>
-      <w:proofErr w:type="gramStart"/>
-      <w:r>
-        <w:rPr>
-          <w:rFonts w:ascii="Courier New" w:eastAsia="宋体" w:hAnsi="Courier New" w:cs="Courier New"/>
-          <w:b/>
-          <w:bCs/>
-          <w:color w:val="0000FF"/>
-          <w:kern w:val="0"/>
-          <w:sz w:val="20"/>
-        </w:rPr>
-        <w:t>if</w:t>
-      </w:r>
-      <w:proofErr w:type="gramEnd"/>
-      <w:r>
-        <w:rPr>
-          <w:rFonts w:ascii="Courier New" w:eastAsia="宋体" w:hAnsi="Courier New" w:cs="Courier New"/>
-          <w:color w:val="000000"/>
-          <w:kern w:val="0"/>
-          <w:sz w:val="20"/>
-        </w:rPr>
-        <w:t xml:space="preserve"> </w:t>
-      </w:r>
-      <w:r>
-        <w:rPr>
-          <w:rFonts w:ascii="Courier New" w:eastAsia="宋体" w:hAnsi="Courier New" w:cs="Courier New"/>
-          <w:b/>
-          <w:bCs/>
-          <w:color w:val="000080"/>
-          <w:kern w:val="0"/>
-          <w:sz w:val="20"/>
-        </w:rPr>
-        <w:t>(</w:t>
-      </w:r>
-      <w:r>
-        <w:rPr>
-          <w:rFonts w:ascii="Courier New" w:eastAsia="宋体" w:hAnsi="Courier New" w:cs="Courier New"/>
-          <w:color w:val="000000"/>
-          <w:kern w:val="0"/>
-          <w:sz w:val="20"/>
-        </w:rPr>
-        <w:t>R</w:t>
-      </w:r>
-      <w:r>
-        <w:rPr>
-          <w:rFonts w:ascii="Courier New" w:eastAsia="宋体" w:hAnsi="Courier New" w:cs="Courier New"/>
-          <w:b/>
-          <w:bCs/>
-          <w:color w:val="000080"/>
-          <w:kern w:val="0"/>
-          <w:sz w:val="20"/>
-        </w:rPr>
-        <w:t>[</w:t>
-      </w:r>
-      <w:r>
-        <w:rPr>
-          <w:rFonts w:ascii="Courier New" w:eastAsia="宋体" w:hAnsi="Courier New" w:cs="Courier New"/>
-          <w:color w:val="000000"/>
-          <w:kern w:val="0"/>
-          <w:sz w:val="20"/>
-        </w:rPr>
-        <w:t>j</w:t>
-      </w:r>
-      <w:r>
-        <w:rPr>
-          <w:rFonts w:ascii="Courier New" w:eastAsia="宋体" w:hAnsi="Courier New" w:cs="Courier New"/>
-          <w:b/>
-          <w:bCs/>
-          <w:color w:val="000080"/>
-          <w:kern w:val="0"/>
-          <w:sz w:val="20"/>
-        </w:rPr>
-        <w:t>]</w:t>
-      </w:r>
-      <w:r>
-        <w:rPr>
-          <w:rFonts w:ascii="Courier New" w:eastAsia="宋体" w:hAnsi="Courier New" w:cs="Courier New"/>
-          <w:color w:val="000000"/>
-          <w:kern w:val="0"/>
-          <w:sz w:val="20"/>
-        </w:rPr>
-        <w:t xml:space="preserve"> </w:t>
-      </w:r>
-      <w:r>
-        <w:rPr>
-          <w:rFonts w:ascii="Courier New" w:eastAsia="宋体" w:hAnsi="Courier New" w:cs="Courier New"/>
-          <w:b/>
-          <w:bCs/>
-          <w:color w:val="000080"/>
-          <w:kern w:val="0"/>
-          <w:sz w:val="20"/>
-        </w:rPr>
-        <w:t>&lt;</w:t>
-      </w:r>
-      <w:r>
-        <w:rPr>
-          <w:rFonts w:ascii="Courier New" w:eastAsia="宋体" w:hAnsi="Courier New" w:cs="Courier New"/>
-          <w:color w:val="000000"/>
-          <w:kern w:val="0"/>
-          <w:sz w:val="20"/>
-        </w:rPr>
-        <w:t xml:space="preserve"> R</w:t>
-      </w:r>
-      <w:r>
-        <w:rPr>
-          <w:rFonts w:ascii="Courier New" w:eastAsia="宋体" w:hAnsi="Courier New" w:cs="Courier New"/>
-          <w:b/>
-          <w:bCs/>
-          <w:color w:val="000080"/>
-          <w:kern w:val="0"/>
-          <w:sz w:val="20"/>
-        </w:rPr>
-        <w:t>[</w:t>
-      </w:r>
-      <w:r>
-        <w:rPr>
-          <w:rFonts w:ascii="Courier New" w:eastAsia="宋体" w:hAnsi="Courier New" w:cs="Courier New"/>
-          <w:color w:val="000000"/>
-          <w:kern w:val="0"/>
-          <w:sz w:val="20"/>
-        </w:rPr>
-        <w:t>j</w:t>
-      </w:r>
-      <w:r>
-        <w:rPr>
-          <w:rFonts w:ascii="Courier New" w:eastAsia="宋体" w:hAnsi="Courier New" w:cs="Courier New"/>
-          <w:b/>
-          <w:bCs/>
-          <w:color w:val="000080"/>
-          <w:kern w:val="0"/>
-          <w:sz w:val="20"/>
-        </w:rPr>
-        <w:t>+</w:t>
-      </w:r>
-      <w:r>
-        <w:rPr>
-          <w:rFonts w:ascii="Courier New" w:eastAsia="宋体" w:hAnsi="Courier New" w:cs="Courier New"/>
-          <w:color w:val="FF8000"/>
-          <w:kern w:val="0"/>
-          <w:sz w:val="20"/>
-        </w:rPr>
-        <w:t>1</w:t>
-      </w:r>
-      <w:r>
-        <w:rPr>
-          <w:rFonts w:ascii="Courier New" w:eastAsia="宋体" w:hAnsi="Courier New" w:cs="Courier New"/>
-          <w:b/>
-          <w:bCs/>
-          <w:color w:val="000080"/>
-          <w:kern w:val="0"/>
-          <w:sz w:val="20"/>
-        </w:rPr>
-        <w:t>])</w:t>
-      </w:r>
-      <w:r>
-        <w:rPr>
-          <w:rFonts w:ascii="Courier New" w:eastAsia="宋体" w:hAnsi="Courier New" w:cs="Courier New"/>
-          <w:color w:val="000000"/>
-          <w:kern w:val="0"/>
-          <w:sz w:val="20"/>
-        </w:rPr>
-        <w:t xml:space="preserve"> </w:t>
-      </w:r>
-      <w:r>
-        <w:rPr>
-          <w:rFonts w:ascii="Courier New" w:eastAsia="宋体" w:hAnsi="Courier New" w:cs="Courier New"/>
-          <w:b/>
-          <w:bCs/>
-          <w:color w:val="000080"/>
-          <w:kern w:val="0"/>
-          <w:sz w:val="20"/>
-        </w:rPr>
-        <w:t>{</w:t>
-      </w:r>
-    </w:p>
-    <w:p>
-      <w:pPr>
-        <w:widowControl/>
-        <w:shd w:val="clear" w:color="auto" w:fill="FFFFFF"/>
-        <w:jc w:val="left"/>
-        <w:rPr>
-          <w:rFonts w:ascii="宋体" w:eastAsia="宋体" w:hAnsi="宋体" w:cs="宋体"/>
-          <w:kern w:val="0"/>
-          <w:sz w:val="24"/>
-          <w:szCs w:val="24"/>
-        </w:rPr>
-      </w:pPr>
-      <w:r>
-        <w:rPr>
-          <w:rFonts w:ascii="宋体" w:eastAsia="宋体" w:hAnsi="宋体" w:cs="宋体" w:hint="eastAsia"/>
-          <w:kern w:val="0"/>
-          <w:sz w:val="24"/>
-          <w:szCs w:val="24"/>
-        </w:rPr>
-        <w:tab/>
-      </w:r>
-      <w:r>
-        <w:rPr>
-          <w:rFonts w:ascii="宋体" w:eastAsia="宋体" w:hAnsi="宋体" w:cs="宋体" w:hint="eastAsia"/>
-          <w:kern w:val="0"/>
-          <w:sz w:val="24"/>
-          <w:szCs w:val="24"/>
-        </w:rPr>
-        <w:tab/>
-      </w:r>
-      <w:r>
-        <w:rPr>
-          <w:rFonts w:ascii="宋体" w:eastAsia="宋体" w:hAnsi="宋体" w:cs="宋体" w:hint="eastAsia"/>
-          <w:kern w:val="0"/>
-          <w:sz w:val="24"/>
-          <w:szCs w:val="24"/>
-        </w:rPr>
-        <w:tab/>
-      </w:r>
-      <w:r>
-        <w:rPr>
-          <w:rFonts w:ascii="宋体" w:eastAsia="宋体" w:hAnsi="宋体" w:cs="宋体" w:hint="eastAsia"/>
-          <w:kern w:val="0"/>
-          <w:sz w:val="24"/>
-          <w:szCs w:val="24"/>
-        </w:rPr>
-        <w:tab/>
-      </w:r>
-      <w:r>
-        <w:rPr>
-          <w:rFonts w:ascii="宋体" w:eastAsia="宋体" w:hAnsi="宋体" w:cs="宋体" w:hint="eastAsia"/>
-          <w:kern w:val="0"/>
-          <w:sz w:val="24"/>
-          <w:szCs w:val="24"/>
-        </w:rPr>
-        <w:tab/>
-      </w:r>
-      <w:r>
-        <w:t>…</w:t>
+          <w:rFonts w:eastAsia="宋体" w:cs="Courier New"/>
+          <w:color w:val="000000"/>
+          <w:kern w:val="0"/>
+          <w:sz w:val="28"/>
+          <w:szCs w:val="28"/>
+        </w:rPr>
+      </w:pPr>
+      <w:r>
+        <w:rPr>
+          <w:rFonts w:eastAsia="宋体" w:cs="Courier New"/>
+          <w:color w:val="000000"/>
+          <w:kern w:val="0"/>
+          <w:sz w:val="28"/>
+          <w:szCs w:val="28"/>
+        </w:rPr>
+        <w:t>The Path condition is that:</w:t>
       </w:r>
     </w:p>
     <w:p>
@@ -14549,35 +13785,1148 @@
         <w:pStyle w:val="a5"/>
         <w:snapToGrid w:val="0"/>
         <w:ind w:left="720" w:firstLineChars="0" w:firstLine="0"/>
-      </w:pPr>
+        <w:rPr>
+          <w:rFonts w:eastAsia="宋体" w:cs="Courier New"/>
+          <w:color w:val="000000"/>
+          <w:kern w:val="0"/>
+          <w:sz w:val="28"/>
+          <w:szCs w:val="28"/>
+        </w:rPr>
+      </w:pPr>
+      <w:r>
+        <w:rPr>
+          <w:rFonts w:eastAsia="宋体" w:cs="Courier New"/>
+          <w:color w:val="000000"/>
+          <w:kern w:val="0"/>
+          <w:sz w:val="28"/>
+          <w:szCs w:val="28"/>
+        </w:rPr>
+        <w:tab/>
+      </w:r>
+      <w:r>
+        <w:rPr>
+          <w:rFonts w:eastAsia="宋体" w:cs="Courier New"/>
+          <w:color w:val="000000"/>
+          <w:kern w:val="0"/>
+          <w:sz w:val="28"/>
+          <w:szCs w:val="28"/>
+        </w:rPr>
+        <w:tab/>
+        <w:t>A[</w:t>
+      </w:r>
+      <w:proofErr w:type="spellStart"/>
+      <w:r>
+        <w:rPr>
+          <w:rFonts w:eastAsia="宋体" w:cs="Courier New"/>
+          <w:color w:val="000000"/>
+          <w:kern w:val="0"/>
+          <w:sz w:val="28"/>
+          <w:szCs w:val="28"/>
+        </w:rPr>
+        <w:t>i</w:t>
+      </w:r>
+      <w:proofErr w:type="spellEnd"/>
+      <w:r>
+        <w:rPr>
+          <w:rFonts w:eastAsia="宋体" w:cs="Courier New"/>
+          <w:color w:val="000000"/>
+          <w:kern w:val="0"/>
+          <w:sz w:val="28"/>
+          <w:szCs w:val="28"/>
+        </w:rPr>
+        <w:t>] &gt; 0 (</w:t>
+      </w:r>
+      <w:proofErr w:type="spellStart"/>
+      <w:r>
+        <w:rPr>
+          <w:rFonts w:eastAsia="宋体" w:cs="Courier New"/>
+          <w:color w:val="000000"/>
+          <w:kern w:val="0"/>
+          <w:sz w:val="28"/>
+          <w:szCs w:val="28"/>
+        </w:rPr>
+        <w:t>i</w:t>
+      </w:r>
+      <w:proofErr w:type="spellEnd"/>
+      <w:r>
+        <w:rPr>
+          <w:rFonts w:eastAsia="宋体" w:cs="Courier New"/>
+          <w:color w:val="000000"/>
+          <w:kern w:val="0"/>
+          <w:sz w:val="28"/>
+          <w:szCs w:val="28"/>
+        </w:rPr>
+        <w:t xml:space="preserve"> = [0 ,4]) &amp;&amp; A[0] &lt; A[1] &amp;&amp; A[0] &lt; A[2] &amp;&amp; A[0] &lt; A[3] &amp;&amp; A[0] &lt; A[4] &amp;&amp; A[2] &lt; A[3] &amp;&amp; A[2] &lt; A[4]</w:t>
+      </w:r>
+    </w:p>
+    <w:p>
+      <w:pPr>
+        <w:pStyle w:val="a5"/>
+        <w:snapToGrid w:val="0"/>
+        <w:ind w:left="720" w:firstLineChars="0" w:firstLine="0"/>
+        <w:rPr>
+          <w:rFonts w:eastAsia="宋体" w:cs="Courier New"/>
+          <w:color w:val="000000"/>
+          <w:kern w:val="0"/>
+          <w:sz w:val="28"/>
+          <w:szCs w:val="28"/>
+        </w:rPr>
+      </w:pPr>
+    </w:p>
+    <w:p>
+      <w:pPr>
+        <w:pStyle w:val="a5"/>
+        <w:snapToGrid w:val="0"/>
+        <w:ind w:left="720" w:firstLineChars="0" w:firstLine="0"/>
+        <w:rPr>
+          <w:rFonts w:eastAsia="宋体" w:cs="Courier New"/>
+          <w:color w:val="000000"/>
+          <w:kern w:val="0"/>
+          <w:sz w:val="28"/>
+          <w:szCs w:val="28"/>
+        </w:rPr>
+      </w:pPr>
+      <w:r>
+        <w:rPr>
+          <w:rFonts w:eastAsia="宋体" w:cs="Courier New"/>
+          <w:color w:val="000000"/>
+          <w:kern w:val="0"/>
+          <w:sz w:val="28"/>
+          <w:szCs w:val="28"/>
+        </w:rPr>
+        <w:t xml:space="preserve">From the path we know that the comparison of bubble sort is not </w:t>
+      </w:r>
+      <w:r>
+        <w:rPr>
+          <w:rFonts w:eastAsia="宋体" w:cs="Courier New"/>
+          <w:color w:val="000000"/>
+          <w:kern w:val="0"/>
+          <w:sz w:val="28"/>
+          <w:szCs w:val="28"/>
+        </w:rPr>
+        <w:t>correct</w:t>
+      </w:r>
+      <w:r>
+        <w:rPr>
+          <w:rFonts w:eastAsia="宋体" w:cs="Courier New"/>
+          <w:color w:val="000000"/>
+          <w:kern w:val="0"/>
+          <w:sz w:val="28"/>
+          <w:szCs w:val="28"/>
+        </w:rPr>
+        <w:t xml:space="preserve"> and as a result </w:t>
+      </w:r>
       <w:proofErr w:type="gramStart"/>
       <w:r>
         <w:rPr>
-          <w:rFonts w:eastAsia="宋体" w:cs="Courier New" w:hint="eastAsia"/>
-          <w:color w:val="000000"/>
-          <w:kern w:val="0"/>
-          <w:sz w:val="28"/>
-          <w:szCs w:val="28"/>
-        </w:rPr>
-        <w:t>change</w:t>
+          <w:rFonts w:eastAsia="宋体" w:cs="Courier New"/>
+          <w:color w:val="000000"/>
+          <w:kern w:val="0"/>
+          <w:sz w:val="28"/>
+          <w:szCs w:val="28"/>
+        </w:rPr>
+        <w:t>R</w:t>
+      </w:r>
+      <w:r>
+        <w:rPr>
+          <w:rFonts w:eastAsia="宋体" w:cs="Courier New"/>
+          <w:color w:val="000000"/>
+          <w:kern w:val="0"/>
+          <w:sz w:val="28"/>
+          <w:szCs w:val="28"/>
+        </w:rPr>
+        <w:t>[</w:t>
       </w:r>
       <w:proofErr w:type="gramEnd"/>
       <w:r>
         <w:rPr>
-          <w:rFonts w:eastAsia="宋体" w:cs="Courier New" w:hint="eastAsia"/>
-          <w:color w:val="000000"/>
-          <w:kern w:val="0"/>
-          <w:sz w:val="28"/>
-          <w:szCs w:val="28"/>
-        </w:rPr>
-        <w:t xml:space="preserve"> it to</w:t>
+          <w:rFonts w:eastAsia="宋体" w:cs="Courier New"/>
+          <w:color w:val="000000"/>
+          <w:kern w:val="0"/>
+          <w:sz w:val="28"/>
+          <w:szCs w:val="28"/>
+        </w:rPr>
+        <w:t>0</w:t>
+      </w:r>
+      <w:r>
+        <w:rPr>
+          <w:rFonts w:eastAsia="宋体" w:cs="Courier New"/>
+          <w:color w:val="000000"/>
+          <w:kern w:val="0"/>
+          <w:sz w:val="28"/>
+          <w:szCs w:val="28"/>
+        </w:rPr>
+        <w:t xml:space="preserve">] </w:t>
+      </w:r>
+      <w:r>
+        <w:rPr>
+          <w:rFonts w:eastAsia="宋体" w:cs="Courier New"/>
+          <w:color w:val="000000"/>
+          <w:kern w:val="0"/>
+          <w:sz w:val="28"/>
+          <w:szCs w:val="28"/>
+        </w:rPr>
+        <w:t xml:space="preserve">= 4 </w:t>
+      </w:r>
+      <w:r>
+        <w:rPr>
+          <w:rFonts w:eastAsia="宋体" w:cs="Courier New"/>
+          <w:color w:val="000000"/>
+          <w:kern w:val="0"/>
+          <w:sz w:val="28"/>
+          <w:szCs w:val="28"/>
+        </w:rPr>
+        <w:t xml:space="preserve">&gt; </w:t>
+      </w:r>
+      <w:r>
+        <w:rPr>
+          <w:rFonts w:eastAsia="宋体" w:cs="Courier New"/>
+          <w:color w:val="000000"/>
+          <w:kern w:val="0"/>
+          <w:sz w:val="28"/>
+          <w:szCs w:val="28"/>
+        </w:rPr>
+        <w:t>R</w:t>
+      </w:r>
+      <w:r>
+        <w:rPr>
+          <w:rFonts w:eastAsia="宋体" w:cs="Courier New"/>
+          <w:color w:val="000000"/>
+          <w:kern w:val="0"/>
+          <w:sz w:val="28"/>
+          <w:szCs w:val="28"/>
+        </w:rPr>
+        <w:t>[</w:t>
+      </w:r>
+      <w:r>
+        <w:rPr>
+          <w:rFonts w:eastAsia="宋体" w:cs="Courier New"/>
+          <w:color w:val="000000"/>
+          <w:kern w:val="0"/>
+          <w:sz w:val="28"/>
+          <w:szCs w:val="28"/>
+        </w:rPr>
+        <w:t>1</w:t>
+      </w:r>
+      <w:r>
+        <w:rPr>
+          <w:rFonts w:eastAsia="宋体" w:cs="Courier New"/>
+          <w:color w:val="000000"/>
+          <w:kern w:val="0"/>
+          <w:sz w:val="28"/>
+          <w:szCs w:val="28"/>
+        </w:rPr>
+        <w:t>]</w:t>
+      </w:r>
+      <w:r>
+        <w:rPr>
+          <w:rFonts w:eastAsia="宋体" w:cs="Courier New"/>
+          <w:color w:val="000000"/>
+          <w:kern w:val="0"/>
+          <w:sz w:val="28"/>
+          <w:szCs w:val="28"/>
+        </w:rPr>
+        <w:t xml:space="preserve"> = 3</w:t>
+      </w:r>
+      <w:r>
+        <w:rPr>
+          <w:rFonts w:eastAsia="宋体" w:cs="Courier New"/>
+          <w:color w:val="000000"/>
+          <w:kern w:val="0"/>
+          <w:sz w:val="28"/>
+          <w:szCs w:val="28"/>
+        </w:rPr>
+        <w:t xml:space="preserve"> which violates the asse</w:t>
+      </w:r>
+      <w:r>
+        <w:rPr>
+          <w:rFonts w:eastAsia="宋体" w:cs="Courier New"/>
+          <w:color w:val="000000"/>
+          <w:kern w:val="0"/>
+          <w:sz w:val="28"/>
+          <w:szCs w:val="28"/>
+        </w:rPr>
+        <w:t>r</w:t>
+      </w:r>
+      <w:r>
+        <w:rPr>
+          <w:rFonts w:eastAsia="宋体" w:cs="Courier New"/>
+          <w:color w:val="000000"/>
+          <w:kern w:val="0"/>
+          <w:sz w:val="28"/>
+          <w:szCs w:val="28"/>
+        </w:rPr>
+        <w:t>tion.</w:t>
+      </w:r>
+    </w:p>
+    <w:p>
+      <w:pPr>
+        <w:pStyle w:val="a5"/>
+        <w:snapToGrid w:val="0"/>
+        <w:ind w:left="720" w:firstLineChars="0" w:firstLine="0"/>
+        <w:rPr>
+          <w:rFonts w:eastAsia="宋体" w:cs="Courier New"/>
+          <w:color w:val="000000"/>
+          <w:kern w:val="0"/>
+          <w:sz w:val="28"/>
+          <w:szCs w:val="28"/>
+        </w:rPr>
+      </w:pPr>
+      <w:r>
+        <w:rPr>
+          <w:rFonts w:eastAsia="宋体" w:cs="Courier New" w:hint="eastAsia"/>
+          <w:color w:val="000000"/>
+          <w:kern w:val="0"/>
+          <w:sz w:val="28"/>
+          <w:szCs w:val="28"/>
+        </w:rPr>
+        <w:t>The bug is that in code:</w:t>
       </w:r>
     </w:p>
     <w:p>
       <w:pPr>
         <w:widowControl/>
         <w:shd w:val="clear" w:color="auto" w:fill="FFFFFF"/>
-        <w:ind w:left="420" w:firstLine="420"/>
+        <w:ind w:leftChars="400" w:left="840" w:firstLine="420"/>
+        <w:jc w:val="left"/>
+        <w:rPr>
+          <w:rFonts w:ascii="Courier New" w:eastAsia="宋体" w:hAnsi="Courier New" w:cs="Courier New"/>
+          <w:color w:val="000000"/>
+          <w:kern w:val="0"/>
+          <w:sz w:val="20"/>
+        </w:rPr>
+      </w:pPr>
+      <w:proofErr w:type="gramStart"/>
+      <w:r>
+        <w:rPr>
+          <w:rFonts w:ascii="Courier New" w:eastAsia="宋体" w:hAnsi="Courier New" w:cs="Courier New"/>
+          <w:b/>
+          <w:bCs/>
+          <w:color w:val="0000FF"/>
+          <w:kern w:val="0"/>
+          <w:sz w:val="20"/>
+        </w:rPr>
+        <w:t>for</w:t>
+      </w:r>
+      <w:proofErr w:type="gramEnd"/>
+      <w:r>
+        <w:rPr>
+          <w:rFonts w:ascii="Courier New" w:eastAsia="宋体" w:hAnsi="Courier New" w:cs="Courier New"/>
+          <w:color w:val="000000"/>
+          <w:kern w:val="0"/>
+          <w:sz w:val="20"/>
+        </w:rPr>
+        <w:t xml:space="preserve"> </w:t>
+      </w:r>
+      <w:r>
+        <w:rPr>
+          <w:rFonts w:ascii="Courier New" w:eastAsia="宋体" w:hAnsi="Courier New" w:cs="Courier New"/>
+          <w:b/>
+          <w:bCs/>
+          <w:color w:val="000080"/>
+          <w:kern w:val="0"/>
+          <w:sz w:val="20"/>
+        </w:rPr>
+        <w:t>(</w:t>
+      </w:r>
+      <w:proofErr w:type="spellStart"/>
+      <w:r>
+        <w:rPr>
+          <w:rFonts w:ascii="Courier New" w:eastAsia="宋体" w:hAnsi="Courier New" w:cs="Courier New"/>
+          <w:color w:val="8000FF"/>
+          <w:kern w:val="0"/>
+          <w:sz w:val="20"/>
+        </w:rPr>
+        <w:t>int</w:t>
+      </w:r>
+      <w:proofErr w:type="spellEnd"/>
+      <w:r>
+        <w:rPr>
+          <w:rFonts w:ascii="Courier New" w:eastAsia="宋体" w:hAnsi="Courier New" w:cs="Courier New"/>
+          <w:color w:val="000000"/>
+          <w:kern w:val="0"/>
+          <w:sz w:val="20"/>
+        </w:rPr>
+        <w:t xml:space="preserve"> </w:t>
+      </w:r>
+      <w:proofErr w:type="spellStart"/>
+      <w:r>
+        <w:rPr>
+          <w:rFonts w:ascii="Courier New" w:eastAsia="宋体" w:hAnsi="Courier New" w:cs="Courier New"/>
+          <w:color w:val="000000"/>
+          <w:kern w:val="0"/>
+          <w:sz w:val="20"/>
+        </w:rPr>
+        <w:t>i</w:t>
+      </w:r>
+      <w:proofErr w:type="spellEnd"/>
+      <w:r>
+        <w:rPr>
+          <w:rFonts w:ascii="Courier New" w:eastAsia="宋体" w:hAnsi="Courier New" w:cs="Courier New"/>
+          <w:color w:val="000000"/>
+          <w:kern w:val="0"/>
+          <w:sz w:val="20"/>
+        </w:rPr>
+        <w:t xml:space="preserve"> </w:t>
+      </w:r>
+      <w:r>
+        <w:rPr>
+          <w:rFonts w:ascii="Courier New" w:eastAsia="宋体" w:hAnsi="Courier New" w:cs="Courier New"/>
+          <w:b/>
+          <w:bCs/>
+          <w:color w:val="000080"/>
+          <w:kern w:val="0"/>
+          <w:sz w:val="20"/>
+        </w:rPr>
+        <w:t>=</w:t>
+      </w:r>
+      <w:r>
+        <w:rPr>
+          <w:rFonts w:ascii="Courier New" w:eastAsia="宋体" w:hAnsi="Courier New" w:cs="Courier New"/>
+          <w:color w:val="000000"/>
+          <w:kern w:val="0"/>
+          <w:sz w:val="20"/>
+        </w:rPr>
+        <w:t xml:space="preserve"> </w:t>
+      </w:r>
+      <w:r>
+        <w:rPr>
+          <w:rFonts w:ascii="Courier New" w:eastAsia="宋体" w:hAnsi="Courier New" w:cs="Courier New"/>
+          <w:color w:val="FF8000"/>
+          <w:kern w:val="0"/>
+          <w:sz w:val="20"/>
+        </w:rPr>
+        <w:t>0</w:t>
+      </w:r>
+      <w:r>
+        <w:rPr>
+          <w:rFonts w:ascii="Courier New" w:eastAsia="宋体" w:hAnsi="Courier New" w:cs="Courier New"/>
+          <w:b/>
+          <w:bCs/>
+          <w:color w:val="000080"/>
+          <w:kern w:val="0"/>
+          <w:sz w:val="20"/>
+        </w:rPr>
+        <w:t>;</w:t>
+      </w:r>
+      <w:r>
+        <w:rPr>
+          <w:rFonts w:ascii="Courier New" w:eastAsia="宋体" w:hAnsi="Courier New" w:cs="Courier New"/>
+          <w:color w:val="000000"/>
+          <w:kern w:val="0"/>
+          <w:sz w:val="20"/>
+        </w:rPr>
+        <w:t xml:space="preserve"> </w:t>
+      </w:r>
+      <w:proofErr w:type="spellStart"/>
+      <w:r>
+        <w:rPr>
+          <w:rFonts w:ascii="Courier New" w:eastAsia="宋体" w:hAnsi="Courier New" w:cs="Courier New"/>
+          <w:color w:val="000000"/>
+          <w:kern w:val="0"/>
+          <w:sz w:val="20"/>
+        </w:rPr>
+        <w:t>i</w:t>
+      </w:r>
+      <w:proofErr w:type="spellEnd"/>
+      <w:r>
+        <w:rPr>
+          <w:rFonts w:ascii="Courier New" w:eastAsia="宋体" w:hAnsi="Courier New" w:cs="Courier New"/>
+          <w:color w:val="000000"/>
+          <w:kern w:val="0"/>
+          <w:sz w:val="20"/>
+        </w:rPr>
+        <w:t xml:space="preserve"> </w:t>
+      </w:r>
+      <w:r>
+        <w:rPr>
+          <w:rFonts w:ascii="Courier New" w:eastAsia="宋体" w:hAnsi="Courier New" w:cs="Courier New"/>
+          <w:b/>
+          <w:bCs/>
+          <w:color w:val="000080"/>
+          <w:kern w:val="0"/>
+          <w:sz w:val="20"/>
+        </w:rPr>
+        <w:t>&lt;</w:t>
+      </w:r>
+      <w:r>
+        <w:rPr>
+          <w:rFonts w:ascii="Courier New" w:eastAsia="宋体" w:hAnsi="Courier New" w:cs="Courier New"/>
+          <w:color w:val="000000"/>
+          <w:kern w:val="0"/>
+          <w:sz w:val="20"/>
+        </w:rPr>
+        <w:t xml:space="preserve"> </w:t>
+      </w:r>
+      <w:proofErr w:type="spellStart"/>
+      <w:r>
+        <w:rPr>
+          <w:rFonts w:ascii="Courier New" w:eastAsia="宋体" w:hAnsi="Courier New" w:cs="Courier New"/>
+          <w:color w:val="000000"/>
+          <w:kern w:val="0"/>
+          <w:sz w:val="20"/>
+        </w:rPr>
+        <w:t>R</w:t>
+      </w:r>
+      <w:r>
+        <w:rPr>
+          <w:rFonts w:ascii="Courier New" w:eastAsia="宋体" w:hAnsi="Courier New" w:cs="Courier New"/>
+          <w:b/>
+          <w:bCs/>
+          <w:color w:val="000080"/>
+          <w:kern w:val="0"/>
+          <w:sz w:val="20"/>
+        </w:rPr>
+        <w:t>.</w:t>
+      </w:r>
+      <w:r>
+        <w:rPr>
+          <w:rFonts w:ascii="Courier New" w:eastAsia="宋体" w:hAnsi="Courier New" w:cs="Courier New"/>
+          <w:color w:val="000000"/>
+          <w:kern w:val="0"/>
+          <w:sz w:val="20"/>
+        </w:rPr>
+        <w:t>length</w:t>
+      </w:r>
+      <w:proofErr w:type="spellEnd"/>
+      <w:r>
+        <w:rPr>
+          <w:rFonts w:ascii="Courier New" w:eastAsia="宋体" w:hAnsi="Courier New" w:cs="Courier New"/>
+          <w:b/>
+          <w:bCs/>
+          <w:color w:val="000080"/>
+          <w:kern w:val="0"/>
+          <w:sz w:val="20"/>
+        </w:rPr>
+        <w:t>;</w:t>
+      </w:r>
+      <w:r>
+        <w:rPr>
+          <w:rFonts w:ascii="Courier New" w:eastAsia="宋体" w:hAnsi="Courier New" w:cs="Courier New"/>
+          <w:color w:val="000000"/>
+          <w:kern w:val="0"/>
+          <w:sz w:val="20"/>
+        </w:rPr>
+        <w:t xml:space="preserve"> </w:t>
+      </w:r>
+      <w:proofErr w:type="spellStart"/>
+      <w:r>
+        <w:rPr>
+          <w:rFonts w:ascii="Courier New" w:eastAsia="宋体" w:hAnsi="Courier New" w:cs="Courier New"/>
+          <w:color w:val="000000"/>
+          <w:kern w:val="0"/>
+          <w:sz w:val="20"/>
+        </w:rPr>
+        <w:t>i</w:t>
+      </w:r>
+      <w:proofErr w:type="spellEnd"/>
+      <w:r>
+        <w:rPr>
+          <w:rFonts w:ascii="Courier New" w:eastAsia="宋体" w:hAnsi="Courier New" w:cs="Courier New"/>
+          <w:b/>
+          <w:bCs/>
+          <w:color w:val="000080"/>
+          <w:kern w:val="0"/>
+          <w:sz w:val="20"/>
+        </w:rPr>
+        <w:t>++)</w:t>
+      </w:r>
+      <w:r>
+        <w:rPr>
+          <w:rFonts w:ascii="Courier New" w:eastAsia="宋体" w:hAnsi="Courier New" w:cs="Courier New"/>
+          <w:color w:val="000000"/>
+          <w:kern w:val="0"/>
+          <w:sz w:val="20"/>
+        </w:rPr>
+        <w:t xml:space="preserve"> </w:t>
+      </w:r>
+      <w:r>
+        <w:rPr>
+          <w:rFonts w:ascii="Courier New" w:eastAsia="宋体" w:hAnsi="Courier New" w:cs="Courier New"/>
+          <w:b/>
+          <w:bCs/>
+          <w:color w:val="000080"/>
+          <w:kern w:val="0"/>
+          <w:sz w:val="20"/>
+        </w:rPr>
+        <w:t>{</w:t>
+      </w:r>
+    </w:p>
+    <w:p>
+      <w:pPr>
+        <w:widowControl/>
+        <w:shd w:val="clear" w:color="auto" w:fill="FFFFFF"/>
+        <w:ind w:leftChars="200" w:left="420"/>
+        <w:jc w:val="left"/>
+        <w:rPr>
+          <w:rFonts w:ascii="Courier New" w:eastAsia="宋体" w:hAnsi="Courier New" w:cs="Courier New"/>
+          <w:color w:val="000000"/>
+          <w:kern w:val="0"/>
+          <w:sz w:val="20"/>
+        </w:rPr>
+      </w:pPr>
+      <w:r>
+        <w:rPr>
+          <w:rFonts w:ascii="Courier New" w:eastAsia="宋体" w:hAnsi="Courier New" w:cs="Courier New"/>
+          <w:color w:val="000000"/>
+          <w:kern w:val="0"/>
+          <w:sz w:val="20"/>
+        </w:rPr>
+        <w:t xml:space="preserve">        </w:t>
+      </w:r>
+      <w:r>
+        <w:rPr>
+          <w:rFonts w:ascii="Courier New" w:eastAsia="宋体" w:hAnsi="Courier New" w:cs="Courier New" w:hint="eastAsia"/>
+          <w:color w:val="000000"/>
+          <w:kern w:val="0"/>
+          <w:sz w:val="20"/>
+        </w:rPr>
+        <w:tab/>
+      </w:r>
+      <w:r>
+        <w:rPr>
+          <w:rFonts w:ascii="Courier New" w:eastAsia="宋体" w:hAnsi="Courier New" w:cs="Courier New" w:hint="eastAsia"/>
+          <w:color w:val="000000"/>
+          <w:kern w:val="0"/>
+          <w:sz w:val="20"/>
+        </w:rPr>
+        <w:tab/>
+      </w:r>
+      <w:proofErr w:type="gramStart"/>
+      <w:r>
+        <w:rPr>
+          <w:rFonts w:ascii="Courier New" w:eastAsia="宋体" w:hAnsi="Courier New" w:cs="Courier New"/>
+          <w:b/>
+          <w:bCs/>
+          <w:color w:val="0000FF"/>
+          <w:kern w:val="0"/>
+          <w:sz w:val="20"/>
+        </w:rPr>
+        <w:t>for</w:t>
+      </w:r>
+      <w:proofErr w:type="gramEnd"/>
+      <w:r>
+        <w:rPr>
+          <w:rFonts w:ascii="Courier New" w:eastAsia="宋体" w:hAnsi="Courier New" w:cs="Courier New"/>
+          <w:color w:val="000000"/>
+          <w:kern w:val="0"/>
+          <w:sz w:val="20"/>
+        </w:rPr>
+        <w:t xml:space="preserve"> </w:t>
+      </w:r>
+      <w:r>
+        <w:rPr>
+          <w:rFonts w:ascii="Courier New" w:eastAsia="宋体" w:hAnsi="Courier New" w:cs="Courier New"/>
+          <w:b/>
+          <w:bCs/>
+          <w:color w:val="000080"/>
+          <w:kern w:val="0"/>
+          <w:sz w:val="20"/>
+        </w:rPr>
+        <w:t>(</w:t>
+      </w:r>
+      <w:proofErr w:type="spellStart"/>
+      <w:r>
+        <w:rPr>
+          <w:rFonts w:ascii="Courier New" w:eastAsia="宋体" w:hAnsi="Courier New" w:cs="Courier New"/>
+          <w:color w:val="8000FF"/>
+          <w:kern w:val="0"/>
+          <w:sz w:val="20"/>
+        </w:rPr>
+        <w:t>int</w:t>
+      </w:r>
+      <w:proofErr w:type="spellEnd"/>
+      <w:r>
+        <w:rPr>
+          <w:rFonts w:ascii="Courier New" w:eastAsia="宋体" w:hAnsi="Courier New" w:cs="Courier New"/>
+          <w:color w:val="000000"/>
+          <w:kern w:val="0"/>
+          <w:sz w:val="20"/>
+        </w:rPr>
+        <w:t xml:space="preserve"> j </w:t>
+      </w:r>
+      <w:r>
+        <w:rPr>
+          <w:rFonts w:ascii="Courier New" w:eastAsia="宋体" w:hAnsi="Courier New" w:cs="Courier New"/>
+          <w:b/>
+          <w:bCs/>
+          <w:color w:val="000080"/>
+          <w:kern w:val="0"/>
+          <w:sz w:val="20"/>
+        </w:rPr>
+        <w:t>=</w:t>
+      </w:r>
+      <w:r>
+        <w:rPr>
+          <w:rFonts w:ascii="Courier New" w:eastAsia="宋体" w:hAnsi="Courier New" w:cs="Courier New"/>
+          <w:color w:val="000000"/>
+          <w:kern w:val="0"/>
+          <w:sz w:val="20"/>
+        </w:rPr>
+        <w:t xml:space="preserve"> </w:t>
+      </w:r>
+      <w:proofErr w:type="spellStart"/>
+      <w:r>
+        <w:rPr>
+          <w:rFonts w:ascii="Courier New" w:eastAsia="宋体" w:hAnsi="Courier New" w:cs="Courier New"/>
+          <w:color w:val="000000"/>
+          <w:kern w:val="0"/>
+          <w:sz w:val="20"/>
+        </w:rPr>
+        <w:t>i</w:t>
+      </w:r>
+      <w:proofErr w:type="spellEnd"/>
+      <w:r>
+        <w:rPr>
+          <w:rFonts w:ascii="Courier New" w:eastAsia="宋体" w:hAnsi="Courier New" w:cs="Courier New"/>
+          <w:b/>
+          <w:bCs/>
+          <w:color w:val="000080"/>
+          <w:kern w:val="0"/>
+          <w:sz w:val="20"/>
+        </w:rPr>
+        <w:t>;</w:t>
+      </w:r>
+      <w:r>
+        <w:rPr>
+          <w:rFonts w:ascii="Courier New" w:eastAsia="宋体" w:hAnsi="Courier New" w:cs="Courier New"/>
+          <w:color w:val="000000"/>
+          <w:kern w:val="0"/>
+          <w:sz w:val="20"/>
+        </w:rPr>
+        <w:t xml:space="preserve"> j </w:t>
+      </w:r>
+      <w:r>
+        <w:rPr>
+          <w:rFonts w:ascii="Courier New" w:eastAsia="宋体" w:hAnsi="Courier New" w:cs="Courier New"/>
+          <w:b/>
+          <w:bCs/>
+          <w:color w:val="000080"/>
+          <w:kern w:val="0"/>
+          <w:sz w:val="20"/>
+        </w:rPr>
+        <w:t>&lt;</w:t>
+      </w:r>
+      <w:r>
+        <w:rPr>
+          <w:rFonts w:ascii="Courier New" w:eastAsia="宋体" w:hAnsi="Courier New" w:cs="Courier New"/>
+          <w:color w:val="000000"/>
+          <w:kern w:val="0"/>
+          <w:sz w:val="20"/>
+        </w:rPr>
+        <w:t xml:space="preserve"> R</w:t>
+      </w:r>
+      <w:r>
+        <w:rPr>
+          <w:rFonts w:ascii="Courier New" w:eastAsia="宋体" w:hAnsi="Courier New" w:cs="Courier New"/>
+          <w:b/>
+          <w:bCs/>
+          <w:color w:val="000080"/>
+          <w:kern w:val="0"/>
+          <w:sz w:val="20"/>
+        </w:rPr>
+        <w:t>.</w:t>
+      </w:r>
+      <w:r>
+        <w:rPr>
+          <w:rFonts w:ascii="Courier New" w:eastAsia="宋体" w:hAnsi="Courier New" w:cs="Courier New"/>
+          <w:color w:val="000000"/>
+          <w:kern w:val="0"/>
+          <w:sz w:val="20"/>
+        </w:rPr>
+        <w:t>length</w:t>
+      </w:r>
+      <w:r>
+        <w:rPr>
+          <w:rFonts w:ascii="Courier New" w:eastAsia="宋体" w:hAnsi="Courier New" w:cs="Courier New"/>
+          <w:b/>
+          <w:bCs/>
+          <w:color w:val="000080"/>
+          <w:kern w:val="0"/>
+          <w:sz w:val="20"/>
+        </w:rPr>
+        <w:t>-</w:t>
+      </w:r>
+      <w:r>
+        <w:rPr>
+          <w:rFonts w:ascii="Courier New" w:eastAsia="宋体" w:hAnsi="Courier New" w:cs="Courier New"/>
+          <w:color w:val="FF8000"/>
+          <w:kern w:val="0"/>
+          <w:sz w:val="20"/>
+        </w:rPr>
+        <w:t>1</w:t>
+      </w:r>
+      <w:r>
+        <w:rPr>
+          <w:rFonts w:ascii="Courier New" w:eastAsia="宋体" w:hAnsi="Courier New" w:cs="Courier New"/>
+          <w:b/>
+          <w:bCs/>
+          <w:color w:val="000080"/>
+          <w:kern w:val="0"/>
+          <w:sz w:val="20"/>
+        </w:rPr>
+        <w:t>;</w:t>
+      </w:r>
+      <w:r>
+        <w:rPr>
+          <w:rFonts w:ascii="Courier New" w:eastAsia="宋体" w:hAnsi="Courier New" w:cs="Courier New"/>
+          <w:color w:val="000000"/>
+          <w:kern w:val="0"/>
+          <w:sz w:val="20"/>
+        </w:rPr>
+        <w:t xml:space="preserve"> j</w:t>
+      </w:r>
+      <w:r>
+        <w:rPr>
+          <w:rFonts w:ascii="Courier New" w:eastAsia="宋体" w:hAnsi="Courier New" w:cs="Courier New"/>
+          <w:b/>
+          <w:bCs/>
+          <w:color w:val="000080"/>
+          <w:kern w:val="0"/>
+          <w:sz w:val="20"/>
+        </w:rPr>
+        <w:t>++)</w:t>
+      </w:r>
+      <w:r>
+        <w:rPr>
+          <w:rFonts w:ascii="Courier New" w:eastAsia="宋体" w:hAnsi="Courier New" w:cs="Courier New"/>
+          <w:color w:val="000000"/>
+          <w:kern w:val="0"/>
+          <w:sz w:val="20"/>
+        </w:rPr>
+        <w:t xml:space="preserve"> </w:t>
+      </w:r>
+      <w:r>
+        <w:rPr>
+          <w:rFonts w:ascii="Courier New" w:eastAsia="宋体" w:hAnsi="Courier New" w:cs="Courier New"/>
+          <w:b/>
+          <w:bCs/>
+          <w:color w:val="000080"/>
+          <w:kern w:val="0"/>
+          <w:sz w:val="20"/>
+        </w:rPr>
+        <w:t>{</w:t>
+      </w:r>
+    </w:p>
+    <w:p>
+      <w:pPr>
+        <w:widowControl/>
+        <w:shd w:val="clear" w:color="auto" w:fill="FFFFFF"/>
+        <w:ind w:leftChars="200" w:left="420"/>
+        <w:jc w:val="left"/>
+        <w:rPr>
+          <w:rFonts w:ascii="宋体" w:eastAsia="宋体" w:hAnsi="宋体" w:cs="宋体"/>
+          <w:kern w:val="0"/>
+          <w:sz w:val="24"/>
+          <w:szCs w:val="24"/>
+        </w:rPr>
+      </w:pPr>
+      <w:r>
+        <w:rPr>
+          <w:rFonts w:ascii="Courier New" w:eastAsia="宋体" w:hAnsi="Courier New" w:cs="Courier New"/>
+          <w:color w:val="000000"/>
+          <w:kern w:val="0"/>
+          <w:sz w:val="20"/>
+        </w:rPr>
+        <w:t xml:space="preserve">        </w:t>
+      </w:r>
+      <w:r>
+        <w:rPr>
+          <w:rFonts w:ascii="Courier New" w:eastAsia="宋体" w:hAnsi="Courier New" w:cs="Courier New" w:hint="eastAsia"/>
+          <w:color w:val="000000"/>
+          <w:kern w:val="0"/>
+          <w:sz w:val="20"/>
+        </w:rPr>
+        <w:tab/>
+      </w:r>
+      <w:r>
+        <w:rPr>
+          <w:rFonts w:ascii="Courier New" w:eastAsia="宋体" w:hAnsi="Courier New" w:cs="Courier New" w:hint="eastAsia"/>
+          <w:color w:val="000000"/>
+          <w:kern w:val="0"/>
+          <w:sz w:val="20"/>
+        </w:rPr>
+        <w:tab/>
+      </w:r>
+      <w:r>
+        <w:rPr>
+          <w:rFonts w:ascii="Courier New" w:eastAsia="宋体" w:hAnsi="Courier New" w:cs="Courier New" w:hint="eastAsia"/>
+          <w:color w:val="000000"/>
+          <w:kern w:val="0"/>
+          <w:sz w:val="20"/>
+        </w:rPr>
+        <w:tab/>
+      </w:r>
+      <w:proofErr w:type="gramStart"/>
+      <w:r>
+        <w:rPr>
+          <w:rFonts w:ascii="Courier New" w:eastAsia="宋体" w:hAnsi="Courier New" w:cs="Courier New"/>
+          <w:b/>
+          <w:bCs/>
+          <w:color w:val="0000FF"/>
+          <w:kern w:val="0"/>
+          <w:sz w:val="20"/>
+        </w:rPr>
+        <w:t>if</w:t>
+      </w:r>
+      <w:proofErr w:type="gramEnd"/>
+      <w:r>
+        <w:rPr>
+          <w:rFonts w:ascii="Courier New" w:eastAsia="宋体" w:hAnsi="Courier New" w:cs="Courier New"/>
+          <w:color w:val="000000"/>
+          <w:kern w:val="0"/>
+          <w:sz w:val="20"/>
+        </w:rPr>
+        <w:t xml:space="preserve"> </w:t>
+      </w:r>
+      <w:r>
+        <w:rPr>
+          <w:rFonts w:ascii="Courier New" w:eastAsia="宋体" w:hAnsi="Courier New" w:cs="Courier New"/>
+          <w:b/>
+          <w:bCs/>
+          <w:color w:val="000080"/>
+          <w:kern w:val="0"/>
+          <w:sz w:val="20"/>
+        </w:rPr>
+        <w:t>(</w:t>
+      </w:r>
+      <w:r>
+        <w:rPr>
+          <w:rFonts w:ascii="Courier New" w:eastAsia="宋体" w:hAnsi="Courier New" w:cs="Courier New"/>
+          <w:color w:val="000000"/>
+          <w:kern w:val="0"/>
+          <w:sz w:val="20"/>
+        </w:rPr>
+        <w:t>R</w:t>
+      </w:r>
+      <w:r>
+        <w:rPr>
+          <w:rFonts w:ascii="Courier New" w:eastAsia="宋体" w:hAnsi="Courier New" w:cs="Courier New"/>
+          <w:b/>
+          <w:bCs/>
+          <w:color w:val="000080"/>
+          <w:kern w:val="0"/>
+          <w:sz w:val="20"/>
+        </w:rPr>
+        <w:t>[</w:t>
+      </w:r>
+      <w:r>
+        <w:rPr>
+          <w:rFonts w:ascii="Courier New" w:eastAsia="宋体" w:hAnsi="Courier New" w:cs="Courier New"/>
+          <w:color w:val="000000"/>
+          <w:kern w:val="0"/>
+          <w:sz w:val="20"/>
+        </w:rPr>
+        <w:t>j</w:t>
+      </w:r>
+      <w:r>
+        <w:rPr>
+          <w:rFonts w:ascii="Courier New" w:eastAsia="宋体" w:hAnsi="Courier New" w:cs="Courier New"/>
+          <w:b/>
+          <w:bCs/>
+          <w:color w:val="000080"/>
+          <w:kern w:val="0"/>
+          <w:sz w:val="20"/>
+        </w:rPr>
+        <w:t>]</w:t>
+      </w:r>
+      <w:r>
+        <w:rPr>
+          <w:rFonts w:ascii="Courier New" w:eastAsia="宋体" w:hAnsi="Courier New" w:cs="Courier New"/>
+          <w:color w:val="000000"/>
+          <w:kern w:val="0"/>
+          <w:sz w:val="20"/>
+        </w:rPr>
+        <w:t xml:space="preserve"> </w:t>
+      </w:r>
+      <w:r>
+        <w:rPr>
+          <w:rFonts w:ascii="Courier New" w:eastAsia="宋体" w:hAnsi="Courier New" w:cs="Courier New"/>
+          <w:b/>
+          <w:bCs/>
+          <w:color w:val="000080"/>
+          <w:kern w:val="0"/>
+          <w:sz w:val="20"/>
+        </w:rPr>
+        <w:t>&lt;</w:t>
+      </w:r>
+      <w:r>
+        <w:rPr>
+          <w:rFonts w:ascii="Courier New" w:eastAsia="宋体" w:hAnsi="Courier New" w:cs="Courier New"/>
+          <w:color w:val="000000"/>
+          <w:kern w:val="0"/>
+          <w:sz w:val="20"/>
+        </w:rPr>
+        <w:t xml:space="preserve"> R</w:t>
+      </w:r>
+      <w:r>
+        <w:rPr>
+          <w:rFonts w:ascii="Courier New" w:eastAsia="宋体" w:hAnsi="Courier New" w:cs="Courier New"/>
+          <w:b/>
+          <w:bCs/>
+          <w:color w:val="000080"/>
+          <w:kern w:val="0"/>
+          <w:sz w:val="20"/>
+        </w:rPr>
+        <w:t>[</w:t>
+      </w:r>
+      <w:r>
+        <w:rPr>
+          <w:rFonts w:ascii="Courier New" w:eastAsia="宋体" w:hAnsi="Courier New" w:cs="Courier New"/>
+          <w:color w:val="000000"/>
+          <w:kern w:val="0"/>
+          <w:sz w:val="20"/>
+        </w:rPr>
+        <w:t>j</w:t>
+      </w:r>
+      <w:r>
+        <w:rPr>
+          <w:rFonts w:ascii="Courier New" w:eastAsia="宋体" w:hAnsi="Courier New" w:cs="Courier New"/>
+          <w:b/>
+          <w:bCs/>
+          <w:color w:val="000080"/>
+          <w:kern w:val="0"/>
+          <w:sz w:val="20"/>
+        </w:rPr>
+        <w:t>+</w:t>
+      </w:r>
+      <w:r>
+        <w:rPr>
+          <w:rFonts w:ascii="Courier New" w:eastAsia="宋体" w:hAnsi="Courier New" w:cs="Courier New"/>
+          <w:color w:val="FF8000"/>
+          <w:kern w:val="0"/>
+          <w:sz w:val="20"/>
+        </w:rPr>
+        <w:t>1</w:t>
+      </w:r>
+      <w:r>
+        <w:rPr>
+          <w:rFonts w:ascii="Courier New" w:eastAsia="宋体" w:hAnsi="Courier New" w:cs="Courier New"/>
+          <w:b/>
+          <w:bCs/>
+          <w:color w:val="000080"/>
+          <w:kern w:val="0"/>
+          <w:sz w:val="20"/>
+        </w:rPr>
+        <w:t>])</w:t>
+      </w:r>
+      <w:r>
+        <w:rPr>
+          <w:rFonts w:ascii="Courier New" w:eastAsia="宋体" w:hAnsi="Courier New" w:cs="Courier New"/>
+          <w:color w:val="000000"/>
+          <w:kern w:val="0"/>
+          <w:sz w:val="20"/>
+        </w:rPr>
+        <w:t xml:space="preserve"> </w:t>
+      </w:r>
+      <w:r>
+        <w:rPr>
+          <w:rFonts w:ascii="Courier New" w:eastAsia="宋体" w:hAnsi="Courier New" w:cs="Courier New"/>
+          <w:b/>
+          <w:bCs/>
+          <w:color w:val="000080"/>
+          <w:kern w:val="0"/>
+          <w:sz w:val="20"/>
+        </w:rPr>
+        <w:t>{</w:t>
+      </w:r>
+    </w:p>
+    <w:p>
+      <w:pPr>
+        <w:widowControl/>
+        <w:shd w:val="clear" w:color="auto" w:fill="FFFFFF"/>
+        <w:ind w:leftChars="200" w:left="420"/>
+        <w:jc w:val="left"/>
+        <w:rPr>
+          <w:rFonts w:ascii="宋体" w:eastAsia="宋体" w:hAnsi="宋体" w:cs="宋体"/>
+          <w:kern w:val="0"/>
+          <w:sz w:val="24"/>
+          <w:szCs w:val="24"/>
+        </w:rPr>
+      </w:pPr>
+      <w:r>
+        <w:rPr>
+          <w:rFonts w:ascii="宋体" w:eastAsia="宋体" w:hAnsi="宋体" w:cs="宋体" w:hint="eastAsia"/>
+          <w:kern w:val="0"/>
+          <w:sz w:val="24"/>
+          <w:szCs w:val="24"/>
+        </w:rPr>
+        <w:tab/>
+      </w:r>
+      <w:r>
+        <w:rPr>
+          <w:rFonts w:ascii="宋体" w:eastAsia="宋体" w:hAnsi="宋体" w:cs="宋体" w:hint="eastAsia"/>
+          <w:kern w:val="0"/>
+          <w:sz w:val="24"/>
+          <w:szCs w:val="24"/>
+        </w:rPr>
+        <w:tab/>
+      </w:r>
+      <w:r>
+        <w:rPr>
+          <w:rFonts w:ascii="宋体" w:eastAsia="宋体" w:hAnsi="宋体" w:cs="宋体" w:hint="eastAsia"/>
+          <w:kern w:val="0"/>
+          <w:sz w:val="24"/>
+          <w:szCs w:val="24"/>
+        </w:rPr>
+        <w:tab/>
+      </w:r>
+      <w:r>
+        <w:rPr>
+          <w:rFonts w:ascii="宋体" w:eastAsia="宋体" w:hAnsi="宋体" w:cs="宋体" w:hint="eastAsia"/>
+          <w:kern w:val="0"/>
+          <w:sz w:val="24"/>
+          <w:szCs w:val="24"/>
+        </w:rPr>
+        <w:tab/>
+      </w:r>
+      <w:r>
+        <w:rPr>
+          <w:rFonts w:ascii="宋体" w:eastAsia="宋体" w:hAnsi="宋体" w:cs="宋体" w:hint="eastAsia"/>
+          <w:kern w:val="0"/>
+          <w:sz w:val="24"/>
+          <w:szCs w:val="24"/>
+        </w:rPr>
+        <w:tab/>
+      </w:r>
+      <w:r>
+        <w:t>…</w:t>
+      </w:r>
+    </w:p>
+    <w:p>
+      <w:pPr>
+        <w:pStyle w:val="a5"/>
+        <w:snapToGrid w:val="0"/>
+        <w:ind w:left="720" w:firstLineChars="0" w:firstLine="0"/>
+      </w:pPr>
+      <w:proofErr w:type="gramStart"/>
+      <w:r>
+        <w:rPr>
+          <w:rFonts w:eastAsia="宋体" w:cs="Courier New" w:hint="eastAsia"/>
+          <w:color w:val="000000"/>
+          <w:kern w:val="0"/>
+          <w:sz w:val="28"/>
+          <w:szCs w:val="28"/>
+        </w:rPr>
+        <w:t>change</w:t>
+      </w:r>
+      <w:proofErr w:type="gramEnd"/>
+      <w:r>
+        <w:rPr>
+          <w:rFonts w:eastAsia="宋体" w:cs="Courier New" w:hint="eastAsia"/>
+          <w:color w:val="000000"/>
+          <w:kern w:val="0"/>
+          <w:sz w:val="28"/>
+          <w:szCs w:val="28"/>
+        </w:rPr>
+        <w:t xml:space="preserve"> it to</w:t>
+      </w:r>
+    </w:p>
+    <w:p>
+      <w:pPr>
+        <w:widowControl/>
+        <w:shd w:val="clear" w:color="auto" w:fill="FFFFFF"/>
+        <w:ind w:leftChars="400" w:left="840" w:firstLine="420"/>
         <w:jc w:val="left"/>
         <w:rPr>
           <w:rFonts w:ascii="Courier New" w:eastAsia="宋体" w:hAnsi="Courier New" w:cs="Courier New"/>
@@ -14847,8 +15196,9 @@
         <w:tabs>
           <w:tab w:val="left" w:pos="810"/>
         </w:tabs>
-        <w:rPr>
-          <w:rFonts w:ascii="Courier New" w:eastAsia="宋体" w:hAnsi="Courier New" w:cs="Courier New" w:hint="eastAsia"/>
+        <w:ind w:leftChars="200" w:left="420"/>
+        <w:rPr>
+          <w:rFonts w:ascii="Courier New" w:eastAsia="宋体" w:hAnsi="Courier New" w:cs="Courier New"/>
           <w:b/>
           <w:bCs/>
           <w:color w:val="000080"/>
@@ -14864,15 +15214,6 @@
           <w:sz w:val="20"/>
         </w:rPr>
         <w:t xml:space="preserve">        </w:t>
-      </w:r>
-      <w:r>
-        <w:rPr>
-          <w:rFonts w:ascii="Courier New" w:eastAsia="宋体" w:hAnsi="Courier New" w:cs="Courier New" w:hint="eastAsia"/>
-          <w:color w:val="000000"/>
-          <w:kern w:val="0"/>
-          <w:sz w:val="20"/>
-        </w:rPr>
-        <w:tab/>
       </w:r>
       <w:r>
         <w:rPr>
@@ -15139,6 +15480,7 @@
       <w:pPr>
         <w:widowControl/>
         <w:shd w:val="clear" w:color="auto" w:fill="FFFFFF"/>
+        <w:ind w:leftChars="200" w:left="420"/>
         <w:jc w:val="left"/>
         <w:rPr>
           <w:rFonts w:ascii="宋体" w:eastAsia="宋体" w:hAnsi="宋体" w:cs="宋体"/>
@@ -15379,6 +15721,7 @@
         <w:tabs>
           <w:tab w:val="left" w:pos="810"/>
         </w:tabs>
+        <w:ind w:leftChars="200" w:left="420"/>
       </w:pPr>
       <w:r>
         <w:rPr>
@@ -15436,7 +15779,6 @@
           <w:sz w:val="28"/>
           <w:szCs w:val="28"/>
         </w:rPr>
-        <w:tab/>
         <w:t>A</w:t>
       </w:r>
       <w:r>
@@ -15609,7 +15951,18 @@
           <w:sz w:val="28"/>
           <w:szCs w:val="28"/>
         </w:rPr>
-        <w:t xml:space="preserve">, so that the value in R[R.length-1-i] &gt;= all values in range[0, R.length-1-i] in R[], which ensures the increasing order when </w:t>
+        <w:t xml:space="preserve">, so that the value in R[R.length-1-i] &gt;= all values in range[0, R.length-1-i] in </w:t>
+      </w:r>
+      <w:r>
+        <w:rPr>
+          <w:rFonts w:eastAsia="宋体" w:cs="Courier New" w:hint="eastAsia"/>
+          <w:color w:val="000000"/>
+          <w:kern w:val="0"/>
+          <w:sz w:val="28"/>
+          <w:szCs w:val="28"/>
+        </w:rPr>
+        <w:lastRenderedPageBreak/>
+        <w:t xml:space="preserve">R[], which ensures the increasing order when </w:t>
       </w:r>
       <w:proofErr w:type="spellStart"/>
       <w:r>
@@ -15644,9 +15997,6 @@
         <w:t>.</w:t>
       </w:r>
     </w:p>
-    <w:p/>
-    <w:p/>
-    <w:p/>
     <w:p/>
     <w:p>
       <w:pPr>
@@ -15656,7 +16006,7 @@
         </w:tabs>
         <w:ind w:firstLineChars="100" w:firstLine="271"/>
         <w:rPr>
-          <w:rFonts w:ascii="Times New Roman" w:hAnsi="Times New Roman" w:cs="Times New Roman" w:hint="eastAsia"/>
+          <w:rFonts w:ascii="Times New Roman" w:hAnsi="Times New Roman" w:cs="Times New Roman"/>
           <w:b/>
           <w:bCs/>
           <w:color w:val="000000"/>
@@ -15672,60 +16022,1211 @@
           <w:tab w:val="left" w:pos="690"/>
         </w:tabs>
         <w:ind w:firstLineChars="100" w:firstLine="271"/>
-        <w:rPr>
-          <w:rFonts w:ascii="Times New Roman" w:hAnsi="Times New Roman" w:cs="Times New Roman" w:hint="eastAsia"/>
+      </w:pPr>
+      <w:r>
+        <w:rPr>
+          <w:rFonts w:ascii="Times New Roman" w:hAnsi="Times New Roman" w:cs="Times New Roman"/>
           <w:b/>
           <w:bCs/>
           <w:color w:val="000000"/>
           <w:sz w:val="27"/>
           <w:szCs w:val="27"/>
         </w:rPr>
-      </w:pPr>
+        <w:t>S</w:t>
+      </w:r>
+      <w:r>
+        <w:rPr>
+          <w:rFonts w:ascii="Times New Roman" w:hAnsi="Times New Roman" w:cs="Times New Roman" w:hint="eastAsia"/>
+          <w:b/>
+          <w:bCs/>
+          <w:color w:val="000000"/>
+          <w:sz w:val="27"/>
+          <w:szCs w:val="27"/>
+        </w:rPr>
+        <w:t>tep</w:t>
+      </w:r>
+      <w:r>
+        <w:rPr>
+          <w:rFonts w:ascii="Times New Roman" w:hAnsi="Times New Roman" w:cs="Times New Roman" w:hint="eastAsia"/>
+          <w:b/>
+          <w:bCs/>
+          <w:color w:val="000000"/>
+          <w:sz w:val="27"/>
+          <w:szCs w:val="27"/>
+        </w:rPr>
+        <w:t>3</w:t>
+      </w:r>
+    </w:p>
+    <w:p>
+      <w:pPr>
+        <w:pStyle w:val="a5"/>
+        <w:ind w:left="720" w:firstLineChars="0" w:firstLine="0"/>
+        <w:rPr>
+          <w:rFonts w:eastAsia="宋体" w:cs="Courier New"/>
+          <w:color w:val="000000"/>
+          <w:kern w:val="0"/>
+          <w:sz w:val="28"/>
+          <w:szCs w:val="28"/>
+        </w:rPr>
+      </w:pPr>
+      <w:r>
+        <w:tab/>
+      </w:r>
+      <w:r>
+        <w:rPr>
+          <w:rFonts w:eastAsia="宋体" w:cs="Courier New" w:hint="eastAsia"/>
+          <w:color w:val="000000"/>
+          <w:kern w:val="0"/>
+          <w:sz w:val="28"/>
+          <w:szCs w:val="28"/>
+        </w:rPr>
+        <w:t>Assertion added:</w:t>
+      </w:r>
+    </w:p>
+    <w:p>
+      <w:pPr>
+        <w:widowControl/>
+        <w:shd w:val="clear" w:color="auto" w:fill="FFFFFF"/>
+        <w:ind w:leftChars="500" w:left="1050"/>
+        <w:jc w:val="left"/>
+        <w:rPr>
+          <w:rFonts w:ascii="Courier New" w:eastAsia="宋体" w:hAnsi="Courier New" w:cs="Courier New"/>
+          <w:color w:val="008000"/>
+          <w:kern w:val="0"/>
+          <w:sz w:val="20"/>
+        </w:rPr>
+      </w:pPr>
+      <w:r>
+        <w:rPr>
+          <w:rFonts w:ascii="Courier New" w:eastAsia="宋体" w:hAnsi="Courier New" w:cs="Courier New"/>
+          <w:color w:val="008000"/>
+          <w:kern w:val="0"/>
+          <w:sz w:val="20"/>
+        </w:rPr>
+        <w:t>// all the indicated return value</w:t>
+      </w:r>
+      <w:r>
+        <w:rPr>
+          <w:rFonts w:ascii="Courier New" w:eastAsia="宋体" w:hAnsi="Courier New" w:cs="Courier New"/>
+          <w:color w:val="008000"/>
+          <w:kern w:val="0"/>
+          <w:sz w:val="20"/>
+        </w:rPr>
+        <w:t>s</w:t>
+      </w:r>
+      <w:r>
+        <w:rPr>
+          <w:rFonts w:ascii="Courier New" w:eastAsia="宋体" w:hAnsi="Courier New" w:cs="Courier New"/>
+          <w:color w:val="008000"/>
+          <w:kern w:val="0"/>
+          <w:sz w:val="20"/>
+        </w:rPr>
+        <w:t xml:space="preserve"> add up to target value</w:t>
+      </w:r>
+    </w:p>
+    <w:p>
+      <w:pPr>
+        <w:widowControl/>
+        <w:shd w:val="clear" w:color="auto" w:fill="FFFFFF"/>
+        <w:ind w:leftChars="500" w:left="1050"/>
+        <w:jc w:val="left"/>
+        <w:rPr>
+          <w:rFonts w:ascii="Courier New" w:eastAsia="宋体" w:hAnsi="Courier New" w:cs="Courier New"/>
+          <w:color w:val="000000"/>
+          <w:kern w:val="0"/>
+          <w:sz w:val="20"/>
+        </w:rPr>
+      </w:pPr>
+      <w:proofErr w:type="spellStart"/>
+      <w:proofErr w:type="gramStart"/>
+      <w:r>
+        <w:rPr>
+          <w:rFonts w:ascii="Courier New" w:eastAsia="宋体" w:hAnsi="Courier New" w:cs="Courier New"/>
+          <w:color w:val="8000FF"/>
+          <w:kern w:val="0"/>
+          <w:sz w:val="20"/>
+        </w:rPr>
+        <w:t>int</w:t>
+      </w:r>
+      <w:proofErr w:type="spellEnd"/>
+      <w:proofErr w:type="gramEnd"/>
+      <w:r>
+        <w:rPr>
+          <w:rFonts w:ascii="Courier New" w:eastAsia="宋体" w:hAnsi="Courier New" w:cs="Courier New"/>
+          <w:color w:val="000000"/>
+          <w:kern w:val="0"/>
+          <w:sz w:val="20"/>
+        </w:rPr>
+        <w:t xml:space="preserve"> </w:t>
+      </w:r>
+      <w:proofErr w:type="spellStart"/>
+      <w:r>
+        <w:rPr>
+          <w:rFonts w:ascii="Courier New" w:eastAsia="宋体" w:hAnsi="Courier New" w:cs="Courier New"/>
+          <w:color w:val="000000"/>
+          <w:kern w:val="0"/>
+          <w:sz w:val="20"/>
+        </w:rPr>
+        <w:t>mSum</w:t>
+      </w:r>
+      <w:proofErr w:type="spellEnd"/>
+      <w:r>
+        <w:rPr>
+          <w:rFonts w:ascii="Courier New" w:eastAsia="宋体" w:hAnsi="Courier New" w:cs="Courier New"/>
+          <w:color w:val="000000"/>
+          <w:kern w:val="0"/>
+          <w:sz w:val="20"/>
+        </w:rPr>
+        <w:t xml:space="preserve"> </w:t>
+      </w:r>
+      <w:r>
+        <w:rPr>
+          <w:rFonts w:ascii="Courier New" w:eastAsia="宋体" w:hAnsi="Courier New" w:cs="Courier New"/>
+          <w:b/>
+          <w:bCs/>
+          <w:color w:val="000080"/>
+          <w:kern w:val="0"/>
+          <w:sz w:val="20"/>
+        </w:rPr>
+        <w:t>=</w:t>
+      </w:r>
+      <w:r>
+        <w:rPr>
+          <w:rFonts w:ascii="Courier New" w:eastAsia="宋体" w:hAnsi="Courier New" w:cs="Courier New"/>
+          <w:color w:val="000000"/>
+          <w:kern w:val="0"/>
+          <w:sz w:val="20"/>
+        </w:rPr>
+        <w:t xml:space="preserve"> </w:t>
+      </w:r>
+      <w:r>
+        <w:rPr>
+          <w:rFonts w:ascii="Courier New" w:eastAsia="宋体" w:hAnsi="Courier New" w:cs="Courier New"/>
+          <w:color w:val="FF8000"/>
+          <w:kern w:val="0"/>
+          <w:sz w:val="20"/>
+        </w:rPr>
+        <w:t>0</w:t>
+      </w:r>
+      <w:r>
+        <w:rPr>
+          <w:rFonts w:ascii="Courier New" w:eastAsia="宋体" w:hAnsi="Courier New" w:cs="Courier New"/>
+          <w:b/>
+          <w:bCs/>
+          <w:color w:val="000080"/>
+          <w:kern w:val="0"/>
+          <w:sz w:val="20"/>
+        </w:rPr>
+        <w:t>;</w:t>
+      </w:r>
+    </w:p>
+    <w:p>
+      <w:pPr>
+        <w:widowControl/>
+        <w:shd w:val="clear" w:color="auto" w:fill="FFFFFF"/>
+        <w:ind w:leftChars="500" w:left="1050"/>
+        <w:jc w:val="left"/>
+        <w:rPr>
+          <w:rFonts w:ascii="Courier New" w:eastAsia="宋体" w:hAnsi="Courier New" w:cs="Courier New"/>
+          <w:color w:val="000000"/>
+          <w:kern w:val="0"/>
+          <w:sz w:val="20"/>
+        </w:rPr>
+      </w:pPr>
+      <w:proofErr w:type="gramStart"/>
+      <w:r>
+        <w:rPr>
+          <w:rFonts w:ascii="Courier New" w:eastAsia="宋体" w:hAnsi="Courier New" w:cs="Courier New"/>
+          <w:b/>
+          <w:bCs/>
+          <w:color w:val="0000FF"/>
+          <w:kern w:val="0"/>
+          <w:sz w:val="20"/>
+        </w:rPr>
+        <w:t>for</w:t>
+      </w:r>
+      <w:proofErr w:type="gramEnd"/>
+      <w:r>
+        <w:rPr>
+          <w:rFonts w:ascii="Courier New" w:eastAsia="宋体" w:hAnsi="Courier New" w:cs="Courier New"/>
+          <w:color w:val="000000"/>
+          <w:kern w:val="0"/>
+          <w:sz w:val="20"/>
+        </w:rPr>
+        <w:t xml:space="preserve"> </w:t>
+      </w:r>
+      <w:r>
+        <w:rPr>
+          <w:rFonts w:ascii="Courier New" w:eastAsia="宋体" w:hAnsi="Courier New" w:cs="Courier New"/>
+          <w:b/>
+          <w:bCs/>
+          <w:color w:val="000080"/>
+          <w:kern w:val="0"/>
+          <w:sz w:val="20"/>
+        </w:rPr>
+        <w:t>(</w:t>
+      </w:r>
+      <w:proofErr w:type="spellStart"/>
+      <w:r>
+        <w:rPr>
+          <w:rFonts w:ascii="Courier New" w:eastAsia="宋体" w:hAnsi="Courier New" w:cs="Courier New"/>
+          <w:color w:val="8000FF"/>
+          <w:kern w:val="0"/>
+          <w:sz w:val="20"/>
+        </w:rPr>
+        <w:t>int</w:t>
+      </w:r>
+      <w:proofErr w:type="spellEnd"/>
+      <w:r>
+        <w:rPr>
+          <w:rFonts w:ascii="Courier New" w:eastAsia="宋体" w:hAnsi="Courier New" w:cs="Courier New"/>
+          <w:color w:val="000000"/>
+          <w:kern w:val="0"/>
+          <w:sz w:val="20"/>
+        </w:rPr>
+        <w:t xml:space="preserve"> </w:t>
+      </w:r>
+      <w:proofErr w:type="spellStart"/>
+      <w:r>
+        <w:rPr>
+          <w:rFonts w:ascii="Courier New" w:eastAsia="宋体" w:hAnsi="Courier New" w:cs="Courier New"/>
+          <w:color w:val="000000"/>
+          <w:kern w:val="0"/>
+          <w:sz w:val="20"/>
+        </w:rPr>
+        <w:t>i</w:t>
+      </w:r>
+      <w:proofErr w:type="spellEnd"/>
+      <w:r>
+        <w:rPr>
+          <w:rFonts w:ascii="Courier New" w:eastAsia="宋体" w:hAnsi="Courier New" w:cs="Courier New"/>
+          <w:color w:val="000000"/>
+          <w:kern w:val="0"/>
+          <w:sz w:val="20"/>
+        </w:rPr>
+        <w:t xml:space="preserve"> </w:t>
+      </w:r>
+      <w:r>
+        <w:rPr>
+          <w:rFonts w:ascii="Courier New" w:eastAsia="宋体" w:hAnsi="Courier New" w:cs="Courier New"/>
+          <w:b/>
+          <w:bCs/>
+          <w:color w:val="000080"/>
+          <w:kern w:val="0"/>
+          <w:sz w:val="20"/>
+        </w:rPr>
+        <w:t>=</w:t>
+      </w:r>
+      <w:r>
+        <w:rPr>
+          <w:rFonts w:ascii="Courier New" w:eastAsia="宋体" w:hAnsi="Courier New" w:cs="Courier New"/>
+          <w:color w:val="000000"/>
+          <w:kern w:val="0"/>
+          <w:sz w:val="20"/>
+        </w:rPr>
+        <w:t xml:space="preserve"> </w:t>
+      </w:r>
+      <w:r>
+        <w:rPr>
+          <w:rFonts w:ascii="Courier New" w:eastAsia="宋体" w:hAnsi="Courier New" w:cs="Courier New"/>
+          <w:color w:val="FF8000"/>
+          <w:kern w:val="0"/>
+          <w:sz w:val="20"/>
+        </w:rPr>
+        <w:t>0</w:t>
+      </w:r>
+      <w:r>
+        <w:rPr>
+          <w:rFonts w:ascii="Courier New" w:eastAsia="宋体" w:hAnsi="Courier New" w:cs="Courier New"/>
+          <w:b/>
+          <w:bCs/>
+          <w:color w:val="000080"/>
+          <w:kern w:val="0"/>
+          <w:sz w:val="20"/>
+        </w:rPr>
+        <w:t>;</w:t>
+      </w:r>
+      <w:r>
+        <w:rPr>
+          <w:rFonts w:ascii="Courier New" w:eastAsia="宋体" w:hAnsi="Courier New" w:cs="Courier New"/>
+          <w:color w:val="000000"/>
+          <w:kern w:val="0"/>
+          <w:sz w:val="20"/>
+        </w:rPr>
+        <w:t xml:space="preserve"> </w:t>
+      </w:r>
+      <w:proofErr w:type="spellStart"/>
+      <w:r>
+        <w:rPr>
+          <w:rFonts w:ascii="Courier New" w:eastAsia="宋体" w:hAnsi="Courier New" w:cs="Courier New"/>
+          <w:color w:val="000000"/>
+          <w:kern w:val="0"/>
+          <w:sz w:val="20"/>
+        </w:rPr>
+        <w:t>i</w:t>
+      </w:r>
+      <w:proofErr w:type="spellEnd"/>
+      <w:r>
+        <w:rPr>
+          <w:rFonts w:ascii="Courier New" w:eastAsia="宋体" w:hAnsi="Courier New" w:cs="Courier New"/>
+          <w:color w:val="000000"/>
+          <w:kern w:val="0"/>
+          <w:sz w:val="20"/>
+        </w:rPr>
+        <w:t xml:space="preserve"> </w:t>
+      </w:r>
+      <w:r>
+        <w:rPr>
+          <w:rFonts w:ascii="Courier New" w:eastAsia="宋体" w:hAnsi="Courier New" w:cs="Courier New"/>
+          <w:b/>
+          <w:bCs/>
+          <w:color w:val="000080"/>
+          <w:kern w:val="0"/>
+          <w:sz w:val="20"/>
+        </w:rPr>
+        <w:t>&lt;</w:t>
+      </w:r>
+      <w:r>
+        <w:rPr>
+          <w:rFonts w:ascii="Courier New" w:eastAsia="宋体" w:hAnsi="Courier New" w:cs="Courier New"/>
+          <w:color w:val="000000"/>
+          <w:kern w:val="0"/>
+          <w:sz w:val="20"/>
+        </w:rPr>
+        <w:t xml:space="preserve"> </w:t>
+      </w:r>
+      <w:proofErr w:type="spellStart"/>
+      <w:r>
+        <w:rPr>
+          <w:rFonts w:ascii="Courier New" w:eastAsia="宋体" w:hAnsi="Courier New" w:cs="Courier New"/>
+          <w:color w:val="000000"/>
+          <w:kern w:val="0"/>
+          <w:sz w:val="20"/>
+        </w:rPr>
+        <w:t>A</w:t>
+      </w:r>
+      <w:r>
+        <w:rPr>
+          <w:rFonts w:ascii="Courier New" w:eastAsia="宋体" w:hAnsi="Courier New" w:cs="Courier New"/>
+          <w:b/>
+          <w:bCs/>
+          <w:color w:val="000080"/>
+          <w:kern w:val="0"/>
+          <w:sz w:val="20"/>
+        </w:rPr>
+        <w:t>.</w:t>
+      </w:r>
+      <w:r>
+        <w:rPr>
+          <w:rFonts w:ascii="Courier New" w:eastAsia="宋体" w:hAnsi="Courier New" w:cs="Courier New"/>
+          <w:color w:val="000000"/>
+          <w:kern w:val="0"/>
+          <w:sz w:val="20"/>
+        </w:rPr>
+        <w:t>length</w:t>
+      </w:r>
+      <w:proofErr w:type="spellEnd"/>
+      <w:r>
+        <w:rPr>
+          <w:rFonts w:ascii="Courier New" w:eastAsia="宋体" w:hAnsi="Courier New" w:cs="Courier New"/>
+          <w:b/>
+          <w:bCs/>
+          <w:color w:val="000080"/>
+          <w:kern w:val="0"/>
+          <w:sz w:val="20"/>
+        </w:rPr>
+        <w:t>;</w:t>
+      </w:r>
+      <w:r>
+        <w:rPr>
+          <w:rFonts w:ascii="Courier New" w:eastAsia="宋体" w:hAnsi="Courier New" w:cs="Courier New"/>
+          <w:color w:val="000000"/>
+          <w:kern w:val="0"/>
+          <w:sz w:val="20"/>
+        </w:rPr>
+        <w:t xml:space="preserve"> </w:t>
+      </w:r>
+      <w:proofErr w:type="spellStart"/>
+      <w:r>
+        <w:rPr>
+          <w:rFonts w:ascii="Courier New" w:eastAsia="宋体" w:hAnsi="Courier New" w:cs="Courier New"/>
+          <w:color w:val="000000"/>
+          <w:kern w:val="0"/>
+          <w:sz w:val="20"/>
+        </w:rPr>
+        <w:t>i</w:t>
+      </w:r>
+      <w:proofErr w:type="spellEnd"/>
+      <w:r>
+        <w:rPr>
+          <w:rFonts w:ascii="Courier New" w:eastAsia="宋体" w:hAnsi="Courier New" w:cs="Courier New"/>
+          <w:b/>
+          <w:bCs/>
+          <w:color w:val="000080"/>
+          <w:kern w:val="0"/>
+          <w:sz w:val="20"/>
+        </w:rPr>
+        <w:t>++){</w:t>
+      </w:r>
+    </w:p>
+    <w:p>
+      <w:pPr>
+        <w:widowControl/>
+        <w:shd w:val="clear" w:color="auto" w:fill="FFFFFF"/>
+        <w:ind w:leftChars="500" w:left="1050"/>
+        <w:jc w:val="left"/>
+        <w:rPr>
+          <w:rFonts w:ascii="Courier New" w:eastAsia="宋体" w:hAnsi="Courier New" w:cs="Courier New"/>
+          <w:color w:val="000000"/>
+          <w:kern w:val="0"/>
+          <w:sz w:val="20"/>
+        </w:rPr>
+      </w:pPr>
+      <w:r>
+        <w:rPr>
+          <w:rFonts w:ascii="Courier New" w:eastAsia="宋体" w:hAnsi="Courier New" w:cs="Courier New"/>
+          <w:color w:val="000000"/>
+          <w:kern w:val="0"/>
+          <w:sz w:val="20"/>
+        </w:rPr>
+        <w:t xml:space="preserve">    </w:t>
+      </w:r>
+      <w:proofErr w:type="gramStart"/>
+      <w:r>
+        <w:rPr>
+          <w:rFonts w:ascii="Courier New" w:eastAsia="宋体" w:hAnsi="Courier New" w:cs="Courier New"/>
+          <w:b/>
+          <w:bCs/>
+          <w:color w:val="0000FF"/>
+          <w:kern w:val="0"/>
+          <w:sz w:val="20"/>
+        </w:rPr>
+        <w:t>if</w:t>
+      </w:r>
+      <w:proofErr w:type="gramEnd"/>
+      <w:r>
+        <w:rPr>
+          <w:rFonts w:ascii="Courier New" w:eastAsia="宋体" w:hAnsi="Courier New" w:cs="Courier New"/>
+          <w:color w:val="000000"/>
+          <w:kern w:val="0"/>
+          <w:sz w:val="20"/>
+        </w:rPr>
+        <w:t xml:space="preserve"> </w:t>
+      </w:r>
+      <w:r>
+        <w:rPr>
+          <w:rFonts w:ascii="Courier New" w:eastAsia="宋体" w:hAnsi="Courier New" w:cs="Courier New"/>
+          <w:b/>
+          <w:bCs/>
+          <w:color w:val="000080"/>
+          <w:kern w:val="0"/>
+          <w:sz w:val="20"/>
+        </w:rPr>
+        <w:t>(</w:t>
+      </w:r>
+      <w:proofErr w:type="spellStart"/>
+      <w:r>
+        <w:rPr>
+          <w:rFonts w:ascii="Courier New" w:eastAsia="宋体" w:hAnsi="Courier New" w:cs="Courier New"/>
+          <w:color w:val="000000"/>
+          <w:kern w:val="0"/>
+          <w:sz w:val="20"/>
+        </w:rPr>
+        <w:t>soln</w:t>
+      </w:r>
+      <w:proofErr w:type="spellEnd"/>
+      <w:r>
+        <w:rPr>
+          <w:rFonts w:ascii="Courier New" w:eastAsia="宋体" w:hAnsi="Courier New" w:cs="Courier New"/>
+          <w:b/>
+          <w:bCs/>
+          <w:color w:val="000080"/>
+          <w:kern w:val="0"/>
+          <w:sz w:val="20"/>
+        </w:rPr>
+        <w:t>[</w:t>
+      </w:r>
+      <w:proofErr w:type="spellStart"/>
+      <w:r>
+        <w:rPr>
+          <w:rFonts w:ascii="Courier New" w:eastAsia="宋体" w:hAnsi="Courier New" w:cs="Courier New"/>
+          <w:color w:val="000000"/>
+          <w:kern w:val="0"/>
+          <w:sz w:val="20"/>
+        </w:rPr>
+        <w:t>i</w:t>
+      </w:r>
+      <w:proofErr w:type="spellEnd"/>
+      <w:r>
+        <w:rPr>
+          <w:rFonts w:ascii="Courier New" w:eastAsia="宋体" w:hAnsi="Courier New" w:cs="Courier New"/>
+          <w:b/>
+          <w:bCs/>
+          <w:color w:val="000080"/>
+          <w:kern w:val="0"/>
+          <w:sz w:val="20"/>
+        </w:rPr>
+        <w:t>]){</w:t>
+      </w:r>
+    </w:p>
+    <w:p>
+      <w:pPr>
+        <w:widowControl/>
+        <w:shd w:val="clear" w:color="auto" w:fill="FFFFFF"/>
+        <w:ind w:leftChars="500" w:left="1050"/>
+        <w:jc w:val="left"/>
+        <w:rPr>
+          <w:rFonts w:ascii="Courier New" w:eastAsia="宋体" w:hAnsi="Courier New" w:cs="Courier New"/>
+          <w:color w:val="000000"/>
+          <w:kern w:val="0"/>
+          <w:sz w:val="20"/>
+        </w:rPr>
+      </w:pPr>
+      <w:r>
+        <w:rPr>
+          <w:rFonts w:ascii="Courier New" w:eastAsia="宋体" w:hAnsi="Courier New" w:cs="Courier New"/>
+          <w:color w:val="000000"/>
+          <w:kern w:val="0"/>
+          <w:sz w:val="20"/>
+        </w:rPr>
+        <w:t xml:space="preserve">        </w:t>
+      </w:r>
+      <w:proofErr w:type="spellStart"/>
+      <w:proofErr w:type="gramStart"/>
+      <w:r>
+        <w:rPr>
+          <w:rFonts w:ascii="Courier New" w:eastAsia="宋体" w:hAnsi="Courier New" w:cs="Courier New"/>
+          <w:color w:val="000000"/>
+          <w:kern w:val="0"/>
+          <w:sz w:val="20"/>
+        </w:rPr>
+        <w:t>mSum</w:t>
+      </w:r>
+      <w:proofErr w:type="spellEnd"/>
+      <w:proofErr w:type="gramEnd"/>
+      <w:r>
+        <w:rPr>
+          <w:rFonts w:ascii="Courier New" w:eastAsia="宋体" w:hAnsi="Courier New" w:cs="Courier New"/>
+          <w:color w:val="000000"/>
+          <w:kern w:val="0"/>
+          <w:sz w:val="20"/>
+        </w:rPr>
+        <w:t xml:space="preserve"> </w:t>
+      </w:r>
+      <w:r>
+        <w:rPr>
+          <w:rFonts w:ascii="Courier New" w:eastAsia="宋体" w:hAnsi="Courier New" w:cs="Courier New"/>
+          <w:b/>
+          <w:bCs/>
+          <w:color w:val="000080"/>
+          <w:kern w:val="0"/>
+          <w:sz w:val="20"/>
+        </w:rPr>
+        <w:t>+=</w:t>
+      </w:r>
+      <w:r>
+        <w:rPr>
+          <w:rFonts w:ascii="Courier New" w:eastAsia="宋体" w:hAnsi="Courier New" w:cs="Courier New"/>
+          <w:color w:val="000000"/>
+          <w:kern w:val="0"/>
+          <w:sz w:val="20"/>
+        </w:rPr>
+        <w:t xml:space="preserve"> A</w:t>
+      </w:r>
+      <w:r>
+        <w:rPr>
+          <w:rFonts w:ascii="Courier New" w:eastAsia="宋体" w:hAnsi="Courier New" w:cs="Courier New"/>
+          <w:b/>
+          <w:bCs/>
+          <w:color w:val="000080"/>
+          <w:kern w:val="0"/>
+          <w:sz w:val="20"/>
+        </w:rPr>
+        <w:t>[</w:t>
+      </w:r>
+      <w:proofErr w:type="spellStart"/>
+      <w:r>
+        <w:rPr>
+          <w:rFonts w:ascii="Courier New" w:eastAsia="宋体" w:hAnsi="Courier New" w:cs="Courier New"/>
+          <w:color w:val="000000"/>
+          <w:kern w:val="0"/>
+          <w:sz w:val="20"/>
+        </w:rPr>
+        <w:t>i</w:t>
+      </w:r>
+      <w:proofErr w:type="spellEnd"/>
+      <w:r>
+        <w:rPr>
+          <w:rFonts w:ascii="Courier New" w:eastAsia="宋体" w:hAnsi="Courier New" w:cs="Courier New"/>
+          <w:b/>
+          <w:bCs/>
+          <w:color w:val="000080"/>
+          <w:kern w:val="0"/>
+          <w:sz w:val="20"/>
+        </w:rPr>
+        <w:t>];</w:t>
+      </w:r>
+    </w:p>
+    <w:p>
+      <w:pPr>
+        <w:widowControl/>
+        <w:shd w:val="clear" w:color="auto" w:fill="FFFFFF"/>
+        <w:ind w:leftChars="500" w:left="1050"/>
+        <w:jc w:val="left"/>
+        <w:rPr>
+          <w:rFonts w:ascii="Courier New" w:eastAsia="宋体" w:hAnsi="Courier New" w:cs="Courier New"/>
+          <w:color w:val="000000"/>
+          <w:kern w:val="0"/>
+          <w:sz w:val="20"/>
+        </w:rPr>
+      </w:pPr>
+      <w:r>
+        <w:rPr>
+          <w:rFonts w:ascii="Courier New" w:eastAsia="宋体" w:hAnsi="Courier New" w:cs="Courier New"/>
+          <w:color w:val="000000"/>
+          <w:kern w:val="0"/>
+          <w:sz w:val="20"/>
+        </w:rPr>
+        <w:t xml:space="preserve">    </w:t>
+      </w:r>
+      <w:r>
+        <w:rPr>
+          <w:rFonts w:ascii="Courier New" w:eastAsia="宋体" w:hAnsi="Courier New" w:cs="Courier New"/>
+          <w:b/>
+          <w:bCs/>
+          <w:color w:val="000080"/>
+          <w:kern w:val="0"/>
+          <w:sz w:val="20"/>
+        </w:rPr>
+        <w:t>}</w:t>
+      </w:r>
+    </w:p>
+    <w:p>
+      <w:pPr>
+        <w:widowControl/>
+        <w:shd w:val="clear" w:color="auto" w:fill="FFFFFF"/>
+        <w:ind w:leftChars="500" w:left="1050"/>
+        <w:jc w:val="left"/>
+        <w:rPr>
+          <w:rFonts w:ascii="Courier New" w:eastAsia="宋体" w:hAnsi="Courier New" w:cs="Courier New"/>
+          <w:color w:val="000000"/>
+          <w:kern w:val="0"/>
+          <w:sz w:val="20"/>
+        </w:rPr>
+      </w:pPr>
+      <w:r>
+        <w:rPr>
+          <w:rFonts w:ascii="Courier New" w:eastAsia="宋体" w:hAnsi="Courier New" w:cs="Courier New"/>
+          <w:b/>
+          <w:bCs/>
+          <w:color w:val="000080"/>
+          <w:kern w:val="0"/>
+          <w:sz w:val="20"/>
+        </w:rPr>
+        <w:t>}</w:t>
+      </w:r>
+    </w:p>
+    <w:p>
+      <w:pPr>
+        <w:widowControl/>
+        <w:shd w:val="clear" w:color="auto" w:fill="FFFFFF"/>
+        <w:ind w:leftChars="500" w:left="1050"/>
+        <w:jc w:val="left"/>
+        <w:rPr>
+          <w:rFonts w:ascii="宋体" w:eastAsia="宋体" w:hAnsi="宋体" w:cs="宋体"/>
+          <w:kern w:val="0"/>
+          <w:sz w:val="24"/>
+          <w:szCs w:val="24"/>
+        </w:rPr>
+      </w:pPr>
+      <w:proofErr w:type="gramStart"/>
+      <w:r>
+        <w:rPr>
+          <w:rFonts w:ascii="Courier New" w:eastAsia="宋体" w:hAnsi="Courier New" w:cs="Courier New"/>
+          <w:b/>
+          <w:bCs/>
+          <w:color w:val="0000FF"/>
+          <w:kern w:val="0"/>
+          <w:sz w:val="20"/>
+        </w:rPr>
+        <w:t>assert</w:t>
+      </w:r>
+      <w:r>
+        <w:rPr>
+          <w:rFonts w:ascii="Courier New" w:eastAsia="宋体" w:hAnsi="Courier New" w:cs="Courier New"/>
+          <w:b/>
+          <w:bCs/>
+          <w:color w:val="000080"/>
+          <w:kern w:val="0"/>
+          <w:sz w:val="20"/>
+        </w:rPr>
+        <w:t>(</w:t>
+      </w:r>
+      <w:proofErr w:type="spellStart"/>
+      <w:proofErr w:type="gramEnd"/>
+      <w:r>
+        <w:rPr>
+          <w:rFonts w:ascii="Courier New" w:eastAsia="宋体" w:hAnsi="Courier New" w:cs="Courier New"/>
+          <w:color w:val="000000"/>
+          <w:kern w:val="0"/>
+          <w:sz w:val="20"/>
+        </w:rPr>
+        <w:t>mSum</w:t>
+      </w:r>
+      <w:proofErr w:type="spellEnd"/>
+      <w:r>
+        <w:rPr>
+          <w:rFonts w:ascii="Courier New" w:eastAsia="宋体" w:hAnsi="Courier New" w:cs="Courier New"/>
+          <w:color w:val="000000"/>
+          <w:kern w:val="0"/>
+          <w:sz w:val="20"/>
+        </w:rPr>
+        <w:t xml:space="preserve"> </w:t>
+      </w:r>
+      <w:r>
+        <w:rPr>
+          <w:rFonts w:ascii="Courier New" w:eastAsia="宋体" w:hAnsi="Courier New" w:cs="Courier New"/>
+          <w:b/>
+          <w:bCs/>
+          <w:color w:val="000080"/>
+          <w:kern w:val="0"/>
+          <w:sz w:val="20"/>
+        </w:rPr>
+        <w:t>==</w:t>
+      </w:r>
+      <w:r>
+        <w:rPr>
+          <w:rFonts w:ascii="Courier New" w:eastAsia="宋体" w:hAnsi="Courier New" w:cs="Courier New"/>
+          <w:color w:val="000000"/>
+          <w:kern w:val="0"/>
+          <w:sz w:val="20"/>
+        </w:rPr>
+        <w:t xml:space="preserve"> target</w:t>
+      </w:r>
+      <w:r>
+        <w:rPr>
+          <w:rFonts w:ascii="Courier New" w:eastAsia="宋体" w:hAnsi="Courier New" w:cs="Courier New"/>
+          <w:b/>
+          <w:bCs/>
+          <w:color w:val="000080"/>
+          <w:kern w:val="0"/>
+          <w:sz w:val="20"/>
+        </w:rPr>
+        <w:t>);</w:t>
+      </w:r>
     </w:p>
     <w:p>
       <w:pPr>
         <w:tabs>
-          <w:tab w:val="left" w:pos="195"/>
           <w:tab w:val="left" w:pos="690"/>
         </w:tabs>
-        <w:ind w:firstLineChars="100" w:firstLine="271"/>
-      </w:pPr>
-      <w:r>
-        <w:rPr>
-          <w:rFonts w:ascii="Times New Roman" w:hAnsi="Times New Roman" w:cs="Times New Roman"/>
-          <w:b/>
-          <w:bCs/>
-          <w:color w:val="000000"/>
-          <w:sz w:val="27"/>
-          <w:szCs w:val="27"/>
-        </w:rPr>
-        <w:lastRenderedPageBreak/>
-        <w:t>S</w:t>
-      </w:r>
-      <w:r>
-        <w:rPr>
-          <w:rFonts w:ascii="Times New Roman" w:hAnsi="Times New Roman" w:cs="Times New Roman" w:hint="eastAsia"/>
-          <w:b/>
-          <w:bCs/>
-          <w:color w:val="000000"/>
-          <w:sz w:val="27"/>
-          <w:szCs w:val="27"/>
-        </w:rPr>
-        <w:t>tep</w:t>
-      </w:r>
-      <w:r>
-        <w:rPr>
-          <w:rFonts w:ascii="Times New Roman" w:hAnsi="Times New Roman" w:cs="Times New Roman" w:hint="eastAsia"/>
-          <w:b/>
-          <w:bCs/>
-          <w:color w:val="000000"/>
-          <w:sz w:val="27"/>
-          <w:szCs w:val="27"/>
-        </w:rPr>
-        <w:t>3</w:t>
+      </w:pPr>
+    </w:p>
+    <w:p>
+      <w:pPr>
+        <w:tabs>
+          <w:tab w:val="left" w:pos="690"/>
+        </w:tabs>
+        <w:rPr>
+          <w:rFonts w:eastAsia="宋体" w:cs="Courier New" w:hint="eastAsia"/>
+          <w:color w:val="000000"/>
+          <w:kern w:val="0"/>
+          <w:sz w:val="28"/>
+          <w:szCs w:val="28"/>
+        </w:rPr>
+      </w:pPr>
+      <w:r>
+        <w:tab/>
+      </w:r>
+      <w:r>
+        <w:rPr>
+          <w:rFonts w:eastAsia="宋体" w:cs="Courier New"/>
+          <w:color w:val="000000"/>
+          <w:kern w:val="0"/>
+          <w:sz w:val="28"/>
+          <w:szCs w:val="28"/>
+        </w:rPr>
+        <w:t>J</w:t>
+      </w:r>
+      <w:r>
+        <w:rPr>
+          <w:rFonts w:eastAsia="宋体" w:cs="Courier New" w:hint="eastAsia"/>
+          <w:color w:val="000000"/>
+          <w:kern w:val="0"/>
+          <w:sz w:val="28"/>
+          <w:szCs w:val="28"/>
+        </w:rPr>
+        <w:t>PF output:</w:t>
+      </w:r>
+    </w:p>
+    <w:p>
+      <w:pPr>
+        <w:tabs>
+          <w:tab w:val="left" w:pos="690"/>
+        </w:tabs>
+        <w:ind w:left="690"/>
+      </w:pPr>
+      <w:r>
+        <w:rPr>
+          <w:noProof/>
+        </w:rPr>
+        <w:drawing>
+          <wp:inline distT="0" distB="0" distL="0" distR="0">
+            <wp:extent cx="5274310" cy="3148330"/>
+            <wp:effectExtent l="19050" t="0" r="2540" b="0"/>
+            <wp:docPr id="3" name="图片 2" descr="part2step2_3.PNG"/>
+            <wp:cNvGraphicFramePr>
+              <a:graphicFrameLocks xmlns:a="http://schemas.openxmlformats.org/drawingml/2006/main" noChangeAspect="1"/>
+            </wp:cNvGraphicFramePr>
+            <a:graphic xmlns:a="http://schemas.openxmlformats.org/drawingml/2006/main">
+              <a:graphicData uri="http://schemas.openxmlformats.org/drawingml/2006/picture">
+                <pic:pic xmlns:pic="http://schemas.openxmlformats.org/drawingml/2006/picture">
+                  <pic:nvPicPr>
+                    <pic:cNvPr id="0" name="part2step2_3.PNG"/>
+                    <pic:cNvPicPr/>
+                  </pic:nvPicPr>
+                  <pic:blipFill>
+                    <a:blip r:embed="rId10" cstate="print"/>
+                    <a:stretch>
+                      <a:fillRect/>
+                    </a:stretch>
+                  </pic:blipFill>
+                  <pic:spPr>
+                    <a:xfrm>
+                      <a:off x="0" y="0"/>
+                      <a:ext cx="5274310" cy="3148330"/>
+                    </a:xfrm>
+                    <a:prstGeom prst="rect">
+                      <a:avLst/>
+                    </a:prstGeom>
+                  </pic:spPr>
+                </pic:pic>
+              </a:graphicData>
+            </a:graphic>
+          </wp:inline>
+        </w:drawing>
       </w:r>
     </w:p>
     <w:p/>
+    <w:p>
+      <w:pPr>
+        <w:pStyle w:val="a5"/>
+        <w:snapToGrid w:val="0"/>
+        <w:ind w:left="720" w:firstLineChars="0" w:firstLine="0"/>
+        <w:rPr>
+          <w:rFonts w:eastAsia="宋体" w:cs="Courier New"/>
+          <w:color w:val="000000"/>
+          <w:kern w:val="0"/>
+          <w:sz w:val="28"/>
+          <w:szCs w:val="28"/>
+        </w:rPr>
+      </w:pPr>
+      <w:r>
+        <w:rPr>
+          <w:rFonts w:eastAsia="宋体" w:cs="Courier New"/>
+          <w:color w:val="000000"/>
+          <w:kern w:val="0"/>
+          <w:sz w:val="28"/>
+          <w:szCs w:val="28"/>
+        </w:rPr>
+        <w:t>P</w:t>
+      </w:r>
+      <w:r>
+        <w:rPr>
+          <w:rFonts w:eastAsia="宋体" w:cs="Courier New" w:hint="eastAsia"/>
+          <w:color w:val="000000"/>
+          <w:kern w:val="0"/>
+          <w:sz w:val="28"/>
+          <w:szCs w:val="28"/>
+        </w:rPr>
+        <w:t xml:space="preserve">roperty violated is that the result of </w:t>
+      </w:r>
+      <w:proofErr w:type="spellStart"/>
+      <w:r>
+        <w:rPr>
+          <w:rFonts w:eastAsia="宋体" w:cs="Courier New"/>
+          <w:color w:val="000000"/>
+          <w:kern w:val="0"/>
+          <w:sz w:val="28"/>
+          <w:szCs w:val="28"/>
+        </w:rPr>
+        <w:t>SubsetSum</w:t>
+      </w:r>
+      <w:proofErr w:type="spellEnd"/>
+      <w:r>
+        <w:rPr>
+          <w:rFonts w:eastAsia="宋体" w:cs="Courier New" w:hint="eastAsia"/>
+          <w:color w:val="000000"/>
+          <w:kern w:val="0"/>
+          <w:sz w:val="28"/>
+          <w:szCs w:val="28"/>
+        </w:rPr>
+        <w:t xml:space="preserve"> </w:t>
+      </w:r>
+      <w:r>
+        <w:rPr>
+          <w:rFonts w:eastAsia="宋体" w:cs="Courier New"/>
+          <w:color w:val="000000"/>
+          <w:kern w:val="0"/>
+          <w:sz w:val="28"/>
+          <w:szCs w:val="28"/>
+        </w:rPr>
+        <w:t>is</w:t>
+      </w:r>
+      <w:r>
+        <w:rPr>
+          <w:rFonts w:eastAsia="宋体" w:cs="Courier New" w:hint="eastAsia"/>
+          <w:color w:val="000000"/>
+          <w:kern w:val="0"/>
+          <w:sz w:val="28"/>
+          <w:szCs w:val="28"/>
+        </w:rPr>
+        <w:t xml:space="preserve"> not </w:t>
+      </w:r>
+      <w:r>
+        <w:rPr>
+          <w:rFonts w:eastAsia="宋体" w:cs="Courier New"/>
+          <w:color w:val="000000"/>
+          <w:kern w:val="0"/>
+          <w:sz w:val="28"/>
+          <w:szCs w:val="28"/>
+        </w:rPr>
+        <w:t>the correct value combinations</w:t>
+      </w:r>
+      <w:r>
+        <w:rPr>
+          <w:rFonts w:eastAsia="宋体" w:cs="Courier New"/>
+          <w:color w:val="000000"/>
+          <w:kern w:val="0"/>
+          <w:sz w:val="28"/>
+          <w:szCs w:val="28"/>
+        </w:rPr>
+        <w:t xml:space="preserve"> that sum up to target value</w:t>
+      </w:r>
+      <w:r>
+        <w:rPr>
+          <w:rFonts w:eastAsia="宋体" w:cs="Courier New"/>
+          <w:color w:val="000000"/>
+          <w:kern w:val="0"/>
+          <w:sz w:val="28"/>
+          <w:szCs w:val="28"/>
+        </w:rPr>
+        <w:t>.</w:t>
+      </w:r>
+    </w:p>
+    <w:p>
+      <w:pPr>
+        <w:pStyle w:val="a5"/>
+        <w:snapToGrid w:val="0"/>
+        <w:ind w:left="720" w:firstLineChars="0" w:firstLine="0"/>
+        <w:rPr>
+          <w:rFonts w:eastAsia="宋体" w:cs="Courier New"/>
+          <w:color w:val="000000"/>
+          <w:kern w:val="0"/>
+          <w:sz w:val="28"/>
+          <w:szCs w:val="28"/>
+        </w:rPr>
+      </w:pPr>
+      <w:r>
+        <w:rPr>
+          <w:rFonts w:eastAsia="宋体" w:cs="Courier New" w:hint="eastAsia"/>
+          <w:color w:val="000000"/>
+          <w:kern w:val="0"/>
+          <w:sz w:val="28"/>
+          <w:szCs w:val="28"/>
+        </w:rPr>
+        <w:t>Violated assertion:</w:t>
+      </w:r>
+    </w:p>
+    <w:p>
+      <w:pPr>
+        <w:widowControl/>
+        <w:shd w:val="clear" w:color="auto" w:fill="FFFFFF"/>
+        <w:ind w:left="1260" w:firstLine="420"/>
+        <w:jc w:val="left"/>
+        <w:rPr>
+          <w:rFonts w:ascii="Courier New" w:eastAsia="宋体" w:hAnsi="Courier New" w:cs="Courier New"/>
+          <w:b/>
+          <w:bCs/>
+          <w:color w:val="000080"/>
+          <w:kern w:val="0"/>
+          <w:sz w:val="20"/>
+        </w:rPr>
+      </w:pPr>
+      <w:proofErr w:type="gramStart"/>
+      <w:r>
+        <w:rPr>
+          <w:rFonts w:ascii="Courier New" w:eastAsia="宋体" w:hAnsi="Courier New" w:cs="Courier New"/>
+          <w:b/>
+          <w:bCs/>
+          <w:color w:val="0000FF"/>
+          <w:kern w:val="0"/>
+          <w:sz w:val="20"/>
+        </w:rPr>
+        <w:t>assert</w:t>
+      </w:r>
+      <w:r>
+        <w:rPr>
+          <w:rFonts w:ascii="Courier New" w:eastAsia="宋体" w:hAnsi="Courier New" w:cs="Courier New"/>
+          <w:b/>
+          <w:bCs/>
+          <w:color w:val="000080"/>
+          <w:kern w:val="0"/>
+          <w:sz w:val="20"/>
+        </w:rPr>
+        <w:t>(</w:t>
+      </w:r>
+      <w:proofErr w:type="spellStart"/>
+      <w:proofErr w:type="gramEnd"/>
+      <w:r>
+        <w:rPr>
+          <w:rFonts w:ascii="Courier New" w:eastAsia="宋体" w:hAnsi="Courier New" w:cs="Courier New"/>
+          <w:color w:val="000000"/>
+          <w:kern w:val="0"/>
+          <w:sz w:val="20"/>
+        </w:rPr>
+        <w:t>mSum</w:t>
+      </w:r>
+      <w:proofErr w:type="spellEnd"/>
+      <w:r>
+        <w:rPr>
+          <w:rFonts w:ascii="Courier New" w:eastAsia="宋体" w:hAnsi="Courier New" w:cs="Courier New"/>
+          <w:color w:val="000000"/>
+          <w:kern w:val="0"/>
+          <w:sz w:val="20"/>
+        </w:rPr>
+        <w:t xml:space="preserve"> </w:t>
+      </w:r>
+      <w:r>
+        <w:rPr>
+          <w:rFonts w:ascii="Courier New" w:eastAsia="宋体" w:hAnsi="Courier New" w:cs="Courier New"/>
+          <w:b/>
+          <w:bCs/>
+          <w:color w:val="000080"/>
+          <w:kern w:val="0"/>
+          <w:sz w:val="20"/>
+        </w:rPr>
+        <w:t>==</w:t>
+      </w:r>
+      <w:r>
+        <w:rPr>
+          <w:rFonts w:ascii="Courier New" w:eastAsia="宋体" w:hAnsi="Courier New" w:cs="Courier New"/>
+          <w:color w:val="000000"/>
+          <w:kern w:val="0"/>
+          <w:sz w:val="20"/>
+        </w:rPr>
+        <w:t xml:space="preserve"> target</w:t>
+      </w:r>
+      <w:r>
+        <w:rPr>
+          <w:rFonts w:ascii="Courier New" w:eastAsia="宋体" w:hAnsi="Courier New" w:cs="Courier New"/>
+          <w:b/>
+          <w:bCs/>
+          <w:color w:val="000080"/>
+          <w:kern w:val="0"/>
+          <w:sz w:val="20"/>
+        </w:rPr>
+        <w:t>);</w:t>
+      </w:r>
+      <w:r>
+        <w:rPr>
+          <w:rFonts w:ascii="Courier New" w:eastAsia="宋体" w:hAnsi="Courier New" w:cs="Courier New"/>
+          <w:b/>
+          <w:bCs/>
+          <w:color w:val="000080"/>
+          <w:kern w:val="0"/>
+          <w:sz w:val="20"/>
+        </w:rPr>
+        <w:t xml:space="preserve"> //(</w:t>
+      </w:r>
+      <w:proofErr w:type="spellStart"/>
+      <w:r>
+        <w:rPr>
+          <w:rFonts w:ascii="Courier New" w:eastAsia="宋体" w:hAnsi="Courier New" w:cs="Courier New"/>
+          <w:b/>
+          <w:bCs/>
+          <w:color w:val="000080"/>
+          <w:kern w:val="0"/>
+          <w:sz w:val="20"/>
+        </w:rPr>
+        <w:t>mSum</w:t>
+      </w:r>
+      <w:proofErr w:type="spellEnd"/>
+      <w:r>
+        <w:rPr>
+          <w:rFonts w:ascii="Courier New" w:eastAsia="宋体" w:hAnsi="Courier New" w:cs="Courier New"/>
+          <w:b/>
+          <w:bCs/>
+          <w:color w:val="000080"/>
+          <w:kern w:val="0"/>
+          <w:sz w:val="20"/>
+        </w:rPr>
+        <w:t xml:space="preserve"> is the sum of all indicated values that added up to the target value)</w:t>
+      </w:r>
+    </w:p>
+    <w:p>
+      <w:pPr>
+        <w:widowControl/>
+        <w:shd w:val="clear" w:color="auto" w:fill="FFFFFF"/>
+        <w:ind w:left="1260" w:firstLine="420"/>
+        <w:jc w:val="left"/>
+        <w:rPr>
+          <w:rFonts w:ascii="宋体" w:eastAsia="宋体" w:hAnsi="宋体" w:cs="宋体"/>
+          <w:kern w:val="0"/>
+          <w:sz w:val="24"/>
+          <w:szCs w:val="24"/>
+        </w:rPr>
+      </w:pPr>
+    </w:p>
+    <w:p>
+      <w:pPr>
+        <w:pStyle w:val="a5"/>
+        <w:snapToGrid w:val="0"/>
+        <w:ind w:left="720" w:firstLineChars="0" w:firstLine="0"/>
+      </w:pPr>
+      <w:r>
+        <w:rPr>
+          <w:rFonts w:eastAsia="宋体" w:cs="Courier New"/>
+          <w:color w:val="000000"/>
+          <w:kern w:val="0"/>
+          <w:sz w:val="28"/>
+          <w:szCs w:val="28"/>
+        </w:rPr>
+        <w:t>T</w:t>
+      </w:r>
+      <w:r>
+        <w:rPr>
+          <w:rFonts w:eastAsia="宋体" w:cs="Courier New"/>
+          <w:color w:val="000000"/>
+          <w:kern w:val="0"/>
+          <w:sz w:val="28"/>
+          <w:szCs w:val="28"/>
+        </w:rPr>
+        <w:t xml:space="preserve">he input that causes the violation is that </w:t>
+      </w:r>
+      <w:proofErr w:type="gramStart"/>
+      <w:r>
+        <w:rPr>
+          <w:rFonts w:eastAsia="宋体" w:cs="Courier New"/>
+          <w:color w:val="000000"/>
+          <w:kern w:val="0"/>
+          <w:sz w:val="28"/>
+          <w:szCs w:val="28"/>
+        </w:rPr>
+        <w:t>A[</w:t>
+      </w:r>
+      <w:proofErr w:type="gramEnd"/>
+      <w:r>
+        <w:rPr>
+          <w:rFonts w:eastAsia="宋体" w:cs="Courier New"/>
+          <w:color w:val="000000"/>
+          <w:kern w:val="0"/>
+          <w:sz w:val="28"/>
+          <w:szCs w:val="28"/>
+        </w:rPr>
+        <w:t>] = {}</w:t>
+      </w:r>
+    </w:p>
     <w:sectPr>
       <w:pgSz w:w="11906" w:h="16838"/>
       <w:pgMar w:top="1440" w:right="1800" w:bottom="1440" w:left="1800" w:header="851" w:footer="992" w:gutter="0"/>

</xml_diff>

<commit_message>
hw4_part1 step2, kill one more mutant COI_9
</commit_message>
<xml_diff>
--- a/hw4/writeup.docx
+++ b/hw4/writeup.docx
@@ -3676,12 +3676,12 @@
             </w:pPr>
             <w:r>
               <w:rPr>
-                <w:rFonts w:eastAsia="宋体" w:cs="宋体"/>
+                <w:rFonts w:eastAsia="宋体" w:cs="宋体" w:hint="eastAsia"/>
                 <w:kern w:val="0"/>
                 <w:sz w:val="24"/>
                 <w:szCs w:val="24"/>
               </w:rPr>
-              <w:t>4</w:t>
+              <w:t>3</w:t>
             </w:r>
           </w:p>
         </w:tc>
@@ -3742,7 +3742,16 @@
                 <w:sz w:val="24"/>
                 <w:szCs w:val="24"/>
               </w:rPr>
-              <w:t>85</w:t>
+              <w:t>8</w:t>
+            </w:r>
+            <w:r>
+              <w:rPr>
+                <w:rFonts w:eastAsia="宋体" w:cs="宋体" w:hint="eastAsia"/>
+                <w:kern w:val="0"/>
+                <w:sz w:val="24"/>
+                <w:szCs w:val="24"/>
+              </w:rPr>
+              <w:t>6</w:t>
             </w:r>
           </w:p>
         </w:tc>
@@ -3864,7 +3873,25 @@
                 <w:sz w:val="24"/>
                 <w:szCs w:val="24"/>
               </w:rPr>
-              <w:t>95.0%</w:t>
+              <w:t>9</w:t>
+            </w:r>
+            <w:r>
+              <w:rPr>
+                <w:rFonts w:eastAsia="宋体" w:cs="宋体" w:hint="eastAsia"/>
+                <w:kern w:val="0"/>
+                <w:sz w:val="24"/>
+                <w:szCs w:val="24"/>
+              </w:rPr>
+              <w:t>6.0</w:t>
+            </w:r>
+            <w:r>
+              <w:rPr>
+                <w:rFonts w:eastAsia="宋体" w:cs="宋体"/>
+                <w:kern w:val="0"/>
+                <w:sz w:val="24"/>
+                <w:szCs w:val="24"/>
+              </w:rPr>
+              <w:t>%</w:t>
             </w:r>
           </w:p>
         </w:tc>
@@ -5643,18 +5670,6 @@
     </w:p>
     <w:p>
       <w:pPr>
-        <w:ind w:left="360"/>
-        <w:rPr>
-          <w:rFonts w:eastAsia="宋体" w:cs="Courier New"/>
-          <w:color w:val="000000"/>
-          <w:kern w:val="0"/>
-          <w:sz w:val="28"/>
-          <w:szCs w:val="28"/>
-        </w:rPr>
-      </w:pPr>
-    </w:p>
-    <w:p>
-      <w:pPr>
         <w:pStyle w:val="a5"/>
         <w:numPr>
           <w:ilvl w:val="0"/>
@@ -5662,1084 +5677,37 @@
         </w:numPr>
         <w:ind w:firstLineChars="0"/>
         <w:rPr>
-          <w:rFonts w:eastAsia="宋体" w:cs="Courier New"/>
-          <w:color w:val="000000"/>
-          <w:kern w:val="0"/>
-          <w:sz w:val="28"/>
-          <w:szCs w:val="28"/>
-        </w:rPr>
-      </w:pPr>
-      <w:r>
-        <w:rPr>
-          <w:rFonts w:eastAsia="宋体" w:cs="Courier New" w:hint="eastAsia"/>
-          <w:color w:val="000000"/>
-          <w:kern w:val="0"/>
-          <w:sz w:val="28"/>
-          <w:szCs w:val="28"/>
-        </w:rPr>
-        <w:lastRenderedPageBreak/>
-        <w:t>COI_9</w:t>
-      </w:r>
-    </w:p>
-    <w:p>
-      <w:pPr>
-        <w:pStyle w:val="a5"/>
+          <w:rFonts w:eastAsia="宋体" w:cs="Courier New" w:hint="eastAsia"/>
+          <w:color w:val="000000"/>
+          <w:kern w:val="0"/>
+          <w:sz w:val="28"/>
+          <w:szCs w:val="28"/>
+        </w:rPr>
+      </w:pPr>
+      <w:r>
+        <w:rPr>
+          <w:rFonts w:eastAsia="宋体" w:cs="Courier New" w:hint="eastAsia"/>
+          <w:color w:val="000000"/>
+          <w:kern w:val="0"/>
+          <w:sz w:val="28"/>
+          <w:szCs w:val="28"/>
+        </w:rPr>
+        <w:t>AORS_4</w:t>
+      </w:r>
+      <w:r>
+        <w:rPr>
+          <w:rFonts w:eastAsia="宋体" w:cs="Courier New" w:hint="eastAsia"/>
+          <w:color w:val="000000"/>
+          <w:kern w:val="0"/>
+          <w:sz w:val="28"/>
+          <w:szCs w:val="28"/>
+        </w:rPr>
+        <w:t>(ignore this one as discussed in piazza)</w:t>
+      </w:r>
+    </w:p>
+    <w:p>
+      <w:pPr>
         <w:snapToGrid w:val="0"/>
-        <w:ind w:left="720" w:firstLineChars="0" w:firstLine="0"/>
-        <w:rPr>
-          <w:rFonts w:eastAsia="宋体" w:cs="Courier New"/>
-          <w:color w:val="000000"/>
-          <w:kern w:val="0"/>
-          <w:sz w:val="28"/>
-          <w:szCs w:val="28"/>
-        </w:rPr>
-      </w:pPr>
-      <w:r>
-        <w:rPr>
-          <w:rFonts w:eastAsia="宋体" w:cs="Courier New" w:hint="eastAsia"/>
-          <w:color w:val="000000"/>
-          <w:kern w:val="0"/>
-          <w:sz w:val="28"/>
-          <w:szCs w:val="28"/>
-        </w:rPr>
-        <w:t>The mutant program P</w:t>
-      </w:r>
-      <w:r>
-        <w:rPr>
-          <w:rFonts w:eastAsia="宋体" w:cs="Courier New"/>
-          <w:color w:val="000000"/>
-          <w:kern w:val="0"/>
-          <w:sz w:val="28"/>
-          <w:szCs w:val="28"/>
-        </w:rPr>
-        <w:t>’</w:t>
-      </w:r>
-      <w:r>
-        <w:rPr>
-          <w:rFonts w:eastAsia="宋体" w:cs="Courier New"/>
-          <w:color w:val="000000"/>
-          <w:kern w:val="0"/>
-          <w:sz w:val="28"/>
-          <w:szCs w:val="28"/>
-        </w:rPr>
-        <w:t xml:space="preserve"> </w:t>
-      </w:r>
-      <w:r>
-        <w:rPr>
-          <w:rFonts w:eastAsia="宋体" w:cs="Courier New" w:hint="eastAsia"/>
-          <w:color w:val="000000"/>
-          <w:kern w:val="0"/>
-          <w:sz w:val="28"/>
-          <w:szCs w:val="28"/>
-        </w:rPr>
-        <w:t xml:space="preserve">insert a </w:t>
-      </w:r>
-      <w:r>
-        <w:rPr>
-          <w:rFonts w:eastAsia="宋体" w:cs="Courier New"/>
-          <w:color w:val="000000"/>
-          <w:kern w:val="0"/>
-          <w:sz w:val="28"/>
-          <w:szCs w:val="28"/>
-        </w:rPr>
-        <w:t>‘</w:t>
-      </w:r>
-      <w:r>
-        <w:rPr>
-          <w:rFonts w:eastAsia="宋体" w:cs="Courier New" w:hint="eastAsia"/>
-          <w:color w:val="000000"/>
-          <w:kern w:val="0"/>
-          <w:sz w:val="28"/>
-          <w:szCs w:val="28"/>
-        </w:rPr>
-        <w:t>!</w:t>
-      </w:r>
-      <w:r>
-        <w:rPr>
-          <w:rFonts w:eastAsia="宋体" w:cs="Courier New"/>
-          <w:color w:val="000000"/>
-          <w:kern w:val="0"/>
-          <w:sz w:val="28"/>
-          <w:szCs w:val="28"/>
-        </w:rPr>
-        <w:t>’</w:t>
-      </w:r>
-      <w:r>
-        <w:rPr>
-          <w:rFonts w:eastAsia="宋体" w:cs="Courier New" w:hint="eastAsia"/>
-          <w:color w:val="000000"/>
-          <w:kern w:val="0"/>
-          <w:sz w:val="28"/>
-          <w:szCs w:val="28"/>
-        </w:rPr>
-        <w:t xml:space="preserve"> in </w:t>
-      </w:r>
-      <w:proofErr w:type="spellStart"/>
-      <w:r>
-        <w:rPr>
-          <w:rFonts w:eastAsia="宋体" w:cs="Courier New" w:hint="eastAsia"/>
-          <w:color w:val="000000"/>
-          <w:kern w:val="0"/>
-          <w:sz w:val="28"/>
-          <w:szCs w:val="28"/>
-        </w:rPr>
-        <w:t>forL</w:t>
-      </w:r>
-      <w:r>
-        <w:rPr>
-          <w:rFonts w:eastAsia="宋体" w:cs="Courier New" w:hint="eastAsia"/>
-          <w:color w:val="000000"/>
-          <w:kern w:val="0"/>
-          <w:sz w:val="28"/>
-          <w:szCs w:val="28"/>
-        </w:rPr>
-        <w:t>oop</w:t>
-      </w:r>
-      <w:proofErr w:type="spellEnd"/>
-      <w:r>
-        <w:rPr>
-          <w:rFonts w:eastAsia="宋体" w:cs="Courier New" w:hint="eastAsia"/>
-          <w:color w:val="000000"/>
-          <w:kern w:val="0"/>
-          <w:sz w:val="28"/>
-          <w:szCs w:val="28"/>
-        </w:rPr>
-        <w:t xml:space="preserve"> condition, like this:</w:t>
-      </w:r>
-      <w:r>
-        <w:rPr>
-          <w:rFonts w:eastAsia="宋体" w:cs="Courier New"/>
-          <w:color w:val="000000"/>
-          <w:kern w:val="0"/>
-          <w:sz w:val="28"/>
-          <w:szCs w:val="28"/>
-        </w:rPr>
-        <w:t xml:space="preserve"> </w:t>
-      </w:r>
-    </w:p>
-    <w:p>
-      <w:pPr>
-        <w:widowControl/>
-        <w:shd w:val="clear" w:color="auto" w:fill="FFFFFF"/>
-        <w:ind w:left="840" w:firstLine="420"/>
-        <w:jc w:val="left"/>
-        <w:rPr>
-          <w:rFonts w:ascii="Courier New" w:eastAsia="宋体" w:hAnsi="Courier New" w:cs="Courier New"/>
-          <w:b/>
-          <w:bCs/>
-          <w:color w:val="000080"/>
-          <w:kern w:val="0"/>
-          <w:sz w:val="20"/>
-        </w:rPr>
-      </w:pPr>
-      <w:proofErr w:type="gramStart"/>
-      <w:r>
-        <w:rPr>
-          <w:rFonts w:ascii="Courier New" w:eastAsia="宋体" w:hAnsi="Courier New" w:cs="Courier New"/>
-          <w:b/>
-          <w:bCs/>
-          <w:color w:val="0000FF"/>
-          <w:kern w:val="0"/>
-          <w:sz w:val="20"/>
-        </w:rPr>
-        <w:t>for</w:t>
-      </w:r>
-      <w:proofErr w:type="gramEnd"/>
-      <w:r>
-        <w:rPr>
-          <w:rFonts w:ascii="Courier New" w:eastAsia="宋体" w:hAnsi="Courier New" w:cs="Courier New"/>
-          <w:color w:val="000000"/>
-          <w:kern w:val="0"/>
-          <w:sz w:val="20"/>
-        </w:rPr>
-        <w:t xml:space="preserve"> </w:t>
-      </w:r>
-      <w:r>
-        <w:rPr>
-          <w:rFonts w:ascii="Courier New" w:eastAsia="宋体" w:hAnsi="Courier New" w:cs="Courier New"/>
-          <w:b/>
-          <w:bCs/>
-          <w:color w:val="000080"/>
-          <w:kern w:val="0"/>
-          <w:sz w:val="20"/>
-        </w:rPr>
-        <w:t>(</w:t>
-      </w:r>
-      <w:proofErr w:type="spellStart"/>
-      <w:r>
-        <w:rPr>
-          <w:rFonts w:ascii="Courier New" w:eastAsia="宋体" w:hAnsi="Courier New" w:cs="Courier New"/>
-          <w:color w:val="8000FF"/>
-          <w:kern w:val="0"/>
-          <w:sz w:val="20"/>
-        </w:rPr>
-        <w:t>int</w:t>
-      </w:r>
-      <w:proofErr w:type="spellEnd"/>
-      <w:r>
-        <w:rPr>
-          <w:rFonts w:ascii="Courier New" w:eastAsia="宋体" w:hAnsi="Courier New" w:cs="Courier New"/>
-          <w:color w:val="000000"/>
-          <w:kern w:val="0"/>
-          <w:sz w:val="20"/>
-        </w:rPr>
-        <w:t xml:space="preserve"> </w:t>
-      </w:r>
-      <w:proofErr w:type="spellStart"/>
-      <w:r>
-        <w:rPr>
-          <w:rFonts w:ascii="Courier New" w:eastAsia="宋体" w:hAnsi="Courier New" w:cs="Courier New"/>
-          <w:color w:val="000000"/>
-          <w:kern w:val="0"/>
-          <w:sz w:val="20"/>
-        </w:rPr>
-        <w:t>i</w:t>
-      </w:r>
-      <w:proofErr w:type="spellEnd"/>
-      <w:r>
-        <w:rPr>
-          <w:rFonts w:ascii="Courier New" w:eastAsia="宋体" w:hAnsi="Courier New" w:cs="Courier New"/>
-          <w:color w:val="000000"/>
-          <w:kern w:val="0"/>
-          <w:sz w:val="20"/>
-        </w:rPr>
-        <w:t xml:space="preserve"> </w:t>
-      </w:r>
-      <w:r>
-        <w:rPr>
-          <w:rFonts w:ascii="Courier New" w:eastAsia="宋体" w:hAnsi="Courier New" w:cs="Courier New"/>
-          <w:b/>
-          <w:bCs/>
-          <w:color w:val="000080"/>
-          <w:kern w:val="0"/>
-          <w:sz w:val="20"/>
-        </w:rPr>
-        <w:t>=</w:t>
-      </w:r>
-      <w:r>
-        <w:rPr>
-          <w:rFonts w:ascii="Courier New" w:eastAsia="宋体" w:hAnsi="Courier New" w:cs="Courier New"/>
-          <w:color w:val="000000"/>
-          <w:kern w:val="0"/>
-          <w:sz w:val="20"/>
-        </w:rPr>
-        <w:t xml:space="preserve"> </w:t>
-      </w:r>
-      <w:r>
-        <w:rPr>
-          <w:rFonts w:ascii="Courier New" w:eastAsia="宋体" w:hAnsi="Courier New" w:cs="Courier New"/>
-          <w:color w:val="FF8000"/>
-          <w:kern w:val="0"/>
-          <w:sz w:val="20"/>
-        </w:rPr>
-        <w:t>0</w:t>
-      </w:r>
-      <w:r>
-        <w:rPr>
-          <w:rFonts w:ascii="Courier New" w:eastAsia="宋体" w:hAnsi="Courier New" w:cs="Courier New"/>
-          <w:b/>
-          <w:bCs/>
-          <w:color w:val="000080"/>
-          <w:kern w:val="0"/>
-          <w:sz w:val="20"/>
-        </w:rPr>
-        <w:t>;</w:t>
-      </w:r>
-      <w:r>
-        <w:rPr>
-          <w:rFonts w:ascii="Courier New" w:eastAsia="宋体" w:hAnsi="Courier New" w:cs="Courier New"/>
-          <w:color w:val="000000"/>
-          <w:kern w:val="0"/>
-          <w:sz w:val="20"/>
-        </w:rPr>
-        <w:t xml:space="preserve"> </w:t>
-      </w:r>
-      <w:r>
-        <w:rPr>
-          <w:rFonts w:ascii="Courier New" w:eastAsia="宋体" w:hAnsi="Courier New" w:cs="Courier New"/>
-          <w:b/>
-          <w:bCs/>
-          <w:color w:val="000080"/>
-          <w:kern w:val="0"/>
-          <w:sz w:val="20"/>
-        </w:rPr>
-        <w:t>!(</w:t>
-      </w:r>
-      <w:proofErr w:type="spellStart"/>
-      <w:r>
-        <w:rPr>
-          <w:rFonts w:ascii="Courier New" w:eastAsia="宋体" w:hAnsi="Courier New" w:cs="Courier New"/>
-          <w:color w:val="000000"/>
-          <w:kern w:val="0"/>
-          <w:sz w:val="20"/>
-        </w:rPr>
-        <w:t>i</w:t>
-      </w:r>
-      <w:proofErr w:type="spellEnd"/>
-      <w:r>
-        <w:rPr>
-          <w:rFonts w:ascii="Courier New" w:eastAsia="宋体" w:hAnsi="Courier New" w:cs="Courier New"/>
-          <w:color w:val="000000"/>
-          <w:kern w:val="0"/>
-          <w:sz w:val="20"/>
-        </w:rPr>
-        <w:t xml:space="preserve"> </w:t>
-      </w:r>
-      <w:r>
-        <w:rPr>
-          <w:rFonts w:ascii="Courier New" w:eastAsia="宋体" w:hAnsi="Courier New" w:cs="Courier New"/>
-          <w:b/>
-          <w:bCs/>
-          <w:color w:val="000080"/>
-          <w:kern w:val="0"/>
-          <w:sz w:val="20"/>
-        </w:rPr>
-        <w:t>&lt;</w:t>
-      </w:r>
-      <w:r>
-        <w:rPr>
-          <w:rFonts w:ascii="Courier New" w:eastAsia="宋体" w:hAnsi="Courier New" w:cs="Courier New"/>
-          <w:color w:val="000000"/>
-          <w:kern w:val="0"/>
-          <w:sz w:val="20"/>
-        </w:rPr>
-        <w:t xml:space="preserve"> </w:t>
-      </w:r>
-      <w:proofErr w:type="spellStart"/>
-      <w:r>
-        <w:rPr>
-          <w:rFonts w:ascii="Courier New" w:eastAsia="宋体" w:hAnsi="Courier New" w:cs="Courier New"/>
-          <w:color w:val="000000"/>
-          <w:kern w:val="0"/>
-          <w:sz w:val="20"/>
-        </w:rPr>
-        <w:t>planes</w:t>
-      </w:r>
-      <w:r>
-        <w:rPr>
-          <w:rFonts w:ascii="Courier New" w:eastAsia="宋体" w:hAnsi="Courier New" w:cs="Courier New"/>
-          <w:b/>
-          <w:bCs/>
-          <w:color w:val="000080"/>
-          <w:kern w:val="0"/>
-          <w:sz w:val="20"/>
-        </w:rPr>
-        <w:t>.</w:t>
-      </w:r>
-      <w:r>
-        <w:rPr>
-          <w:rFonts w:ascii="Courier New" w:eastAsia="宋体" w:hAnsi="Courier New" w:cs="Courier New"/>
-          <w:color w:val="000000"/>
-          <w:kern w:val="0"/>
-          <w:sz w:val="20"/>
-        </w:rPr>
-        <w:t>length</w:t>
-      </w:r>
-      <w:proofErr w:type="spellEnd"/>
-      <w:r>
-        <w:rPr>
-          <w:rFonts w:ascii="Courier New" w:eastAsia="宋体" w:hAnsi="Courier New" w:cs="Courier New"/>
-          <w:b/>
-          <w:bCs/>
-          <w:color w:val="000080"/>
-          <w:kern w:val="0"/>
-          <w:sz w:val="20"/>
-        </w:rPr>
-        <w:t>);</w:t>
-      </w:r>
-      <w:r>
-        <w:rPr>
-          <w:rFonts w:ascii="Courier New" w:eastAsia="宋体" w:hAnsi="Courier New" w:cs="Courier New"/>
-          <w:color w:val="000000"/>
-          <w:kern w:val="0"/>
-          <w:sz w:val="20"/>
-        </w:rPr>
-        <w:t xml:space="preserve"> </w:t>
-      </w:r>
-      <w:proofErr w:type="spellStart"/>
-      <w:r>
-        <w:rPr>
-          <w:rFonts w:ascii="Courier New" w:eastAsia="宋体" w:hAnsi="Courier New" w:cs="Courier New"/>
-          <w:color w:val="000000"/>
-          <w:kern w:val="0"/>
-          <w:sz w:val="20"/>
-        </w:rPr>
-        <w:t>i</w:t>
-      </w:r>
-      <w:proofErr w:type="spellEnd"/>
-      <w:r>
-        <w:rPr>
-          <w:rFonts w:ascii="Courier New" w:eastAsia="宋体" w:hAnsi="Courier New" w:cs="Courier New"/>
-          <w:b/>
-          <w:bCs/>
-          <w:color w:val="000080"/>
-          <w:kern w:val="0"/>
-          <w:sz w:val="20"/>
-        </w:rPr>
-        <w:t>++)</w:t>
-      </w:r>
-    </w:p>
-    <w:p>
-      <w:pPr>
-        <w:widowControl/>
-        <w:shd w:val="clear" w:color="auto" w:fill="FFFFFF"/>
-        <w:ind w:left="840" w:firstLine="420"/>
-        <w:jc w:val="left"/>
-        <w:rPr>
-          <w:rFonts w:ascii="宋体" w:eastAsia="宋体" w:hAnsi="宋体" w:cs="宋体"/>
-          <w:kern w:val="0"/>
-          <w:sz w:val="24"/>
-          <w:szCs w:val="24"/>
-        </w:rPr>
-      </w:pPr>
-    </w:p>
-    <w:p>
-      <w:pPr>
-        <w:pStyle w:val="a5"/>
-        <w:snapToGrid w:val="0"/>
-        <w:ind w:left="720" w:firstLineChars="0" w:firstLine="0"/>
-        <w:rPr>
-          <w:rFonts w:eastAsia="宋体" w:cs="Courier New"/>
-          <w:color w:val="000000"/>
-          <w:kern w:val="0"/>
-          <w:sz w:val="28"/>
-          <w:szCs w:val="28"/>
-        </w:rPr>
-      </w:pPr>
-      <w:r>
-        <w:rPr>
-          <w:rFonts w:eastAsia="宋体" w:cs="Courier New" w:hint="eastAsia"/>
-          <w:color w:val="000000"/>
-          <w:kern w:val="0"/>
-          <w:sz w:val="28"/>
-          <w:szCs w:val="28"/>
-        </w:rPr>
-        <w:t>A</w:t>
-      </w:r>
-      <w:r>
-        <w:rPr>
-          <w:rFonts w:eastAsia="宋体" w:cs="Courier New" w:hint="eastAsia"/>
-          <w:color w:val="000000"/>
-          <w:kern w:val="0"/>
-          <w:sz w:val="28"/>
-          <w:szCs w:val="28"/>
-        </w:rPr>
-        <w:t xml:space="preserve">s a </w:t>
-      </w:r>
-      <w:r>
-        <w:rPr>
-          <w:rFonts w:eastAsia="宋体" w:cs="Courier New" w:hint="eastAsia"/>
-          <w:color w:val="000000"/>
-          <w:kern w:val="0"/>
-          <w:sz w:val="28"/>
-          <w:szCs w:val="28"/>
-        </w:rPr>
-        <w:t xml:space="preserve">result, the entire for loop is skipped for all </w:t>
-      </w:r>
-      <w:proofErr w:type="spellStart"/>
-      <w:r>
-        <w:rPr>
-          <w:rFonts w:eastAsia="宋体" w:cs="Courier New" w:hint="eastAsia"/>
-          <w:color w:val="000000"/>
-          <w:kern w:val="0"/>
-          <w:sz w:val="28"/>
-          <w:szCs w:val="28"/>
-        </w:rPr>
-        <w:t>planes.length</w:t>
-      </w:r>
-      <w:proofErr w:type="spellEnd"/>
-      <w:r>
-        <w:rPr>
-          <w:rFonts w:eastAsia="宋体" w:cs="Courier New" w:hint="eastAsia"/>
-          <w:color w:val="000000"/>
-          <w:kern w:val="0"/>
-          <w:sz w:val="28"/>
-          <w:szCs w:val="28"/>
-        </w:rPr>
-        <w:t xml:space="preserve"> &gt; 0, thus the initial check </w:t>
-      </w:r>
-      <w:r>
-        <w:rPr>
-          <w:rFonts w:eastAsia="宋体" w:cs="Courier New" w:hint="eastAsia"/>
-          <w:color w:val="000000"/>
-          <w:kern w:val="0"/>
-          <w:sz w:val="28"/>
-          <w:szCs w:val="28"/>
-        </w:rPr>
-        <w:t>on</w:t>
-      </w:r>
-      <w:r>
-        <w:rPr>
-          <w:rFonts w:eastAsia="宋体" w:cs="Courier New" w:hint="eastAsia"/>
-          <w:color w:val="000000"/>
-          <w:kern w:val="0"/>
-          <w:sz w:val="28"/>
-          <w:szCs w:val="28"/>
-        </w:rPr>
-        <w:t xml:space="preserve"> </w:t>
-      </w:r>
-      <w:proofErr w:type="spellStart"/>
-      <w:r>
-        <w:rPr>
-          <w:rFonts w:eastAsia="宋体" w:cs="Courier New" w:hint="eastAsia"/>
-          <w:color w:val="000000"/>
-          <w:kern w:val="0"/>
-          <w:sz w:val="28"/>
-          <w:szCs w:val="28"/>
-        </w:rPr>
-        <w:t>safeDistance</w:t>
-      </w:r>
-      <w:proofErr w:type="spellEnd"/>
-      <w:r>
-        <w:rPr>
-          <w:rFonts w:eastAsia="宋体" w:cs="Courier New" w:hint="eastAsia"/>
-          <w:color w:val="000000"/>
-          <w:kern w:val="0"/>
-          <w:sz w:val="28"/>
-          <w:szCs w:val="28"/>
-        </w:rPr>
-        <w:t xml:space="preserve"> </w:t>
-      </w:r>
-      <w:r>
-        <w:rPr>
-          <w:rFonts w:eastAsia="宋体" w:cs="Courier New" w:hint="eastAsia"/>
-          <w:color w:val="000000"/>
-          <w:kern w:val="0"/>
-          <w:sz w:val="28"/>
-          <w:szCs w:val="28"/>
-        </w:rPr>
-        <w:t>between</w:t>
-      </w:r>
-      <w:r>
-        <w:rPr>
-          <w:rFonts w:eastAsia="宋体" w:cs="Courier New" w:hint="eastAsia"/>
-          <w:color w:val="000000"/>
-          <w:kern w:val="0"/>
-          <w:sz w:val="28"/>
-          <w:szCs w:val="28"/>
-        </w:rPr>
-        <w:t xml:space="preserve"> all p</w:t>
-      </w:r>
-      <w:r>
-        <w:rPr>
-          <w:rFonts w:eastAsia="宋体" w:cs="Courier New" w:hint="eastAsia"/>
-          <w:color w:val="000000"/>
-          <w:kern w:val="0"/>
-          <w:sz w:val="28"/>
-          <w:szCs w:val="28"/>
-        </w:rPr>
-        <w:t xml:space="preserve">lanes </w:t>
-      </w:r>
-      <w:r>
-        <w:rPr>
-          <w:rFonts w:eastAsia="宋体" w:cs="Courier New" w:hint="eastAsia"/>
-          <w:color w:val="000000"/>
-          <w:kern w:val="0"/>
-          <w:sz w:val="28"/>
-          <w:szCs w:val="28"/>
-        </w:rPr>
-        <w:t xml:space="preserve">is skipped. </w:t>
-      </w:r>
-    </w:p>
-    <w:p>
-      <w:pPr>
-        <w:pStyle w:val="a5"/>
-        <w:snapToGrid w:val="0"/>
-        <w:ind w:left="720" w:firstLineChars="0" w:firstLine="0"/>
-        <w:rPr>
-          <w:rFonts w:eastAsia="宋体" w:cs="Courier New"/>
-          <w:color w:val="000000"/>
-          <w:kern w:val="0"/>
-          <w:sz w:val="28"/>
-          <w:szCs w:val="28"/>
-        </w:rPr>
-      </w:pPr>
-      <w:r>
-        <w:rPr>
-          <w:rFonts w:eastAsia="宋体" w:cs="Courier New" w:hint="eastAsia"/>
-          <w:color w:val="000000"/>
-          <w:kern w:val="0"/>
-          <w:sz w:val="28"/>
-          <w:szCs w:val="28"/>
-        </w:rPr>
-        <w:t xml:space="preserve">However, in the following code block, when checking the distance after </w:t>
-      </w:r>
-      <w:r>
-        <w:rPr>
-          <w:rFonts w:eastAsia="宋体" w:cs="Courier New" w:hint="eastAsia"/>
-          <w:color w:val="000000"/>
-          <w:kern w:val="0"/>
-          <w:sz w:val="28"/>
-          <w:szCs w:val="28"/>
-        </w:rPr>
-        <w:t xml:space="preserve">moving </w:t>
-      </w:r>
-      <w:r>
-        <w:rPr>
-          <w:rFonts w:eastAsia="宋体" w:cs="Courier New" w:hint="eastAsia"/>
-          <w:color w:val="000000"/>
-          <w:kern w:val="0"/>
-          <w:sz w:val="28"/>
-          <w:szCs w:val="28"/>
-        </w:rPr>
-        <w:t xml:space="preserve">a step, the program also checks the distance between two original positions </w:t>
-      </w:r>
-      <w:r>
-        <w:rPr>
-          <w:rFonts w:eastAsia="宋体" w:cs="Courier New" w:hint="eastAsia"/>
-          <w:color w:val="000000"/>
-          <w:kern w:val="0"/>
-          <w:sz w:val="28"/>
-          <w:szCs w:val="28"/>
-        </w:rPr>
-        <w:t>of plan</w:t>
-      </w:r>
-      <w:r>
-        <w:rPr>
-          <w:rFonts w:eastAsia="宋体" w:cs="Courier New" w:hint="eastAsia"/>
-          <w:color w:val="000000"/>
-          <w:kern w:val="0"/>
-          <w:sz w:val="28"/>
-          <w:szCs w:val="28"/>
-        </w:rPr>
-        <w:t>e</w:t>
-      </w:r>
-      <w:r>
-        <w:rPr>
-          <w:rFonts w:eastAsia="宋体" w:cs="Courier New" w:hint="eastAsia"/>
-          <w:color w:val="000000"/>
-          <w:kern w:val="0"/>
-          <w:sz w:val="28"/>
-          <w:szCs w:val="28"/>
-        </w:rPr>
-        <w:t xml:space="preserve">s </w:t>
-      </w:r>
-      <w:r>
-        <w:rPr>
-          <w:rFonts w:eastAsia="宋体" w:cs="Courier New" w:hint="eastAsia"/>
-          <w:color w:val="000000"/>
-          <w:kern w:val="0"/>
-          <w:sz w:val="28"/>
-          <w:szCs w:val="28"/>
-        </w:rPr>
-        <w:t>in this line of code:</w:t>
-      </w:r>
-    </w:p>
-    <w:p>
-      <w:pPr>
-        <w:widowControl/>
-        <w:shd w:val="clear" w:color="auto" w:fill="FFFFFF"/>
-        <w:ind w:left="840" w:firstLine="420"/>
-        <w:jc w:val="left"/>
-        <w:rPr>
-          <w:rFonts w:ascii="Courier New" w:eastAsia="宋体" w:hAnsi="Courier New" w:cs="Courier New"/>
-          <w:b/>
-          <w:bCs/>
-          <w:color w:val="000080"/>
-          <w:kern w:val="0"/>
-          <w:sz w:val="20"/>
-        </w:rPr>
-      </w:pPr>
-      <w:proofErr w:type="gramStart"/>
-      <w:r>
-        <w:rPr>
-          <w:rFonts w:ascii="Courier New" w:eastAsia="宋体" w:hAnsi="Courier New" w:cs="Courier New"/>
-          <w:b/>
-          <w:bCs/>
-          <w:color w:val="0000FF"/>
-          <w:kern w:val="0"/>
-          <w:sz w:val="20"/>
-        </w:rPr>
-        <w:t>if</w:t>
-      </w:r>
-      <w:proofErr w:type="gramEnd"/>
-      <w:r>
-        <w:rPr>
-          <w:rFonts w:ascii="Courier New" w:eastAsia="宋体" w:hAnsi="Courier New" w:cs="Courier New"/>
-          <w:color w:val="000000"/>
-          <w:kern w:val="0"/>
-          <w:sz w:val="20"/>
-        </w:rPr>
-        <w:t xml:space="preserve"> </w:t>
-      </w:r>
-      <w:r>
-        <w:rPr>
-          <w:rFonts w:ascii="Courier New" w:eastAsia="宋体" w:hAnsi="Courier New" w:cs="Courier New"/>
-          <w:b/>
-          <w:bCs/>
-          <w:color w:val="000080"/>
-          <w:kern w:val="0"/>
-          <w:sz w:val="20"/>
-        </w:rPr>
-        <w:t>(</w:t>
-      </w:r>
-      <w:r>
-        <w:rPr>
-          <w:rFonts w:ascii="Courier New" w:eastAsia="宋体" w:hAnsi="Courier New" w:cs="Courier New"/>
-          <w:color w:val="000000"/>
-          <w:kern w:val="0"/>
-          <w:sz w:val="20"/>
-        </w:rPr>
-        <w:t>point1</w:t>
-      </w:r>
-      <w:r>
-        <w:rPr>
-          <w:rFonts w:ascii="Courier New" w:eastAsia="宋体" w:hAnsi="Courier New" w:cs="Courier New"/>
-          <w:b/>
-          <w:bCs/>
-          <w:color w:val="000080"/>
-          <w:kern w:val="0"/>
-          <w:sz w:val="20"/>
-        </w:rPr>
-        <w:t>.</w:t>
-      </w:r>
-      <w:r>
-        <w:rPr>
-          <w:rFonts w:ascii="Courier New" w:eastAsia="宋体" w:hAnsi="Courier New" w:cs="Courier New"/>
-          <w:color w:val="000000"/>
-          <w:kern w:val="0"/>
-          <w:sz w:val="20"/>
-        </w:rPr>
-        <w:t>distance</w:t>
-      </w:r>
-      <w:r>
-        <w:rPr>
-          <w:rFonts w:ascii="Courier New" w:eastAsia="宋体" w:hAnsi="Courier New" w:cs="Courier New"/>
-          <w:b/>
-          <w:bCs/>
-          <w:color w:val="000080"/>
-          <w:kern w:val="0"/>
-          <w:sz w:val="20"/>
-        </w:rPr>
-        <w:t>(</w:t>
-      </w:r>
-      <w:r>
-        <w:rPr>
-          <w:rFonts w:ascii="Courier New" w:eastAsia="宋体" w:hAnsi="Courier New" w:cs="Courier New"/>
-          <w:color w:val="000000"/>
-          <w:kern w:val="0"/>
-          <w:sz w:val="20"/>
-        </w:rPr>
-        <w:t>other1</w:t>
-      </w:r>
-      <w:r>
-        <w:rPr>
-          <w:rFonts w:ascii="Courier New" w:eastAsia="宋体" w:hAnsi="Courier New" w:cs="Courier New"/>
-          <w:b/>
-          <w:bCs/>
-          <w:color w:val="000080"/>
-          <w:kern w:val="0"/>
-          <w:sz w:val="20"/>
-        </w:rPr>
-        <w:t>)</w:t>
-      </w:r>
-      <w:r>
-        <w:rPr>
-          <w:rFonts w:ascii="Courier New" w:eastAsia="宋体" w:hAnsi="Courier New" w:cs="Courier New"/>
-          <w:color w:val="000000"/>
-          <w:kern w:val="0"/>
-          <w:sz w:val="20"/>
-        </w:rPr>
-        <w:t xml:space="preserve"> </w:t>
-      </w:r>
-      <w:r>
-        <w:rPr>
-          <w:rFonts w:ascii="Courier New" w:eastAsia="宋体" w:hAnsi="Courier New" w:cs="Courier New"/>
-          <w:b/>
-          <w:bCs/>
-          <w:color w:val="000080"/>
-          <w:kern w:val="0"/>
-          <w:sz w:val="20"/>
-        </w:rPr>
-        <w:t>&lt;</w:t>
-      </w:r>
-      <w:r>
-        <w:rPr>
-          <w:rFonts w:ascii="Courier New" w:eastAsia="宋体" w:hAnsi="Courier New" w:cs="Courier New"/>
-          <w:color w:val="000000"/>
-          <w:kern w:val="0"/>
-          <w:sz w:val="20"/>
-        </w:rPr>
-        <w:t xml:space="preserve"> </w:t>
-      </w:r>
-      <w:proofErr w:type="spellStart"/>
-      <w:r>
-        <w:rPr>
-          <w:rFonts w:ascii="Courier New" w:eastAsia="宋体" w:hAnsi="Courier New" w:cs="Courier New"/>
-          <w:color w:val="000000"/>
-          <w:kern w:val="0"/>
-          <w:sz w:val="20"/>
-        </w:rPr>
-        <w:t>safeDistance</w:t>
-      </w:r>
-      <w:proofErr w:type="spellEnd"/>
-      <w:r>
-        <w:rPr>
-          <w:rFonts w:ascii="Courier New" w:eastAsia="宋体" w:hAnsi="Courier New" w:cs="Courier New"/>
-          <w:b/>
-          <w:bCs/>
-          <w:color w:val="000080"/>
-          <w:kern w:val="0"/>
-          <w:sz w:val="20"/>
-        </w:rPr>
-        <w:t>)</w:t>
-      </w:r>
-      <w:r>
-        <w:rPr>
-          <w:rFonts w:ascii="Courier New" w:eastAsia="宋体" w:hAnsi="Courier New" w:cs="Courier New"/>
-          <w:color w:val="000000"/>
-          <w:kern w:val="0"/>
-          <w:sz w:val="20"/>
-        </w:rPr>
-        <w:t xml:space="preserve"> </w:t>
-      </w:r>
-      <w:r>
-        <w:rPr>
-          <w:rFonts w:ascii="Courier New" w:eastAsia="宋体" w:hAnsi="Courier New" w:cs="Courier New"/>
-          <w:b/>
-          <w:bCs/>
-          <w:color w:val="0000FF"/>
-          <w:kern w:val="0"/>
-          <w:sz w:val="20"/>
-        </w:rPr>
-        <w:t>return</w:t>
-      </w:r>
-      <w:r>
-        <w:rPr>
-          <w:rFonts w:ascii="Courier New" w:eastAsia="宋体" w:hAnsi="Courier New" w:cs="Courier New"/>
-          <w:color w:val="000000"/>
-          <w:kern w:val="0"/>
-          <w:sz w:val="20"/>
-        </w:rPr>
-        <w:t xml:space="preserve"> </w:t>
-      </w:r>
-      <w:r>
-        <w:rPr>
-          <w:rFonts w:ascii="Courier New" w:eastAsia="宋体" w:hAnsi="Courier New" w:cs="Courier New"/>
-          <w:b/>
-          <w:bCs/>
-          <w:color w:val="0000FF"/>
-          <w:kern w:val="0"/>
-          <w:sz w:val="20"/>
-        </w:rPr>
-        <w:t>false</w:t>
-      </w:r>
-      <w:r>
-        <w:rPr>
-          <w:rFonts w:ascii="Courier New" w:eastAsia="宋体" w:hAnsi="Courier New" w:cs="Courier New"/>
-          <w:b/>
-          <w:bCs/>
-          <w:color w:val="000080"/>
-          <w:kern w:val="0"/>
-          <w:sz w:val="20"/>
-        </w:rPr>
-        <w:t>;</w:t>
-      </w:r>
-    </w:p>
-    <w:p>
-      <w:pPr>
-        <w:widowControl/>
-        <w:shd w:val="clear" w:color="auto" w:fill="FFFFFF"/>
-        <w:ind w:left="840" w:firstLine="420"/>
-        <w:jc w:val="left"/>
-        <w:rPr>
-          <w:rFonts w:ascii="宋体" w:eastAsia="宋体" w:hAnsi="宋体" w:cs="宋体"/>
-          <w:kern w:val="0"/>
-          <w:sz w:val="24"/>
-          <w:szCs w:val="24"/>
-        </w:rPr>
-      </w:pPr>
-    </w:p>
-    <w:p>
-      <w:pPr>
-        <w:pStyle w:val="a5"/>
-        <w:snapToGrid w:val="0"/>
-        <w:ind w:left="720" w:firstLineChars="0" w:firstLine="0"/>
-        <w:rPr>
-          <w:rFonts w:ascii="Courier New" w:eastAsia="宋体" w:hAnsi="Courier New" w:cs="Courier New"/>
-          <w:color w:val="000000"/>
-          <w:kern w:val="0"/>
-          <w:sz w:val="20"/>
-        </w:rPr>
-      </w:pPr>
-      <w:r>
-        <w:rPr>
-          <w:rFonts w:eastAsia="宋体" w:cs="Courier New" w:hint="eastAsia"/>
-          <w:color w:val="000000"/>
-          <w:kern w:val="0"/>
-          <w:sz w:val="28"/>
-          <w:szCs w:val="28"/>
-        </w:rPr>
-        <w:t>S</w:t>
-      </w:r>
-      <w:r>
-        <w:rPr>
-          <w:rFonts w:eastAsia="宋体" w:cs="Courier New" w:hint="eastAsia"/>
-          <w:color w:val="000000"/>
-          <w:kern w:val="0"/>
-          <w:sz w:val="28"/>
-          <w:szCs w:val="28"/>
-        </w:rPr>
-        <w:t>o actually the check on initial positions of planes is covered by this line of code</w:t>
-      </w:r>
-      <w:r>
-        <w:rPr>
-          <w:rFonts w:eastAsia="宋体" w:cs="Courier New" w:hint="eastAsia"/>
-          <w:color w:val="000000"/>
-          <w:kern w:val="0"/>
-          <w:sz w:val="28"/>
-          <w:szCs w:val="28"/>
-        </w:rPr>
-        <w:t xml:space="preserve">. </w:t>
-      </w:r>
-      <w:r>
-        <w:rPr>
-          <w:rFonts w:eastAsia="宋体" w:cs="Courier New"/>
-          <w:color w:val="000000"/>
-          <w:kern w:val="0"/>
-          <w:sz w:val="28"/>
-          <w:szCs w:val="28"/>
-        </w:rPr>
-        <w:t>S</w:t>
-      </w:r>
-      <w:r>
-        <w:rPr>
-          <w:rFonts w:eastAsia="宋体" w:cs="Courier New" w:hint="eastAsia"/>
-          <w:color w:val="000000"/>
-          <w:kern w:val="0"/>
-          <w:sz w:val="28"/>
-          <w:szCs w:val="28"/>
-        </w:rPr>
-        <w:t>o the change of code in P</w:t>
-      </w:r>
-      <w:r>
-        <w:rPr>
-          <w:rFonts w:eastAsia="宋体" w:cs="Courier New"/>
-          <w:color w:val="000000"/>
-          <w:kern w:val="0"/>
-          <w:sz w:val="28"/>
-          <w:szCs w:val="28"/>
-        </w:rPr>
-        <w:t>’</w:t>
-      </w:r>
-      <w:r>
-        <w:rPr>
-          <w:rFonts w:eastAsia="宋体" w:cs="Courier New" w:hint="eastAsia"/>
-          <w:color w:val="000000"/>
-          <w:kern w:val="0"/>
-          <w:sz w:val="28"/>
-          <w:szCs w:val="28"/>
-        </w:rPr>
-        <w:t xml:space="preserve"> do not affect the outputs, so original program P and P</w:t>
-      </w:r>
-      <w:r>
-        <w:rPr>
-          <w:rFonts w:eastAsia="宋体" w:cs="Courier New"/>
-          <w:color w:val="000000"/>
-          <w:kern w:val="0"/>
-          <w:sz w:val="28"/>
-          <w:szCs w:val="28"/>
-        </w:rPr>
-        <w:t>’</w:t>
-      </w:r>
-      <w:r>
-        <w:rPr>
-          <w:rFonts w:eastAsia="宋体" w:cs="Courier New" w:hint="eastAsia"/>
-          <w:color w:val="000000"/>
-          <w:kern w:val="0"/>
-          <w:sz w:val="28"/>
-          <w:szCs w:val="28"/>
-        </w:rPr>
-        <w:t xml:space="preserve"> are equivalent mutants.</w:t>
-      </w:r>
-    </w:p>
-    <w:p>
-      <w:pPr>
-        <w:pStyle w:val="a5"/>
-        <w:numPr>
-          <w:ilvl w:val="0"/>
-          <w:numId w:val="5"/>
-        </w:numPr>
-        <w:ind w:firstLineChars="0"/>
-        <w:rPr>
-          <w:rFonts w:eastAsia="宋体" w:cs="Courier New"/>
-          <w:color w:val="000000"/>
-          <w:kern w:val="0"/>
-          <w:sz w:val="28"/>
-          <w:szCs w:val="28"/>
-        </w:rPr>
-      </w:pPr>
-      <w:r>
-        <w:rPr>
-          <w:rFonts w:eastAsia="宋体" w:cs="Courier New" w:hint="eastAsia"/>
-          <w:color w:val="000000"/>
-          <w:kern w:val="0"/>
-          <w:sz w:val="28"/>
-          <w:szCs w:val="28"/>
-        </w:rPr>
-        <w:t>AORS_4</w:t>
-      </w:r>
-    </w:p>
-    <w:p>
-      <w:pPr>
-        <w:pStyle w:val="a5"/>
-        <w:snapToGrid w:val="0"/>
-        <w:ind w:left="720" w:firstLineChars="0" w:firstLine="0"/>
-        <w:rPr>
-          <w:rFonts w:eastAsia="宋体" w:cs="Courier New"/>
-          <w:color w:val="000000"/>
-          <w:kern w:val="0"/>
-          <w:sz w:val="28"/>
-          <w:szCs w:val="28"/>
-        </w:rPr>
-      </w:pPr>
-      <w:r>
-        <w:rPr>
-          <w:rFonts w:eastAsia="宋体" w:cs="Courier New" w:hint="eastAsia"/>
-          <w:color w:val="000000"/>
-          <w:kern w:val="0"/>
-          <w:sz w:val="28"/>
-          <w:szCs w:val="28"/>
-        </w:rPr>
-        <w:t xml:space="preserve">This mutant should be killed by some test cases, but as reported in </w:t>
-      </w:r>
-      <w:r>
-        <w:rPr>
-          <w:rFonts w:eastAsia="宋体" w:cs="Courier New" w:hint="eastAsia"/>
-          <w:color w:val="000000"/>
-          <w:kern w:val="0"/>
-          <w:sz w:val="28"/>
-          <w:szCs w:val="28"/>
-        </w:rPr>
-        <w:t>P</w:t>
-      </w:r>
-      <w:r>
-        <w:rPr>
-          <w:rFonts w:eastAsia="宋体" w:cs="Courier New" w:hint="eastAsia"/>
-          <w:color w:val="000000"/>
-          <w:kern w:val="0"/>
-          <w:sz w:val="28"/>
-          <w:szCs w:val="28"/>
-        </w:rPr>
-        <w:t>iazza, it leads to unexpected behavior, so this mutant is ignored.</w:t>
-      </w:r>
-    </w:p>
-    <w:p>
-      <w:pPr>
-        <w:rPr>
-          <w:rFonts w:eastAsia="宋体" w:cs="Courier New"/>
-          <w:color w:val="000000"/>
-          <w:kern w:val="0"/>
-          <w:sz w:val="28"/>
-          <w:szCs w:val="28"/>
-        </w:rPr>
-      </w:pPr>
-    </w:p>
-    <w:p>
-      <w:pPr>
-        <w:pStyle w:val="a5"/>
-        <w:snapToGrid w:val="0"/>
-        <w:ind w:left="720" w:firstLineChars="0" w:firstLine="0"/>
         <w:rPr>
           <w:rFonts w:eastAsia="宋体" w:cs="Courier New"/>
           <w:color w:val="000000"/>
@@ -7385,7 +6353,6 @@
           <w:sz w:val="28"/>
           <w:szCs w:val="28"/>
         </w:rPr>
-        <w:lastRenderedPageBreak/>
         <w:t>a</w:t>
       </w:r>
       <w:proofErr w:type="spellEnd"/>
@@ -8738,6 +7705,7 @@
         <w:rPr>
           <w:noProof/>
         </w:rPr>
+        <w:lastRenderedPageBreak/>
         <w:drawing>
           <wp:inline distT="0" distB="0" distL="0" distR="0">
             <wp:extent cx="4763165" cy="1390844"/>
@@ -9991,7 +8959,6 @@
           <w:sz w:val="28"/>
           <w:szCs w:val="28"/>
         </w:rPr>
-        <w:lastRenderedPageBreak/>
         <w:t>to</w:t>
       </w:r>
       <w:proofErr w:type="gramEnd"/>
@@ -11307,6 +10274,7 @@
           <w:sz w:val="20"/>
           <w:szCs w:val="20"/>
         </w:rPr>
+        <w:lastRenderedPageBreak/>
         <w:tab/>
       </w:r>
       <w:r>
@@ -12997,7 +11965,6 @@
           <w:sz w:val="28"/>
           <w:szCs w:val="28"/>
         </w:rPr>
-        <w:lastRenderedPageBreak/>
         <w:drawing>
           <wp:inline distT="0" distB="0" distL="0" distR="0">
             <wp:extent cx="4876800" cy="2571750"/>
@@ -13856,7 +12823,18 @@
           <w:sz w:val="28"/>
           <w:szCs w:val="28"/>
         </w:rPr>
-        <w:t xml:space="preserve"> = [0 ,4]) &amp;&amp; A[0] &lt; A[1] &amp;&amp; A[0] &lt; A[2] &amp;&amp; A[0] &lt; A[3] &amp;&amp; A[0] &lt; A[4] &amp;&amp; A[2] &lt; A[3] &amp;&amp; A[2] &lt; A[4]</w:t>
+        <w:t xml:space="preserve"> = [0 ,4]) &amp;&amp; A[0] &lt; A[1] &amp;&amp; A[0] &lt; A[2] &amp;&amp; A[0] &lt; </w:t>
+      </w:r>
+      <w:r>
+        <w:rPr>
+          <w:rFonts w:eastAsia="宋体" w:cs="Courier New"/>
+          <w:color w:val="000000"/>
+          <w:kern w:val="0"/>
+          <w:sz w:val="28"/>
+          <w:szCs w:val="28"/>
+        </w:rPr>
+        <w:lastRenderedPageBreak/>
+        <w:t>A[3] &amp;&amp; A[0] &lt; A[4] &amp;&amp; A[2] &lt; A[3] &amp;&amp; A[2] &lt; A[4]</w:t>
       </w:r>
     </w:p>
     <w:p>
@@ -15951,18 +14929,7 @@
           <w:sz w:val="28"/>
           <w:szCs w:val="28"/>
         </w:rPr>
-        <w:t xml:space="preserve">, so that the value in R[R.length-1-i] &gt;= all values in range[0, R.length-1-i] in </w:t>
-      </w:r>
-      <w:r>
-        <w:rPr>
-          <w:rFonts w:eastAsia="宋体" w:cs="Courier New" w:hint="eastAsia"/>
-          <w:color w:val="000000"/>
-          <w:kern w:val="0"/>
-          <w:sz w:val="28"/>
-          <w:szCs w:val="28"/>
-        </w:rPr>
-        <w:lastRenderedPageBreak/>
-        <w:t xml:space="preserve">R[], which ensures the increasing order when </w:t>
+        <w:t xml:space="preserve">, so that the value in R[R.length-1-i] &gt;= all values in range[0, R.length-1-i] in R[], which ensures the increasing order when </w:t>
       </w:r>
       <w:proofErr w:type="spellStart"/>
       <w:r>
@@ -17615,14 +16582,15 @@
           <w:tab w:val="left" w:pos="690"/>
         </w:tabs>
         <w:rPr>
-          <w:rFonts w:eastAsia="宋体" w:cs="Courier New" w:hint="eastAsia"/>
-          <w:color w:val="000000"/>
-          <w:kern w:val="0"/>
-          <w:sz w:val="28"/>
-          <w:szCs w:val="28"/>
-        </w:rPr>
-      </w:pPr>
-      <w:r>
+          <w:rFonts w:eastAsia="宋体" w:cs="Courier New"/>
+          <w:color w:val="000000"/>
+          <w:kern w:val="0"/>
+          <w:sz w:val="28"/>
+          <w:szCs w:val="28"/>
+        </w:rPr>
+      </w:pPr>
+      <w:r>
+        <w:lastRenderedPageBreak/>
         <w:tab/>
       </w:r>
       <w:r>
@@ -17778,18 +16746,7 @@
           <w:sz w:val="28"/>
           <w:szCs w:val="28"/>
         </w:rPr>
-        <w:t xml:space="preserve">the correct </w:t>
-      </w:r>
-      <w:r>
-        <w:rPr>
-          <w:rFonts w:eastAsia="宋体" w:cs="Courier New"/>
-          <w:color w:val="000000"/>
-          <w:kern w:val="0"/>
-          <w:sz w:val="28"/>
-          <w:szCs w:val="28"/>
-        </w:rPr>
-        <w:lastRenderedPageBreak/>
-        <w:t>value combinations</w:t>
+        <w:t>the correct value combinations</w:t>
       </w:r>
       <w:r>
         <w:rPr>
@@ -18749,56 +17706,6 @@
         <w:snapToGrid w:val="0"/>
         <w:ind w:left="720" w:firstLineChars="0" w:firstLine="0"/>
       </w:pPr>
-      <w:r>
-        <w:rPr>
-          <w:rFonts w:eastAsia="宋体" w:cs="Courier New"/>
-          <w:color w:val="000000"/>
-          <w:kern w:val="0"/>
-          <w:sz w:val="28"/>
-          <w:szCs w:val="28"/>
-        </w:rPr>
-        <w:t>Then</w:t>
-      </w:r>
-      <w:r>
-        <w:rPr>
-          <w:rFonts w:eastAsia="宋体" w:cs="Courier New"/>
-          <w:color w:val="000000"/>
-          <w:kern w:val="0"/>
-          <w:sz w:val="28"/>
-          <w:szCs w:val="28"/>
-        </w:rPr>
-        <w:t xml:space="preserve"> next</w:t>
-      </w:r>
-      <w:r>
-        <w:rPr>
-          <w:rFonts w:eastAsia="宋体" w:cs="Courier New"/>
-          <w:color w:val="000000"/>
-          <w:kern w:val="0"/>
-          <w:sz w:val="28"/>
-          <w:szCs w:val="28"/>
-        </w:rPr>
-        <w:t xml:space="preserve"> violation appears</w:t>
-      </w:r>
-      <w:r>
-        <w:rPr>
-          <w:rFonts w:eastAsia="宋体" w:cs="Courier New"/>
-          <w:color w:val="000000"/>
-          <w:kern w:val="0"/>
-          <w:sz w:val="28"/>
-          <w:szCs w:val="28"/>
-        </w:rPr>
-        <w:t>:</w:t>
-      </w:r>
-      <w:r>
-        <w:rPr>
-          <w:rFonts w:eastAsia="宋体" w:cs="Courier New"/>
-          <w:color w:val="000000"/>
-          <w:kern w:val="0"/>
-          <w:sz w:val="28"/>
-          <w:szCs w:val="28"/>
-        </w:rPr>
-        <w:tab/>
-      </w:r>
     </w:p>
     <w:sectPr>
       <w:pgSz w:w="11906" w:h="16838"/>

</xml_diff>